<commit_message>
Made some changes in projects section
</commit_message>
<xml_diff>
--- a/Resume - Muhammad Abubakar.docx
+++ b/Resume - Muhammad Abubakar.docx
@@ -1,6 +1,6 @@
 
 <file path=word/document.xml><?xml version="1.0" encoding="utf-8"?>
-<w:document xmlns:wpc="http://schemas.microsoft.com/office/word/2010/wordprocessingCanvas" xmlns:cx="http://schemas.microsoft.com/office/drawing/2014/chartex" xmlns:cx1="http://schemas.microsoft.com/office/drawing/2015/9/8/chartex" xmlns:cx2="http://schemas.microsoft.com/office/drawing/2015/10/21/chartex" xmlns:cx3="http://schemas.microsoft.com/office/drawing/2016/5/9/chartex" xmlns:cx4="http://schemas.microsoft.com/office/drawing/2016/5/10/chartex" xmlns:cx5="http://schemas.microsoft.com/office/drawing/2016/5/11/chartex" xmlns:cx6="http://schemas.microsoft.com/office/drawing/2016/5/12/chartex" xmlns:cx7="http://schemas.microsoft.com/office/drawing/2016/5/13/chartex" xmlns:cx8="http://schemas.microsoft.com/office/drawing/2016/5/14/chartex" xmlns:mc="http://schemas.openxmlformats.org/markup-compatibility/2006" xmlns:aink="http://schemas.microsoft.com/office/drawing/2016/ink" xmlns:am3d="http://schemas.microsoft.com/office/drawing/2017/model3d" xmlns:o="urn:schemas-microsoft-com:office:office" xmlns:oel="http://schemas.microsoft.com/office/2019/extlst" xmlns:r="http://schemas.openxmlformats.org/officeDocument/2006/relationships" xmlns:m="http://schemas.openxmlformats.org/officeDocument/2006/math" xmlns:v="urn:schemas-microsoft-com:vml" xmlns:wp14="http://schemas.microsoft.com/office/word/2010/wordprocessingDrawing" xmlns:wp="http://schemas.openxmlformats.org/drawingml/2006/wordprocessingDrawing" xmlns:w10="urn:schemas-microsoft-com:office:word" xmlns:w="http://schemas.openxmlformats.org/wordprocessingml/2006/main" xmlns:w14="http://schemas.microsoft.com/office/word/2010/wordml" xmlns:w15="http://schemas.microsoft.com/office/word/2012/wordml" xmlns:w16cex="http://schemas.microsoft.com/office/word/2018/wordml/cex" xmlns:w16cid="http://schemas.microsoft.com/office/word/2016/wordml/cid" xmlns:w16="http://schemas.microsoft.com/office/word/2018/wordml" xmlns:w16sdtdh="http://schemas.microsoft.com/office/word/2020/wordml/sdtdatahash" xmlns:w16se="http://schemas.microsoft.com/office/word/2015/wordml/symex" xmlns:wpg="http://schemas.microsoft.com/office/word/2010/wordprocessingGroup" xmlns:wpi="http://schemas.microsoft.com/office/word/2010/wordprocessingInk" xmlns:wne="http://schemas.microsoft.com/office/word/2006/wordml" xmlns:wps="http://schemas.microsoft.com/office/word/2010/wordprocessingShape" mc:Ignorable="w14 w15 w16se w16cid w16 w16cex w16sdtdh wp14">
+<w:document xmlns:wpc="http://schemas.microsoft.com/office/word/2010/wordprocessingCanvas" xmlns:cx="http://schemas.microsoft.com/office/drawing/2014/chartex" xmlns:cx1="http://schemas.microsoft.com/office/drawing/2015/9/8/chartex" xmlns:cx2="http://schemas.microsoft.com/office/drawing/2015/10/21/chartex" xmlns:cx3="http://schemas.microsoft.com/office/drawing/2016/5/9/chartex" xmlns:cx4="http://schemas.microsoft.com/office/drawing/2016/5/10/chartex" xmlns:cx5="http://schemas.microsoft.com/office/drawing/2016/5/11/chartex" xmlns:cx6="http://schemas.microsoft.com/office/drawing/2016/5/12/chartex" xmlns:cx7="http://schemas.microsoft.com/office/drawing/2016/5/13/chartex" xmlns:cx8="http://schemas.microsoft.com/office/drawing/2016/5/14/chartex" xmlns:mc="http://schemas.openxmlformats.org/markup-compatibility/2006" xmlns:aink="http://schemas.microsoft.com/office/drawing/2016/ink" xmlns:am3d="http://schemas.microsoft.com/office/drawing/2017/model3d" xmlns:o="urn:schemas-microsoft-com:office:office" xmlns:oel="http://schemas.microsoft.com/office/2019/extlst" xmlns:r="http://schemas.openxmlformats.org/officeDocument/2006/relationships" xmlns:m="http://schemas.openxmlformats.org/officeDocument/2006/math" xmlns:v="urn:schemas-microsoft-com:vml" xmlns:wp14="http://schemas.microsoft.com/office/word/2010/wordprocessingDrawing" xmlns:wp="http://schemas.openxmlformats.org/drawingml/2006/wordprocessingDrawing" xmlns:w10="urn:schemas-microsoft-com:office:word" xmlns:w="http://schemas.openxmlformats.org/wordprocessingml/2006/main" xmlns:w14="http://schemas.microsoft.com/office/word/2010/wordml" xmlns:w15="http://schemas.microsoft.com/office/word/2012/wordml" xmlns:w16cex="http://schemas.microsoft.com/office/word/2018/wordml/cex" xmlns:w16cid="http://schemas.microsoft.com/office/word/2016/wordml/cid" xmlns:w16="http://schemas.microsoft.com/office/word/2018/wordml" xmlns:w16du="http://schemas.microsoft.com/office/word/2023/wordml/word16du" xmlns:w16sdtdh="http://schemas.microsoft.com/office/word/2020/wordml/sdtdatahash" xmlns:w16se="http://schemas.microsoft.com/office/word/2015/wordml/symex" xmlns:wpg="http://schemas.microsoft.com/office/word/2010/wordprocessingGroup" xmlns:wpi="http://schemas.microsoft.com/office/word/2010/wordprocessingInk" xmlns:wne="http://schemas.microsoft.com/office/word/2006/wordml" xmlns:wps="http://schemas.microsoft.com/office/word/2010/wordprocessingShape" mc:Ignorable="w14 w15 w16se w16cid w16 w16cex w16sdtdh wp14">
   <w:body>
     <w:tbl>
       <w:tblPr>
@@ -16,7 +16,7 @@
         <w:tblDescription w:val="Layout table for name, contact info, and objective"/>
       </w:tblPr>
       <w:tblGrid>
-        <w:gridCol w:w="9360"/>
+        <w:gridCol w:w="10800"/>
       </w:tblGrid>
       <w:tr>
         <w:trPr>
@@ -24,7 +24,7 @@
         </w:trPr>
         <w:tc>
           <w:tcPr>
-            <w:tcW w:w="9360" w:type="dxa"/>
+            <w:tcW w:w="16444" w:type="dxa"/>
             <w:tcMar>
               <w:top w:w="0" w:type="dxa"/>
               <w:bottom w:w="0" w:type="dxa"/>
@@ -33,15 +33,24 @@
           <w:p>
             <w:pPr>
               <w:pStyle w:val="Title"/>
+              <w:widowControl w:val="0"/>
               <w:rPr>
+                <w:sz w:val="44"/>
+                <w:szCs w:val="40"/>
                 <w:lang w:val="fr-FR"/>
               </w:rPr>
             </w:pPr>
             <w:r>
+              <w:rPr>
+                <w:sz w:val="44"/>
+                <w:szCs w:val="40"/>
+              </w:rPr>
               <w:t>Muhammad</w:t>
             </w:r>
             <w:r>
               <w:rPr>
+                <w:sz w:val="44"/>
+                <w:szCs w:val="40"/>
                 <w:lang w:val="fr-FR"/>
               </w:rPr>
               <w:t xml:space="preserve"> </w:t>
@@ -49,6 +58,8 @@
             <w:r>
               <w:rPr>
                 <w:rStyle w:val="IntenseEmphasis"/>
+                <w:sz w:val="44"/>
+                <w:szCs w:val="40"/>
               </w:rPr>
               <w:t>Abubakar</w:t>
             </w:r>
@@ -56,6 +67,7 @@
           <w:p>
             <w:pPr>
               <w:pStyle w:val="ContactInfo"/>
+              <w:widowControl w:val="0"/>
               <w:rPr>
                 <w:color w:val="0D0D0D" w:themeColor="text1" w:themeTint="F2"/>
               </w:rPr>
@@ -83,26 +95,18 @@
           <w:p>
             <w:pPr>
               <w:pStyle w:val="ContactInfo"/>
+              <w:widowControl w:val="0"/>
               <w:rPr>
                 <w:color w:val="156138" w:themeColor="accent1" w:themeShade="BF"/>
                 <w:lang w:val="fr-FR"/>
               </w:rPr>
             </w:pPr>
-            <w:proofErr w:type="gramStart"/>
             <w:r>
               <w:rPr>
                 <w:color w:val="156138" w:themeColor="accent1" w:themeShade="BF"/>
                 <w:lang w:val="fr-FR"/>
               </w:rPr>
-              <w:t>Email</w:t>
-            </w:r>
-            <w:proofErr w:type="gramEnd"/>
-            <w:r>
-              <w:rPr>
-                <w:color w:val="156138" w:themeColor="accent1" w:themeShade="BF"/>
-                <w:lang w:val="fr-FR"/>
-              </w:rPr>
-              <w:t xml:space="preserve"> : </w:t>
+              <w:t xml:space="preserve">Email: </w:t>
             </w:r>
             <w:hyperlink r:id="rId8" w:history="1">
               <w:r>
@@ -118,32 +122,34 @@
           <w:p>
             <w:pPr>
               <w:pStyle w:val="ContactInfoEmphasis"/>
+              <w:widowControl w:val="0"/>
               <w:contextualSpacing w:val="0"/>
               <w:rPr>
-                <w:lang w:val="fr-FR"/>
+                <w:rStyle w:val="Hyperlink"/>
               </w:rPr>
             </w:pPr>
             <w:hyperlink r:id="rId9" w:history="1">
-              <w:proofErr w:type="spellStart"/>
               <w:r>
                 <w:rPr>
                   <w:rStyle w:val="Hyperlink"/>
+                  <w:color w:val="E46477" w:themeColor="accent3" w:themeTint="99"/>
                 </w:rPr>
-                <w:t>abubakarqaisar.n</w:t>
+                <w:t>https://</w:t>
               </w:r>
               <w:r>
                 <w:rPr>
                   <w:rStyle w:val="Hyperlink"/>
+                  <w:color w:val="E46477" w:themeColor="accent3" w:themeTint="99"/>
                 </w:rPr>
-                <w:t>e</w:t>
+                <w:t>abubakarqaisar.</w:t>
               </w:r>
               <w:r>
                 <w:rPr>
                   <w:rStyle w:val="Hyperlink"/>
+                  <w:color w:val="E46477" w:themeColor="accent3" w:themeTint="99"/>
                 </w:rPr>
-                <w:t>tlify.app</w:t>
+                <w:t>me</w:t>
               </w:r>
-              <w:proofErr w:type="spellEnd"/>
             </w:hyperlink>
             <w:r>
               <w:t xml:space="preserve"> </w:t>
@@ -179,20 +185,39 @@
               <w:r>
                 <w:rPr>
                   <w:rStyle w:val="Hyperlink"/>
+                  <w:color w:val="156138" w:themeColor="accent1" w:themeShade="BF"/>
                 </w:rPr>
-                <w:t>linkedin.com/in</w:t>
+                <w:t>linkedin.com/in/mabubakar1</w:t>
+              </w:r>
+            </w:hyperlink>
+          </w:p>
+          <w:p>
+            <w:pPr>
+              <w:pStyle w:val="ContactInfoEmphasis"/>
+              <w:widowControl w:val="0"/>
+              <w:contextualSpacing w:val="0"/>
+              <w:rPr>
+                <w:lang w:val="fr-FR"/>
+              </w:rPr>
+            </w:pPr>
+            <w:hyperlink r:id="rId11" w:history="1">
+              <w:r>
+                <w:rPr>
+                  <w:rStyle w:val="Hyperlink"/>
+                </w:rPr>
+                <w:t>Twitter : @t</w:t>
               </w:r>
               <w:r>
                 <w:rPr>
                   <w:rStyle w:val="Hyperlink"/>
                 </w:rPr>
-                <w:t>/</w:t>
+                <w:t>h</w:t>
               </w:r>
               <w:r>
                 <w:rPr>
                   <w:rStyle w:val="Hyperlink"/>
                 </w:rPr>
-                <w:t>mabubakar1</w:t>
+                <w:t>emvcguy</w:t>
               </w:r>
             </w:hyperlink>
           </w:p>
@@ -201,13 +226,14 @@
       <w:tr>
         <w:tc>
           <w:tcPr>
-            <w:tcW w:w="9360" w:type="dxa"/>
+            <w:tcW w:w="16444" w:type="dxa"/>
             <w:tcMar>
               <w:top w:w="432" w:type="dxa"/>
             </w:tcMar>
           </w:tcPr>
           <w:p>
             <w:pPr>
+              <w:widowControl w:val="0"/>
               <w:rPr>
                 <w:rFonts w:ascii="Segoe UI" w:hAnsi="Segoe UI" w:cs="Segoe UI"/>
                 <w:sz w:val="21"/>
@@ -222,23 +248,23 @@
                 <w:szCs w:val="21"/>
                 <w:shd w:val="clear" w:color="auto" w:fill="FFFFFF"/>
               </w:rPr>
-              <w:t>I am an inquisitive and enthusiastic programmer skilled in Web Application and Web Design.</w:t>
+              <w:t>As an inquisitive and enthusiastic programmer with expertise in Web Application and Web Design, I bring a strong skill set and a passion for creating impactful solutions. With a quick learning ability, I actively collaborate with clients to understand their needs and develop efficient, scalable, and user-friendly solutions that effectively address real-world problems. I am committed to staying updated with the latest industry trends and technologies, allowing me to deliver cutting-edge solutions that exceed expectations.</w:t>
             </w:r>
-            <w:r>
-              <w:t xml:space="preserve"> </w:t>
-            </w:r>
-            <w:r>
+          </w:p>
+          <w:p>
+            <w:pPr>
+              <w:widowControl w:val="0"/>
               <w:rPr>
                 <w:rFonts w:ascii="Segoe UI" w:hAnsi="Segoe UI" w:cs="Segoe UI"/>
                 <w:sz w:val="21"/>
                 <w:szCs w:val="21"/>
                 <w:shd w:val="clear" w:color="auto" w:fill="FFFFFF"/>
               </w:rPr>
-              <w:t>I'm a quick learner and collaborate closely with clients to create efficient, scalable, and user-friendly solutions that solve real-world problems.</w:t>
-            </w:r>
+            </w:pPr>
           </w:p>
           <w:p>
             <w:pPr>
+              <w:widowControl w:val="0"/>
               <w:rPr>
                 <w:rFonts w:ascii="Segoe UI" w:hAnsi="Segoe UI" w:cs="Segoe UI"/>
                 <w:sz w:val="21"/>
@@ -249,11 +275,13 @@
             <w:r>
               <w:rPr>
                 <w:rFonts w:ascii="Segoe UI" w:hAnsi="Segoe UI" w:cs="Segoe UI"/>
+                <w:b/>
+                <w:bCs/>
                 <w:sz w:val="21"/>
                 <w:szCs w:val="21"/>
                 <w:shd w:val="clear" w:color="auto" w:fill="FFFFFF"/>
               </w:rPr>
-              <w:t xml:space="preserve">Specialties/Languages: Python, JavaScript, React, </w:t>
+              <w:t>Specialties/Languages</w:t>
             </w:r>
             <w:r>
               <w:rPr>
@@ -262,15 +290,40 @@
                 <w:szCs w:val="21"/>
                 <w:shd w:val="clear" w:color="auto" w:fill="FFFFFF"/>
               </w:rPr>
-              <w:t>WordPress</w:t>
+              <w:t>: Python, JavaScript, React, WordPress, Node, Next JS, Express, MySQL, Mongo DB.</w:t>
             </w:r>
             <w:r>
               <w:rPr>
                 <w:rFonts w:ascii="Segoe UI" w:hAnsi="Segoe UI" w:cs="Segoe UI"/>
+                <w:b/>
+                <w:bCs/>
                 <w:sz w:val="21"/>
                 <w:szCs w:val="21"/>
+                <w:shd w:val="clear" w:color="auto" w:fill="FFFFFF"/>
               </w:rPr>
-              <w:br/>
+              <w:t>Field</w:t>
+            </w:r>
+            <w:r>
+              <w:rPr>
+                <w:rFonts w:ascii="Segoe UI" w:hAnsi="Segoe UI" w:cs="Segoe UI"/>
+                <w:b/>
+                <w:bCs/>
+                <w:sz w:val="21"/>
+                <w:szCs w:val="21"/>
+                <w:shd w:val="clear" w:color="auto" w:fill="FFFFFF"/>
+              </w:rPr>
+              <w:t>s</w:t>
+            </w:r>
+            <w:r>
+              <w:rPr>
+                <w:rFonts w:ascii="Segoe UI" w:hAnsi="Segoe UI" w:cs="Segoe UI"/>
+                <w:b/>
+                <w:bCs/>
+                <w:sz w:val="21"/>
+                <w:szCs w:val="21"/>
+                <w:shd w:val="clear" w:color="auto" w:fill="FFFFFF"/>
+              </w:rPr>
+              <w:t xml:space="preserve"> of Interest</w:t>
             </w:r>
             <w:r>
               <w:rPr>
@@ -279,24 +332,19 @@
                 <w:szCs w:val="21"/>
                 <w:shd w:val="clear" w:color="auto" w:fill="FFFFFF"/>
               </w:rPr>
-              <w:t xml:space="preserve">Field of Interest: Web Application Development, Responsive Web Design, and </w:t>
-            </w:r>
-            <w:r>
-              <w:rPr>
-                <w:rFonts w:ascii="Segoe UI" w:hAnsi="Segoe UI" w:cs="Segoe UI"/>
-                <w:sz w:val="21"/>
-                <w:szCs w:val="21"/>
-                <w:shd w:val="clear" w:color="auto" w:fill="FFFFFF"/>
-              </w:rPr>
-              <w:t>UI/UX</w:t>
+              <w:t>: Web Application Development, Responsive Web Design, and UI/UX.</w:t>
             </w:r>
           </w:p>
         </w:tc>
       </w:tr>
     </w:tbl>
+    <w:bookmarkStart w:id="0" w:name="_Hlk135090798"/>
     <w:p>
       <w:pPr>
         <w:pStyle w:val="Heading1"/>
+        <w:keepNext w:val="0"/>
+        <w:keepLines w:val="0"/>
+        <w:widowControl w:val="0"/>
       </w:pPr>
       <w:sdt>
         <w:sdtPr>
@@ -316,53 +364,57 @@
           </w:r>
         </w:sdtContent>
       </w:sdt>
+      <w:bookmarkEnd w:id="0"/>
     </w:p>
     <w:tbl>
       <w:tblPr>
         <w:tblStyle w:val="TableGrid"/>
-        <w:tblW w:w="4975" w:type="pct"/>
+        <w:tblW w:w="4976" w:type="pct"/>
         <w:tblInd w:w="72" w:type="dxa"/>
-        <w:tblBorders>
-          <w:left w:val="dotted" w:sz="18" w:space="0" w:color="BFBFBF" w:themeColor="background1" w:themeShade="BF"/>
-        </w:tblBorders>
-        <w:tblCellMar>
-          <w:left w:w="576" w:type="dxa"/>
-          <w:right w:w="0" w:type="dxa"/>
-        </w:tblCellMar>
         <w:tblLook w:val="04A0" w:firstRow="1" w:lastRow="0" w:firstColumn="1" w:lastColumn="0" w:noHBand="0" w:noVBand="1"/>
         <w:tblDescription w:val="Experience layout table"/>
       </w:tblPr>
       <w:tblGrid>
-        <w:gridCol w:w="9290"/>
+        <w:gridCol w:w="15"/>
+        <w:gridCol w:w="9305"/>
+        <w:gridCol w:w="1428"/>
       </w:tblGrid>
       <w:tr>
         <w:trPr>
-          <w:cantSplit/>
+          <w:gridAfter w:val="1"/>
+          <w:wAfter w:w="2635" w:type="dxa"/>
         </w:trPr>
         <w:tc>
           <w:tcPr>
-            <w:tcW w:w="9355" w:type="dxa"/>
+            <w:tcW w:w="15318" w:type="dxa"/>
+            <w:gridSpan w:val="2"/>
           </w:tcPr>
           <w:p>
             <w:pPr>
               <w:pStyle w:val="Heading3"/>
+              <w:keepNext w:val="0"/>
+              <w:widowControl w:val="0"/>
               <w:contextualSpacing w:val="0"/>
             </w:pPr>
             <w:r>
-              <w:t>Feb 2023-Present</w:t>
+              <w:t>Sep 2020-Present</w:t>
             </w:r>
           </w:p>
           <w:p>
             <w:pPr>
               <w:pStyle w:val="Heading2"/>
+              <w:keepNext w:val="0"/>
+              <w:widowControl w:val="0"/>
             </w:pPr>
             <w:r>
-              <w:t>Campus Ambassador</w:t>
+              <w:t>Content creator</w:t>
             </w:r>
           </w:p>
           <w:p>
             <w:pPr>
               <w:pStyle w:val="Heading2"/>
+              <w:keepNext w:val="0"/>
+              <w:widowControl w:val="0"/>
               <w:rPr>
                 <w:rStyle w:val="SubtleReference"/>
                 <w:color w:val="0070C0"/>
@@ -373,79 +425,113 @@
                 <w:rStyle w:val="SubtleReference"/>
                 <w:color w:val="0070C0"/>
               </w:rPr>
-              <w:t>Devsinc – Islamabad</w:t>
+              <w:t>twitter</w:t>
+            </w:r>
+            <w:r>
+              <w:rPr>
+                <w:rStyle w:val="SubtleReference"/>
+                <w:color w:val="0070C0"/>
+              </w:rPr>
+              <w:t xml:space="preserve"> </w:t>
+            </w:r>
+            <w:r>
+              <w:rPr>
+                <w:rStyle w:val="SubtleReference"/>
+                <w:color w:val="0070C0"/>
+              </w:rPr>
+              <w:t>- @themvcguy</w:t>
+            </w:r>
+          </w:p>
+          <w:p>
+            <w:pPr>
+              <w:pStyle w:val="ListParagraph"/>
+              <w:widowControl w:val="0"/>
+              <w:numPr>
+                <w:ilvl w:val="0"/>
+                <w:numId w:val="21"/>
+              </w:numPr>
+            </w:pPr>
+            <w:r>
+              <w:t>Create engaging and informative content on Twitter to educate and empower individuals in freelancing, web development, and cybersecurity.</w:t>
+            </w:r>
+          </w:p>
+          <w:p>
+            <w:pPr>
+              <w:pStyle w:val="ListParagraph"/>
+              <w:widowControl w:val="0"/>
+              <w:numPr>
+                <w:ilvl w:val="0"/>
+                <w:numId w:val="21"/>
+              </w:numPr>
+            </w:pPr>
+            <w:r>
+              <w:t>Share valuable insights, tips, and resources to help aspiring professionals succeed in these fields.</w:t>
+            </w:r>
+          </w:p>
+          <w:p>
+            <w:pPr>
+              <w:pStyle w:val="ListParagraph"/>
+              <w:widowControl w:val="0"/>
+              <w:numPr>
+                <w:ilvl w:val="0"/>
+                <w:numId w:val="21"/>
+              </w:numPr>
+            </w:pPr>
+            <w:r>
+              <w:t>Actively engage with the Twitter community, building relationships and networking with potential clients for freelance work opportunities.</w:t>
+            </w:r>
+          </w:p>
+          <w:p>
+            <w:pPr>
+              <w:pStyle w:val="ListParagraph"/>
+              <w:numPr>
+                <w:ilvl w:val="0"/>
+                <w:numId w:val="21"/>
+              </w:numPr>
+            </w:pPr>
+            <w:r>
+              <w:t>Develop</w:t>
+            </w:r>
+            <w:r>
+              <w:t>ing</w:t>
+            </w:r>
+            <w:r>
+              <w:t xml:space="preserve"> a personal brand, positioning oneself as a trusted authority in the industry, and attracting clients through the quality of content and networking efforts.</w:t>
+            </w:r>
+          </w:p>
+          <w:p>
+            <w:pPr>
+              <w:pStyle w:val="ListParagraph"/>
+              <w:widowControl w:val="0"/>
+            </w:pPr>
+          </w:p>
+          <w:p>
+            <w:pPr>
+              <w:pStyle w:val="Heading3"/>
+              <w:keepNext w:val="0"/>
+              <w:widowControl w:val="0"/>
+              <w:contextualSpacing w:val="0"/>
+            </w:pPr>
+            <w:r>
+              <w:t>April 2022-Present</w:t>
             </w:r>
           </w:p>
           <w:p>
             <w:pPr>
               <w:pStyle w:val="Heading2"/>
-              <w:rPr>
-                <w:b w:val="0"/>
-                <w:smallCaps/>
-                <w:color w:val="595959" w:themeColor="text1" w:themeTint="A6"/>
-              </w:rPr>
-            </w:pPr>
-            <w:r>
-              <w:rPr>
-                <w:b w:val="0"/>
-                <w:caps w:val="0"/>
-                <w:smallCaps/>
-                <w:color w:val="595959" w:themeColor="text1" w:themeTint="A6"/>
-                <w:sz w:val="24"/>
-                <w:szCs w:val="24"/>
-              </w:rPr>
-              <w:t>M</w:t>
-            </w:r>
-            <w:r>
-              <w:rPr>
-                <w:b w:val="0"/>
-                <w:caps w:val="0"/>
-                <w:smallCaps/>
-                <w:color w:val="595959" w:themeColor="text1" w:themeTint="A6"/>
-              </w:rPr>
-              <w:t>arketing · networking · communication · event management · teamwork</w:t>
-            </w:r>
-          </w:p>
-        </w:tc>
-      </w:tr>
-      <w:tr>
-        <w:trPr>
-          <w:cantSplit/>
-        </w:trPr>
-        <w:tc>
-          <w:tcPr>
-            <w:tcW w:w="9355" w:type="dxa"/>
-            <w:tcMar>
-              <w:top w:w="216" w:type="dxa"/>
-            </w:tcMar>
-          </w:tcPr>
-          <w:p>
-            <w:pPr>
-              <w:pStyle w:val="Heading3"/>
+              <w:keepNext w:val="0"/>
+              <w:widowControl w:val="0"/>
               <w:contextualSpacing w:val="0"/>
             </w:pPr>
             <w:r>
-              <w:t>April 2022-</w:t>
-            </w:r>
-            <w:r>
-              <w:t>Present</w:t>
+              <w:t>Web Developer</w:t>
             </w:r>
           </w:p>
           <w:p>
             <w:pPr>
               <w:pStyle w:val="Heading2"/>
-              <w:contextualSpacing w:val="0"/>
-            </w:pPr>
-            <w:r>
-              <w:t>Wordpress</w:t>
-            </w:r>
-            <w:r>
-              <w:t xml:space="preserve"> Developer</w:t>
-            </w:r>
-          </w:p>
-          <w:p>
-            <w:pPr>
-              <w:pStyle w:val="Heading2"/>
+              <w:keepNext w:val="0"/>
+              <w:widowControl w:val="0"/>
               <w:rPr>
                 <w:rStyle w:val="SubtleReference"/>
                 <w:color w:val="0070C0"/>
@@ -461,41 +547,201 @@
           </w:p>
           <w:p>
             <w:pPr>
-              <w:contextualSpacing/>
+              <w:pStyle w:val="ListParagraph"/>
+              <w:widowControl w:val="0"/>
+              <w:numPr>
+                <w:ilvl w:val="0"/>
+                <w:numId w:val="20"/>
+              </w:numPr>
             </w:pPr>
             <w:r>
-              <w:t>Developed a 10,000+ pages website with rich local SEO</w:t>
+              <w:t>Developed a 10,000+ pages website with rich local SEO.</w:t>
+            </w:r>
+          </w:p>
+          <w:p>
+            <w:pPr>
+              <w:pStyle w:val="ListParagraph"/>
+              <w:widowControl w:val="0"/>
+              <w:numPr>
+                <w:ilvl w:val="0"/>
+                <w:numId w:val="20"/>
+              </w:numPr>
+            </w:pPr>
+            <w:r>
+              <w:t>Developed 8 Websites having 40,000+ Pages and maintained them.</w:t>
+            </w:r>
+          </w:p>
+          <w:p>
+            <w:pPr>
+              <w:pStyle w:val="ListParagraph"/>
+              <w:widowControl w:val="0"/>
+              <w:numPr>
+                <w:ilvl w:val="0"/>
+                <w:numId w:val="20"/>
+              </w:numPr>
+            </w:pPr>
+            <w:r>
+              <w:t>Participating in code reviews and providing constructive feedback to other developers.</w:t>
+            </w:r>
+          </w:p>
+          <w:p>
+            <w:pPr>
+              <w:pStyle w:val="ListParagraph"/>
+              <w:numPr>
+                <w:ilvl w:val="0"/>
+                <w:numId w:val="20"/>
+              </w:numPr>
+            </w:pPr>
+            <w:r>
+              <w:t>Worked as React JS as well as WordPress Developer.</w:t>
+            </w:r>
+          </w:p>
+          <w:p>
+            <w:pPr>
+              <w:pStyle w:val="ListParagraph"/>
+              <w:widowControl w:val="0"/>
+            </w:pPr>
+          </w:p>
+          <w:p>
+            <w:pPr>
+              <w:pStyle w:val="Heading3"/>
+              <w:keepLines/>
+              <w:widowControl w:val="0"/>
+              <w:contextualSpacing w:val="0"/>
+            </w:pPr>
+            <w:r>
+              <w:t>JAN 2020-april 2022</w:t>
+            </w:r>
+          </w:p>
+          <w:p>
+            <w:pPr>
+              <w:pStyle w:val="Heading2"/>
+              <w:keepNext w:val="0"/>
+              <w:widowControl w:val="0"/>
+              <w:contextualSpacing w:val="0"/>
+            </w:pPr>
+            <w:r>
+              <w:t>top rated Web Developer</w:t>
+            </w:r>
+          </w:p>
+          <w:p>
+            <w:pPr>
+              <w:pStyle w:val="Heading2"/>
+              <w:keepNext w:val="0"/>
+              <w:widowControl w:val="0"/>
+              <w:rPr>
+                <w:rStyle w:val="SubtleReference"/>
+                <w:color w:val="0070C0"/>
+              </w:rPr>
+            </w:pPr>
+            <w:r>
+              <w:rPr>
+                <w:rStyle w:val="SubtleReference"/>
+                <w:color w:val="0070C0"/>
+              </w:rPr>
+              <w:t>upwork</w:t>
+            </w:r>
+            <w:r>
+              <w:rPr>
+                <w:rStyle w:val="SubtleReference"/>
+                <w:color w:val="0070C0"/>
+              </w:rPr>
+              <w:t xml:space="preserve"> – </w:t>
+            </w:r>
+            <w:r>
+              <w:rPr>
+                <w:rStyle w:val="SubtleReference"/>
+                <w:color w:val="0070C0"/>
+              </w:rPr>
+              <w:t>freelance</w:t>
+            </w:r>
+          </w:p>
+          <w:p>
+            <w:pPr>
+              <w:pStyle w:val="ListParagraph"/>
+              <w:widowControl w:val="0"/>
+              <w:numPr>
+                <w:ilvl w:val="0"/>
+                <w:numId w:val="20"/>
+              </w:numPr>
+            </w:pPr>
+            <w:r>
+              <w:t>Top Rated Freelancer on Upwork</w:t>
             </w:r>
             <w:r>
               <w:t>.</w:t>
             </w:r>
           </w:p>
           <w:p>
+            <w:pPr>
+              <w:pStyle w:val="ListParagraph"/>
+              <w:widowControl w:val="0"/>
+              <w:numPr>
+                <w:ilvl w:val="0"/>
+                <w:numId w:val="20"/>
+              </w:numPr>
+            </w:pPr>
             <w:r>
-              <w:t>Developed 8 Websites having 40,000+ Pages and maintained them.</w:t>
+              <w:t xml:space="preserve"> 100% Job Success Rate</w:t>
+            </w:r>
+            <w:r>
+              <w:t>.</w:t>
             </w:r>
           </w:p>
           <w:p>
+            <w:pPr>
+              <w:pStyle w:val="ListParagraph"/>
+              <w:widowControl w:val="0"/>
+              <w:numPr>
+                <w:ilvl w:val="0"/>
+                <w:numId w:val="20"/>
+              </w:numPr>
+            </w:pPr>
             <w:r>
-              <w:t>Handled all WordPress and SEO related projects.</w:t>
+              <w:t>Developed websites using React JS, Wordpress, Next JS, .NET Core</w:t>
+            </w:r>
+            <w:r>
+              <w:t>.</w:t>
+            </w:r>
+          </w:p>
+          <w:p>
+            <w:pPr>
+              <w:pStyle w:val="ListParagraph"/>
+              <w:widowControl w:val="0"/>
+              <w:numPr>
+                <w:ilvl w:val="0"/>
+                <w:numId w:val="20"/>
+              </w:numPr>
+            </w:pPr>
+            <w:r>
+              <w:t>Also provided additional services like SEO, UI/UX, NFT websites etc.</w:t>
             </w:r>
           </w:p>
         </w:tc>
       </w:tr>
       <w:tr>
         <w:trPr>
-          <w:cantSplit/>
+          <w:gridBefore w:val="1"/>
+          <w:wBefore w:w="20" w:type="dxa"/>
+          <w:trHeight w:val="279"/>
         </w:trPr>
         <w:tc>
           <w:tcPr>
-            <w:tcW w:w="9355" w:type="dxa"/>
-            <w:tcMar>
-              <w:top w:w="216" w:type="dxa"/>
-            </w:tcMar>
+            <w:tcW w:w="17933" w:type="dxa"/>
+            <w:gridSpan w:val="2"/>
           </w:tcPr>
           <w:p>
             <w:pPr>
               <w:pStyle w:val="Heading3"/>
+              <w:keepLines/>
+              <w:widowControl w:val="0"/>
+            </w:pPr>
+          </w:p>
+          <w:p>
+            <w:pPr>
+              <w:pStyle w:val="Heading3"/>
+              <w:keepLines/>
+              <w:widowControl w:val="0"/>
             </w:pPr>
             <w:r>
               <w:t>sep 2022-Dec 2022</w:t>
@@ -504,6 +750,8 @@
           <w:p>
             <w:pPr>
               <w:pStyle w:val="Heading2"/>
+              <w:keepNext w:val="0"/>
+              <w:widowControl w:val="0"/>
             </w:pPr>
             <w:r>
               <w:t>IT Consultant</w:t>
@@ -512,6 +760,8 @@
           <w:p>
             <w:pPr>
               <w:pStyle w:val="Heading2"/>
+              <w:keepNext w:val="0"/>
+              <w:widowControl w:val="0"/>
               <w:rPr>
                 <w:rStyle w:val="IntenseEmphasis"/>
                 <w:color w:val="0070C0"/>
@@ -527,6 +777,12 @@
           </w:p>
           <w:p>
             <w:pPr>
+              <w:pStyle w:val="ListParagraph"/>
+              <w:widowControl w:val="0"/>
+              <w:numPr>
+                <w:ilvl w:val="0"/>
+                <w:numId w:val="19"/>
+              </w:numPr>
               <w:rPr>
                 <w:rFonts w:ascii="Segoe UI" w:hAnsi="Segoe UI" w:cs="Segoe UI"/>
                 <w:sz w:val="21"/>
@@ -541,10 +797,24 @@
                 <w:szCs w:val="21"/>
                 <w:shd w:val="clear" w:color="auto" w:fill="FFFFFF"/>
               </w:rPr>
-              <w:t>Search Engine Marketing (SEM) · Web Content Writing · SQL · MySQL · IT Consulting · Process Improvement · Email Marketing</w:t>
+              <w:t>Developing and maintaining website of the company</w:t>
             </w:r>
           </w:p>
           <w:p>
+            <w:pPr>
+              <w:pStyle w:val="ListParagraph"/>
+              <w:widowControl w:val="0"/>
+              <w:numPr>
+                <w:ilvl w:val="0"/>
+                <w:numId w:val="19"/>
+              </w:numPr>
+              <w:rPr>
+                <w:rFonts w:ascii="Segoe UI" w:hAnsi="Segoe UI" w:cs="Segoe UI"/>
+                <w:sz w:val="21"/>
+                <w:szCs w:val="21"/>
+                <w:shd w:val="clear" w:color="auto" w:fill="FFFFFF"/>
+              </w:rPr>
+            </w:pPr>
             <w:r>
               <w:rPr>
                 <w:rFonts w:ascii="Segoe UI" w:hAnsi="Segoe UI" w:cs="Segoe UI"/>
@@ -552,13 +822,400 @@
                 <w:szCs w:val="21"/>
                 <w:shd w:val="clear" w:color="auto" w:fill="FFFFFF"/>
               </w:rPr>
-              <w:t>Social Media Marketing · Search Engine Optimization (SEO) · Web Development</w:t>
+              <w:t>Collaborating with cross-functional teams including designers</w:t>
+            </w:r>
+            <w:r>
+              <w:rPr>
+                <w:rFonts w:ascii="Segoe UI" w:hAnsi="Segoe UI" w:cs="Segoe UI"/>
+                <w:sz w:val="21"/>
+                <w:szCs w:val="21"/>
+                <w:shd w:val="clear" w:color="auto" w:fill="FFFFFF"/>
+              </w:rPr>
+              <w:t xml:space="preserve"> &amp;</w:t>
+            </w:r>
+            <w:r>
+              <w:rPr>
+                <w:rFonts w:ascii="Segoe UI" w:hAnsi="Segoe UI" w:cs="Segoe UI"/>
+                <w:sz w:val="21"/>
+                <w:szCs w:val="21"/>
+                <w:shd w:val="clear" w:color="auto" w:fill="FFFFFF"/>
+              </w:rPr>
+              <w:t xml:space="preserve"> product managers</w:t>
+            </w:r>
+            <w:r>
+              <w:rPr>
+                <w:rFonts w:ascii="Segoe UI" w:hAnsi="Segoe UI" w:cs="Segoe UI"/>
+                <w:sz w:val="21"/>
+                <w:szCs w:val="21"/>
+                <w:shd w:val="clear" w:color="auto" w:fill="FFFFFF"/>
+              </w:rPr>
+              <w:t>.</w:t>
             </w:r>
           </w:p>
-          <w:p/>
+          <w:p>
+            <w:pPr>
+              <w:pStyle w:val="ListParagraph"/>
+              <w:widowControl w:val="0"/>
+              <w:numPr>
+                <w:ilvl w:val="0"/>
+                <w:numId w:val="19"/>
+              </w:numPr>
+              <w:rPr>
+                <w:rFonts w:ascii="Segoe UI" w:hAnsi="Segoe UI" w:cs="Segoe UI"/>
+                <w:sz w:val="21"/>
+                <w:szCs w:val="21"/>
+                <w:shd w:val="clear" w:color="auto" w:fill="FFFFFF"/>
+              </w:rPr>
+            </w:pPr>
+            <w:r>
+              <w:rPr>
+                <w:rFonts w:ascii="Segoe UI" w:hAnsi="Segoe UI" w:cs="Segoe UI"/>
+                <w:sz w:val="21"/>
+                <w:szCs w:val="21"/>
+                <w:shd w:val="clear" w:color="auto" w:fill="FFFFFF"/>
+              </w:rPr>
+              <w:t>Implementing responsive design and ensuring cross-browser compatibility.</w:t>
+            </w:r>
+          </w:p>
+          <w:p>
+            <w:pPr>
+              <w:pStyle w:val="ListParagraph"/>
+              <w:widowControl w:val="0"/>
+              <w:numPr>
+                <w:ilvl w:val="0"/>
+                <w:numId w:val="19"/>
+              </w:numPr>
+            </w:pPr>
+            <w:r>
+              <w:rPr>
+                <w:rFonts w:ascii="Segoe UI" w:hAnsi="Segoe UI" w:cs="Segoe UI"/>
+                <w:sz w:val="21"/>
+                <w:szCs w:val="21"/>
+                <w:shd w:val="clear" w:color="auto" w:fill="FFFFFF"/>
+              </w:rPr>
+              <w:t>Also handled all IT related work like Email Marketing, Database Management etc.</w:t>
+            </w:r>
+          </w:p>
+          <w:p>
+            <w:pPr>
+              <w:widowControl w:val="0"/>
+            </w:pPr>
+          </w:p>
           <w:p>
             <w:pPr>
               <w:pStyle w:val="Heading3"/>
+              <w:keepNext w:val="0"/>
+              <w:widowControl w:val="0"/>
+            </w:pPr>
+            <w:r>
+              <w:t>sep 2022-Dec 2022</w:t>
+            </w:r>
+          </w:p>
+          <w:p>
+            <w:pPr>
+              <w:pStyle w:val="Heading2"/>
+              <w:keepNext w:val="0"/>
+              <w:widowControl w:val="0"/>
+            </w:pPr>
+            <w:r>
+              <w:t>IT &amp; Media Consultant</w:t>
+            </w:r>
+          </w:p>
+          <w:p>
+            <w:pPr>
+              <w:pStyle w:val="Heading2"/>
+              <w:keepNext w:val="0"/>
+              <w:widowControl w:val="0"/>
+              <w:rPr>
+                <w:rStyle w:val="IntenseEmphasis"/>
+                <w:color w:val="0070C0"/>
+              </w:rPr>
+            </w:pPr>
+            <w:r>
+              <w:rPr>
+                <w:rStyle w:val="IntenseEmphasis"/>
+                <w:color w:val="0070C0"/>
+              </w:rPr>
+              <w:t>Islamic aid</w:t>
+            </w:r>
+            <w:r>
+              <w:rPr>
+                <w:rStyle w:val="IntenseEmphasis"/>
+                <w:color w:val="0070C0"/>
+              </w:rPr>
+              <w:t xml:space="preserve"> – </w:t>
+            </w:r>
+            <w:r>
+              <w:rPr>
+                <w:rStyle w:val="IntenseEmphasis"/>
+                <w:color w:val="0070C0"/>
+              </w:rPr>
+              <w:t>london</w:t>
+            </w:r>
+            <w:r>
+              <w:rPr>
+                <w:rStyle w:val="IntenseEmphasis"/>
+                <w:color w:val="0070C0"/>
+              </w:rPr>
+              <w:t>(Remote)</w:t>
+            </w:r>
+          </w:p>
+          <w:p>
+            <w:pPr>
+              <w:pStyle w:val="ListParagraph"/>
+              <w:widowControl w:val="0"/>
+              <w:numPr>
+                <w:ilvl w:val="0"/>
+                <w:numId w:val="17"/>
+              </w:numPr>
+              <w:rPr>
+                <w:rFonts w:ascii="Segoe UI" w:hAnsi="Segoe UI" w:cs="Segoe UI"/>
+                <w:sz w:val="21"/>
+                <w:szCs w:val="21"/>
+                <w:shd w:val="clear" w:color="auto" w:fill="FFFFFF"/>
+              </w:rPr>
+            </w:pPr>
+            <w:r>
+              <w:rPr>
+                <w:rFonts w:ascii="Segoe UI" w:hAnsi="Segoe UI" w:cs="Segoe UI"/>
+                <w:sz w:val="21"/>
+                <w:szCs w:val="21"/>
+                <w:shd w:val="clear" w:color="auto" w:fill="FFFFFF"/>
+              </w:rPr>
+              <w:t>Assess and enhance IT infrastructure for improved operations.</w:t>
+            </w:r>
+          </w:p>
+          <w:p>
+            <w:pPr>
+              <w:pStyle w:val="ListParagraph"/>
+              <w:widowControl w:val="0"/>
+              <w:numPr>
+                <w:ilvl w:val="0"/>
+                <w:numId w:val="17"/>
+              </w:numPr>
+              <w:rPr>
+                <w:rFonts w:ascii="Segoe UI" w:hAnsi="Segoe UI" w:cs="Segoe UI"/>
+                <w:sz w:val="21"/>
+                <w:szCs w:val="21"/>
+                <w:shd w:val="clear" w:color="auto" w:fill="FFFFFF"/>
+              </w:rPr>
+            </w:pPr>
+            <w:r>
+              <w:rPr>
+                <w:rFonts w:ascii="Segoe UI" w:hAnsi="Segoe UI" w:cs="Segoe UI"/>
+                <w:sz w:val="21"/>
+                <w:szCs w:val="21"/>
+                <w:shd w:val="clear" w:color="auto" w:fill="FFFFFF"/>
+              </w:rPr>
+              <w:t>Develop impactful media strategies to raise awareness and attract support.</w:t>
+            </w:r>
+          </w:p>
+          <w:p>
+            <w:pPr>
+              <w:pStyle w:val="ListParagraph"/>
+              <w:widowControl w:val="0"/>
+              <w:numPr>
+                <w:ilvl w:val="0"/>
+                <w:numId w:val="17"/>
+              </w:numPr>
+              <w:rPr>
+                <w:rFonts w:ascii="Segoe UI" w:hAnsi="Segoe UI" w:cs="Segoe UI"/>
+                <w:sz w:val="21"/>
+                <w:szCs w:val="21"/>
+                <w:shd w:val="clear" w:color="auto" w:fill="FFFFFF"/>
+              </w:rPr>
+            </w:pPr>
+            <w:r>
+              <w:rPr>
+                <w:rFonts w:ascii="Segoe UI" w:hAnsi="Segoe UI" w:cs="Segoe UI"/>
+                <w:sz w:val="21"/>
+                <w:szCs w:val="21"/>
+                <w:shd w:val="clear" w:color="auto" w:fill="FFFFFF"/>
+              </w:rPr>
+              <w:t>Provide technical training and support for staff members.</w:t>
+            </w:r>
+          </w:p>
+          <w:p>
+            <w:pPr>
+              <w:pStyle w:val="ListParagraph"/>
+              <w:widowControl w:val="0"/>
+              <w:numPr>
+                <w:ilvl w:val="0"/>
+                <w:numId w:val="17"/>
+              </w:numPr>
+            </w:pPr>
+            <w:r>
+              <w:rPr>
+                <w:rFonts w:ascii="Segoe UI" w:hAnsi="Segoe UI" w:cs="Segoe UI"/>
+                <w:sz w:val="21"/>
+                <w:szCs w:val="21"/>
+                <w:shd w:val="clear" w:color="auto" w:fill="FFFFFF"/>
+              </w:rPr>
+              <w:t>Ensure robust data security and privacy measures are in place.</w:t>
+            </w:r>
+          </w:p>
+          <w:p>
+            <w:pPr>
+              <w:pStyle w:val="ListParagraph"/>
+              <w:widowControl w:val="0"/>
+            </w:pPr>
+          </w:p>
+          <w:p>
+            <w:pPr>
+              <w:pStyle w:val="Heading3"/>
+              <w:keepNext w:val="0"/>
+              <w:widowControl w:val="0"/>
+            </w:pPr>
+            <w:r>
+              <w:t>March 2020-April 2021</w:t>
+            </w:r>
+          </w:p>
+          <w:p>
+            <w:pPr>
+              <w:pStyle w:val="Heading2"/>
+              <w:keepNext w:val="0"/>
+              <w:widowControl w:val="0"/>
+            </w:pPr>
+            <w:r>
+              <w:t>React JS Developer</w:t>
+            </w:r>
+          </w:p>
+          <w:p>
+            <w:pPr>
+              <w:pStyle w:val="Heading2"/>
+              <w:keepNext w:val="0"/>
+              <w:widowControl w:val="0"/>
+              <w:rPr>
+                <w:rStyle w:val="IntenseEmphasis"/>
+                <w:color w:val="0070C0"/>
+              </w:rPr>
+            </w:pPr>
+            <w:r>
+              <w:rPr>
+                <w:rStyle w:val="IntenseEmphasis"/>
+                <w:color w:val="0070C0"/>
+              </w:rPr>
+              <w:t>Devhub</w:t>
+            </w:r>
+            <w:r>
+              <w:rPr>
+                <w:rStyle w:val="IntenseEmphasis"/>
+                <w:color w:val="0070C0"/>
+              </w:rPr>
+              <w:t xml:space="preserve"> – </w:t>
+            </w:r>
+            <w:r>
+              <w:rPr>
+                <w:rStyle w:val="IntenseEmphasis"/>
+                <w:color w:val="0070C0"/>
+              </w:rPr>
+              <w:t>Sargodha</w:t>
+            </w:r>
+          </w:p>
+          <w:p>
+            <w:pPr>
+              <w:pStyle w:val="ListParagraph"/>
+              <w:widowControl w:val="0"/>
+              <w:numPr>
+                <w:ilvl w:val="0"/>
+                <w:numId w:val="17"/>
+              </w:numPr>
+              <w:rPr>
+                <w:rFonts w:ascii="Segoe UI" w:hAnsi="Segoe UI" w:cs="Segoe UI"/>
+                <w:sz w:val="21"/>
+                <w:szCs w:val="21"/>
+                <w:shd w:val="clear" w:color="auto" w:fill="FFFFFF"/>
+              </w:rPr>
+            </w:pPr>
+            <w:r>
+              <w:rPr>
+                <w:rFonts w:ascii="Segoe UI" w:hAnsi="Segoe UI" w:cs="Segoe UI"/>
+                <w:sz w:val="21"/>
+                <w:szCs w:val="21"/>
+                <w:shd w:val="clear" w:color="auto" w:fill="FFFFFF"/>
+              </w:rPr>
+              <w:t>Developing and maintaining web applications using React.js and other related technologies.</w:t>
+            </w:r>
+          </w:p>
+          <w:p>
+            <w:pPr>
+              <w:pStyle w:val="ListParagraph"/>
+              <w:widowControl w:val="0"/>
+              <w:numPr>
+                <w:ilvl w:val="0"/>
+                <w:numId w:val="17"/>
+              </w:numPr>
+              <w:rPr>
+                <w:rFonts w:ascii="Segoe UI" w:hAnsi="Segoe UI" w:cs="Segoe UI"/>
+                <w:sz w:val="21"/>
+                <w:szCs w:val="21"/>
+                <w:shd w:val="clear" w:color="auto" w:fill="FFFFFF"/>
+              </w:rPr>
+            </w:pPr>
+            <w:r>
+              <w:rPr>
+                <w:rFonts w:ascii="Segoe UI" w:hAnsi="Segoe UI" w:cs="Segoe UI"/>
+                <w:sz w:val="21"/>
+                <w:szCs w:val="21"/>
+                <w:shd w:val="clear" w:color="auto" w:fill="FFFFFF"/>
+              </w:rPr>
+              <w:t>Collaborating with cross-functional teams including designers, product managers, and other developers to create high-quality products.</w:t>
+            </w:r>
+          </w:p>
+          <w:p>
+            <w:pPr>
+              <w:pStyle w:val="ListParagraph"/>
+              <w:widowControl w:val="0"/>
+              <w:numPr>
+                <w:ilvl w:val="0"/>
+                <w:numId w:val="17"/>
+              </w:numPr>
+              <w:rPr>
+                <w:rFonts w:ascii="Segoe UI" w:hAnsi="Segoe UI" w:cs="Segoe UI"/>
+                <w:sz w:val="21"/>
+                <w:szCs w:val="21"/>
+                <w:shd w:val="clear" w:color="auto" w:fill="FFFFFF"/>
+              </w:rPr>
+            </w:pPr>
+            <w:r>
+              <w:rPr>
+                <w:rFonts w:ascii="Segoe UI" w:hAnsi="Segoe UI" w:cs="Segoe UI"/>
+                <w:sz w:val="21"/>
+                <w:szCs w:val="21"/>
+                <w:shd w:val="clear" w:color="auto" w:fill="FFFFFF"/>
+              </w:rPr>
+              <w:t>Implementing responsive design and ensuring cross-browser compatibility.</w:t>
+            </w:r>
+          </w:p>
+          <w:p>
+            <w:pPr>
+              <w:widowControl w:val="0"/>
+              <w:numPr>
+                <w:ilvl w:val="0"/>
+                <w:numId w:val="17"/>
+              </w:numPr>
+            </w:pPr>
+            <w:r>
+              <w:rPr>
+                <w:rFonts w:ascii="Segoe UI" w:hAnsi="Segoe UI" w:cs="Segoe UI"/>
+                <w:sz w:val="21"/>
+                <w:szCs w:val="21"/>
+                <w:shd w:val="clear" w:color="auto" w:fill="FFFFFF"/>
+              </w:rPr>
+              <w:t>Participating in code reviews and providing constructive feedback to other developers.</w:t>
+            </w:r>
+          </w:p>
+          <w:p>
+            <w:pPr>
+              <w:widowControl w:val="0"/>
+              <w:ind w:left="720"/>
+            </w:pPr>
+          </w:p>
+          <w:p>
+            <w:pPr>
+              <w:pStyle w:val="Heading3"/>
+              <w:keepNext w:val="0"/>
+              <w:widowControl w:val="0"/>
             </w:pPr>
             <w:r>
               <w:t>Jul 2020 – August 2020</w:t>
@@ -567,14 +1224,18 @@
           <w:p>
             <w:pPr>
               <w:pStyle w:val="Heading2"/>
+              <w:keepNext w:val="0"/>
+              <w:widowControl w:val="0"/>
             </w:pPr>
             <w:r>
-              <w:t>Team Lead</w:t>
+              <w:t>Data Analyst</w:t>
             </w:r>
           </w:p>
           <w:p>
             <w:pPr>
               <w:pStyle w:val="Heading2"/>
+              <w:keepNext w:val="0"/>
+              <w:widowControl w:val="0"/>
               <w:rPr>
                 <w:rStyle w:val="IntenseEmphasis"/>
                 <w:color w:val="0070C0"/>
@@ -590,6 +1251,12 @@
           </w:p>
           <w:p>
             <w:pPr>
+              <w:pStyle w:val="ListParagraph"/>
+              <w:widowControl w:val="0"/>
+              <w:numPr>
+                <w:ilvl w:val="0"/>
+                <w:numId w:val="18"/>
+              </w:numPr>
               <w:rPr>
                 <w:rFonts w:ascii="Segoe UI" w:hAnsi="Segoe UI" w:cs="Segoe UI"/>
                 <w:sz w:val="21"/>
@@ -604,7 +1271,51 @@
                 <w:szCs w:val="21"/>
                 <w:shd w:val="clear" w:color="auto" w:fill="FFFFFF"/>
               </w:rPr>
-              <w:t>Worked as a Team Lead for Sehat Sahulat</w:t>
+              <w:t>Worked at Ministry of Health as a software engineer.</w:t>
+            </w:r>
+          </w:p>
+          <w:p>
+            <w:pPr>
+              <w:pStyle w:val="ListParagraph"/>
+              <w:widowControl w:val="0"/>
+              <w:numPr>
+                <w:ilvl w:val="0"/>
+                <w:numId w:val="18"/>
+              </w:numPr>
+              <w:rPr>
+                <w:rFonts w:ascii="Segoe UI" w:hAnsi="Segoe UI" w:cs="Segoe UI"/>
+                <w:sz w:val="21"/>
+                <w:szCs w:val="21"/>
+                <w:shd w:val="clear" w:color="auto" w:fill="FFFFFF"/>
+              </w:rPr>
+            </w:pPr>
+            <w:r>
+              <w:rPr>
+                <w:rFonts w:ascii="Segoe UI" w:hAnsi="Segoe UI" w:cs="Segoe UI"/>
+                <w:sz w:val="21"/>
+                <w:szCs w:val="21"/>
+                <w:shd w:val="clear" w:color="auto" w:fill="FFFFFF"/>
+              </w:rPr>
+              <w:t>Worked for Sehat Sahulat Program.</w:t>
+            </w:r>
+          </w:p>
+          <w:p>
+            <w:pPr>
+              <w:pStyle w:val="ListParagraph"/>
+              <w:widowControl w:val="0"/>
+              <w:numPr>
+                <w:ilvl w:val="0"/>
+                <w:numId w:val="18"/>
+              </w:numPr>
+            </w:pPr>
+            <w:r>
+              <w:rPr>
+                <w:rFonts w:ascii="Segoe UI" w:hAnsi="Segoe UI" w:cs="Segoe UI"/>
+                <w:sz w:val="21"/>
+                <w:szCs w:val="21"/>
+                <w:shd w:val="clear" w:color="auto" w:fill="FFFFFF"/>
+              </w:rPr>
+              <w:t>Done Data Analysis and Verification of 30,000+ Citizens in 3 Months</w:t>
             </w:r>
             <w:r>
               <w:rPr>
@@ -613,33 +1324,17 @@
                 <w:szCs w:val="21"/>
                 <w:shd w:val="clear" w:color="auto" w:fill="FFFFFF"/>
               </w:rPr>
-              <w:t>/</w:t>
-            </w:r>
-            <w:r>
-              <w:rPr>
-                <w:rFonts w:ascii="Segoe UI" w:hAnsi="Segoe UI" w:cs="Segoe UI"/>
-                <w:sz w:val="21"/>
-                <w:szCs w:val="21"/>
-                <w:shd w:val="clear" w:color="auto" w:fill="FFFFFF"/>
-              </w:rPr>
-              <w:t>Insaaf Sehat Card by Ministry of Health in District Sargodha.</w:t>
-            </w:r>
-          </w:p>
-          <w:p>
-            <w:r>
-              <w:rPr>
-                <w:rFonts w:ascii="Segoe UI" w:hAnsi="Segoe UI" w:cs="Segoe UI"/>
-                <w:sz w:val="21"/>
-                <w:szCs w:val="21"/>
-                <w:shd w:val="clear" w:color="auto" w:fill="FFFFFF"/>
-              </w:rPr>
-              <w:t>Leadership · Team Management · Data Analysis · Project Management</w:t>
+              <w:t>.</w:t>
             </w:r>
           </w:p>
         </w:tc>
       </w:tr>
     </w:tbl>
-    <w:p/>
+    <w:p>
+      <w:pPr>
+        <w:widowControl w:val="0"/>
+      </w:pPr>
+    </w:p>
     <w:sdt>
       <w:sdtPr>
         <w:alias w:val="Education:"/>
@@ -656,6 +1351,9 @@
         <w:p>
           <w:pPr>
             <w:pStyle w:val="Heading1"/>
+            <w:keepNext w:val="0"/>
+            <w:keepLines w:val="0"/>
+            <w:widowControl w:val="0"/>
           </w:pPr>
           <w:r>
             <w:t>Education</w:t>
@@ -679,16 +1377,18 @@
         <w:tblDescription w:val="Education layout table"/>
       </w:tblPr>
       <w:tblGrid>
-        <w:gridCol w:w="9290"/>
+        <w:gridCol w:w="10723"/>
       </w:tblGrid>
       <w:tr>
         <w:tc>
           <w:tcPr>
-            <w:tcW w:w="9290" w:type="dxa"/>
+            <w:tcW w:w="17930" w:type="dxa"/>
           </w:tcPr>
           <w:p>
             <w:pPr>
               <w:pStyle w:val="Heading3"/>
+              <w:keepNext w:val="0"/>
+              <w:widowControl w:val="0"/>
               <w:contextualSpacing w:val="0"/>
             </w:pPr>
             <w:r>
@@ -698,6 +1398,8 @@
           <w:p>
             <w:pPr>
               <w:pStyle w:val="Heading2"/>
+              <w:keepNext w:val="0"/>
+              <w:widowControl w:val="0"/>
               <w:contextualSpacing w:val="0"/>
             </w:pPr>
             <w:r>
@@ -719,6 +1421,7 @@
           <w:p>
             <w:pPr>
               <w:pStyle w:val="ListBullet"/>
+              <w:widowControl w:val="0"/>
             </w:pPr>
             <w:r>
               <w:t>Part of multiple clubs and societies</w:t>
@@ -727,6 +1430,7 @@
           <w:p>
             <w:pPr>
               <w:pStyle w:val="ListBullet"/>
+              <w:widowControl w:val="0"/>
             </w:pPr>
             <w:r>
               <w:t>Made a pandemic monitoring system with .NET core for end semester project.</w:t>
@@ -735,6 +1439,7 @@
           <w:p>
             <w:pPr>
               <w:pStyle w:val="ListBullet"/>
+              <w:widowControl w:val="0"/>
             </w:pPr>
             <w:r>
               <w:t xml:space="preserve">Developed website for almost all events of NUST like TEDx, NLF, Science Bee etc. </w:t>
@@ -743,6 +1448,7 @@
           <w:p>
             <w:pPr>
               <w:pStyle w:val="ListBullet"/>
+              <w:widowControl w:val="0"/>
               <w:numPr>
                 <w:ilvl w:val="0"/>
                 <w:numId w:val="0"/>
@@ -753,13 +1459,12 @@
           <w:p>
             <w:pPr>
               <w:pStyle w:val="Heading2"/>
+              <w:keepNext w:val="0"/>
+              <w:widowControl w:val="0"/>
               <w:contextualSpacing w:val="0"/>
             </w:pPr>
             <w:r>
-              <w:t>Intermediate Studies</w:t>
-            </w:r>
-            <w:r>
-              <w:t>,</w:t>
+              <w:t>Intermediate Studies,</w:t>
             </w:r>
             <w:r>
               <w:t xml:space="preserve"> </w:t>
@@ -768,24 +1473,13 @@
               <w:rPr>
                 <w:rStyle w:val="SubtleReference"/>
               </w:rPr>
-              <w:t>GCU</w:t>
-            </w:r>
-            <w:r>
-              <w:rPr>
-                <w:rStyle w:val="SubtleReference"/>
-              </w:rPr>
-              <w:t xml:space="preserve"> – </w:t>
-            </w:r>
-            <w:r>
-              <w:rPr>
-                <w:rStyle w:val="SubtleReference"/>
-              </w:rPr>
-              <w:t>Lahore</w:t>
+              <w:t>GCU – Lahore</w:t>
             </w:r>
           </w:p>
           <w:p>
             <w:pPr>
               <w:pStyle w:val="ListBullet"/>
+              <w:widowControl w:val="0"/>
             </w:pPr>
             <w:r>
               <w:t>Prefect for session 2019</w:t>
@@ -794,6 +1488,7 @@
           <w:p>
             <w:pPr>
               <w:pStyle w:val="ListBullet"/>
+              <w:widowControl w:val="0"/>
             </w:pPr>
             <w:r>
               <w:t xml:space="preserve">President Purchase Committee for </w:t>
@@ -808,6 +1503,7 @@
           <w:p>
             <w:pPr>
               <w:pStyle w:val="ListBullet"/>
+              <w:widowControl w:val="0"/>
             </w:pPr>
             <w:r>
               <w:t>Member Debating Society</w:t>
@@ -816,16 +1512,575 @@
           <w:p>
             <w:pPr>
               <w:pStyle w:val="ListBullet"/>
+              <w:widowControl w:val="0"/>
               <w:numPr>
                 <w:ilvl w:val="0"/>
                 <w:numId w:val="0"/>
               </w:numPr>
-              <w:ind w:left="360" w:hanging="360"/>
             </w:pPr>
           </w:p>
         </w:tc>
       </w:tr>
     </w:tbl>
+    <w:p>
+      <w:pPr>
+        <w:pStyle w:val="Heading1"/>
+        <w:keepNext w:val="0"/>
+        <w:keepLines w:val="0"/>
+        <w:widowControl w:val="0"/>
+        <w:rPr>
+          <w:rFonts w:asciiTheme="minorHAnsi" w:eastAsiaTheme="minorHAnsi" w:hAnsiTheme="minorHAnsi" w:cstheme="minorBidi"/>
+          <w:color w:val="595959" w:themeColor="text1" w:themeTint="A6"/>
+          <w:sz w:val="22"/>
+          <w:szCs w:val="22"/>
+        </w:rPr>
+      </w:pPr>
+      <w:r>
+        <w:t>Volunteer Experience</w:t>
+      </w:r>
+    </w:p>
+    <w:p>
+      <w:pPr>
+        <w:pStyle w:val="Heading2"/>
+        <w:keepNext w:val="0"/>
+        <w:widowControl w:val="0"/>
+      </w:pPr>
+      <w:r>
+        <w:t>Campus Ambassador</w:t>
+      </w:r>
+    </w:p>
+    <w:p>
+      <w:pPr>
+        <w:pStyle w:val="Heading2"/>
+        <w:keepNext w:val="0"/>
+        <w:widowControl w:val="0"/>
+        <w:rPr>
+          <w:rStyle w:val="SubtleReference"/>
+          <w:color w:val="0070C0"/>
+        </w:rPr>
+      </w:pPr>
+      <w:r>
+        <w:rPr>
+          <w:rStyle w:val="SubtleReference"/>
+          <w:color w:val="0070C0"/>
+        </w:rPr>
+        <w:t xml:space="preserve">Devsinc </w:t>
+      </w:r>
+      <w:r>
+        <w:rPr>
+          <w:rStyle w:val="SubtleReference"/>
+          <w:color w:val="0070C0"/>
+        </w:rPr>
+        <w:t>&amp; Royal Cyber</w:t>
+      </w:r>
+    </w:p>
+    <w:p>
+      <w:pPr>
+        <w:pStyle w:val="ListParagraph"/>
+        <w:widowControl w:val="0"/>
+        <w:numPr>
+          <w:ilvl w:val="0"/>
+          <w:numId w:val="22"/>
+        </w:numPr>
+      </w:pPr>
+      <w:r>
+        <w:t>Advocate for the needs and concerns of students on campus.</w:t>
+      </w:r>
+    </w:p>
+    <w:p>
+      <w:pPr>
+        <w:pStyle w:val="ListParagraph"/>
+        <w:widowControl w:val="0"/>
+        <w:numPr>
+          <w:ilvl w:val="0"/>
+          <w:numId w:val="22"/>
+        </w:numPr>
+      </w:pPr>
+      <w:r>
+        <w:t>Serve as a liaison between students and university administration.</w:t>
+      </w:r>
+    </w:p>
+    <w:p>
+      <w:pPr>
+        <w:pStyle w:val="ListParagraph"/>
+        <w:widowControl w:val="0"/>
+        <w:numPr>
+          <w:ilvl w:val="0"/>
+          <w:numId w:val="22"/>
+        </w:numPr>
+      </w:pPr>
+      <w:r>
+        <w:t>Promote student engagement and involvement in campus activities.</w:t>
+      </w:r>
+    </w:p>
+    <w:p>
+      <w:pPr>
+        <w:pStyle w:val="Heading2"/>
+        <w:keepNext w:val="0"/>
+        <w:widowControl w:val="0"/>
+      </w:pPr>
+      <w:r>
+        <w:t>Director IT</w:t>
+      </w:r>
+    </w:p>
+    <w:p>
+      <w:pPr>
+        <w:pStyle w:val="Heading2"/>
+        <w:keepNext w:val="0"/>
+        <w:widowControl w:val="0"/>
+        <w:rPr>
+          <w:rStyle w:val="SubtleReference"/>
+          <w:color w:val="0070C0"/>
+        </w:rPr>
+      </w:pPr>
+      <w:r>
+        <w:rPr>
+          <w:rStyle w:val="SubtleReference"/>
+          <w:color w:val="0070C0"/>
+        </w:rPr>
+        <w:t>TED</w:t>
+      </w:r>
+      <w:r>
+        <w:rPr>
+          <w:rStyle w:val="SubtleReference"/>
+          <w:caps w:val="0"/>
+          <w:color w:val="0070C0"/>
+        </w:rPr>
+        <w:t>x</w:t>
+      </w:r>
+      <w:r>
+        <w:rPr>
+          <w:rStyle w:val="SubtleReference"/>
+          <w:color w:val="0070C0"/>
+        </w:rPr>
+        <w:t>, NLF, ICAI, Science Bee, NIMUN</w:t>
+      </w:r>
+    </w:p>
+    <w:p>
+      <w:pPr>
+        <w:pStyle w:val="ListParagraph"/>
+        <w:widowControl w:val="0"/>
+        <w:numPr>
+          <w:ilvl w:val="0"/>
+          <w:numId w:val="17"/>
+        </w:numPr>
+        <w:rPr>
+          <w:rFonts w:ascii="Segoe UI" w:hAnsi="Segoe UI" w:cs="Segoe UI"/>
+          <w:sz w:val="21"/>
+          <w:szCs w:val="21"/>
+          <w:shd w:val="clear" w:color="auto" w:fill="FFFFFF"/>
+        </w:rPr>
+      </w:pPr>
+      <w:r>
+        <w:rPr>
+          <w:rFonts w:ascii="Segoe UI" w:hAnsi="Segoe UI" w:cs="Segoe UI"/>
+          <w:sz w:val="21"/>
+          <w:szCs w:val="21"/>
+          <w:shd w:val="clear" w:color="auto" w:fill="FFFFFF"/>
+        </w:rPr>
+        <w:t>Oversee and manage the IT infrastructure and operations for</w:t>
+      </w:r>
+      <w:r>
+        <w:rPr>
+          <w:rFonts w:ascii="Segoe UI" w:hAnsi="Segoe UI" w:cs="Segoe UI"/>
+          <w:sz w:val="21"/>
+          <w:szCs w:val="21"/>
+          <w:shd w:val="clear" w:color="auto" w:fill="FFFFFF"/>
+        </w:rPr>
+        <w:t xml:space="preserve"> multiple</w:t>
+      </w:r>
+      <w:r>
+        <w:rPr>
+          <w:rFonts w:ascii="Segoe UI" w:hAnsi="Segoe UI" w:cs="Segoe UI"/>
+          <w:sz w:val="21"/>
+          <w:szCs w:val="21"/>
+          <w:shd w:val="clear" w:color="auto" w:fill="FFFFFF"/>
+        </w:rPr>
+        <w:t xml:space="preserve"> events</w:t>
+      </w:r>
+      <w:r>
+        <w:rPr>
+          <w:rFonts w:ascii="Segoe UI" w:hAnsi="Segoe UI" w:cs="Segoe UI"/>
+          <w:sz w:val="21"/>
+          <w:szCs w:val="21"/>
+          <w:shd w:val="clear" w:color="auto" w:fill="FFFFFF"/>
+        </w:rPr>
+        <w:t xml:space="preserve"> at NUST</w:t>
+      </w:r>
+      <w:r>
+        <w:rPr>
+          <w:rFonts w:ascii="Segoe UI" w:hAnsi="Segoe UI" w:cs="Segoe UI"/>
+          <w:sz w:val="21"/>
+          <w:szCs w:val="21"/>
+          <w:shd w:val="clear" w:color="auto" w:fill="FFFFFF"/>
+        </w:rPr>
+        <w:t>.</w:t>
+      </w:r>
+    </w:p>
+    <w:p>
+      <w:pPr>
+        <w:pStyle w:val="ListParagraph"/>
+        <w:widowControl w:val="0"/>
+        <w:numPr>
+          <w:ilvl w:val="0"/>
+          <w:numId w:val="17"/>
+        </w:numPr>
+        <w:rPr>
+          <w:rFonts w:ascii="Segoe UI" w:hAnsi="Segoe UI" w:cs="Segoe UI"/>
+          <w:sz w:val="21"/>
+          <w:szCs w:val="21"/>
+          <w:shd w:val="clear" w:color="auto" w:fill="FFFFFF"/>
+        </w:rPr>
+      </w:pPr>
+      <w:r>
+        <w:rPr>
+          <w:rFonts w:ascii="Segoe UI" w:hAnsi="Segoe UI" w:cs="Segoe UI"/>
+          <w:sz w:val="21"/>
+          <w:szCs w:val="21"/>
+          <w:shd w:val="clear" w:color="auto" w:fill="FFFFFF"/>
+        </w:rPr>
+        <w:t>Develop and implement innovative technology solutions to enhance the attendee experience.</w:t>
+      </w:r>
+    </w:p>
+    <w:p>
+      <w:pPr>
+        <w:pStyle w:val="ListParagraph"/>
+        <w:widowControl w:val="0"/>
+        <w:numPr>
+          <w:ilvl w:val="0"/>
+          <w:numId w:val="17"/>
+        </w:numPr>
+        <w:rPr>
+          <w:rFonts w:ascii="Segoe UI" w:hAnsi="Segoe UI" w:cs="Segoe UI"/>
+          <w:sz w:val="21"/>
+          <w:szCs w:val="21"/>
+          <w:shd w:val="clear" w:color="auto" w:fill="FFFFFF"/>
+        </w:rPr>
+      </w:pPr>
+      <w:r>
+        <w:rPr>
+          <w:rFonts w:ascii="Segoe UI" w:hAnsi="Segoe UI" w:cs="Segoe UI"/>
+          <w:sz w:val="21"/>
+          <w:szCs w:val="21"/>
+          <w:shd w:val="clear" w:color="auto" w:fill="FFFFFF"/>
+        </w:rPr>
+        <w:t>Ensure seamless audiovisual and technical support</w:t>
+      </w:r>
+      <w:r>
+        <w:rPr>
+          <w:rFonts w:ascii="Segoe UI" w:hAnsi="Segoe UI" w:cs="Segoe UI"/>
+          <w:sz w:val="21"/>
+          <w:szCs w:val="21"/>
+          <w:shd w:val="clear" w:color="auto" w:fill="FFFFFF"/>
+        </w:rPr>
+        <w:t>.</w:t>
+      </w:r>
+    </w:p>
+    <w:p>
+      <w:pPr>
+        <w:pStyle w:val="ListParagraph"/>
+        <w:widowControl w:val="0"/>
+        <w:numPr>
+          <w:ilvl w:val="0"/>
+          <w:numId w:val="17"/>
+        </w:numPr>
+      </w:pPr>
+      <w:r>
+        <w:rPr>
+          <w:rFonts w:ascii="Segoe UI" w:hAnsi="Segoe UI" w:cs="Segoe UI"/>
+          <w:sz w:val="21"/>
+          <w:szCs w:val="21"/>
+          <w:shd w:val="clear" w:color="auto" w:fill="FFFFFF"/>
+        </w:rPr>
+        <w:t>Collaborate with internal teams and external partners to integrate technology</w:t>
+      </w:r>
+      <w:r>
+        <w:rPr>
+          <w:rFonts w:ascii="Segoe UI" w:hAnsi="Segoe UI" w:cs="Segoe UI"/>
+          <w:sz w:val="21"/>
+          <w:szCs w:val="21"/>
+          <w:shd w:val="clear" w:color="auto" w:fill="FFFFFF"/>
+        </w:rPr>
+        <w:t>.</w:t>
+      </w:r>
+    </w:p>
+    <w:p>
+      <w:pPr>
+        <w:widowControl w:val="0"/>
+      </w:pPr>
+    </w:p>
+    <w:p>
+      <w:pPr>
+        <w:pStyle w:val="Heading2"/>
+        <w:keepNext w:val="0"/>
+        <w:widowControl w:val="0"/>
+      </w:pPr>
+      <w:r>
+        <w:t>Administration assistant</w:t>
+      </w:r>
+    </w:p>
+    <w:p>
+      <w:pPr>
+        <w:pStyle w:val="Heading2"/>
+        <w:keepNext w:val="0"/>
+        <w:widowControl w:val="0"/>
+        <w:rPr>
+          <w:rStyle w:val="SubtleReference"/>
+          <w:color w:val="0070C0"/>
+        </w:rPr>
+      </w:pPr>
+      <w:r>
+        <w:rPr>
+          <w:rStyle w:val="SubtleReference"/>
+          <w:color w:val="0070C0"/>
+        </w:rPr>
+        <w:t>Islamic aid – london (remote)</w:t>
+      </w:r>
+    </w:p>
+    <w:p>
+      <w:pPr>
+        <w:pStyle w:val="ListParagraph"/>
+        <w:widowControl w:val="0"/>
+        <w:numPr>
+          <w:ilvl w:val="0"/>
+          <w:numId w:val="17"/>
+        </w:numPr>
+        <w:rPr>
+          <w:rFonts w:ascii="Segoe UI" w:hAnsi="Segoe UI" w:cs="Segoe UI"/>
+          <w:sz w:val="21"/>
+          <w:szCs w:val="21"/>
+          <w:shd w:val="clear" w:color="auto" w:fill="FFFFFF"/>
+        </w:rPr>
+      </w:pPr>
+      <w:r>
+        <w:rPr>
+          <w:rFonts w:ascii="Segoe UI" w:hAnsi="Segoe UI" w:cs="Segoe UI"/>
+          <w:sz w:val="21"/>
+          <w:szCs w:val="21"/>
+          <w:shd w:val="clear" w:color="auto" w:fill="FFFFFF"/>
+        </w:rPr>
+        <w:t>Oversee and manage the IT infrastructure and operations for TEDx events.</w:t>
+      </w:r>
+    </w:p>
+    <w:p>
+      <w:pPr>
+        <w:pStyle w:val="ListParagraph"/>
+        <w:widowControl w:val="0"/>
+        <w:numPr>
+          <w:ilvl w:val="0"/>
+          <w:numId w:val="17"/>
+        </w:numPr>
+        <w:rPr>
+          <w:rFonts w:ascii="Segoe UI" w:hAnsi="Segoe UI" w:cs="Segoe UI"/>
+          <w:sz w:val="21"/>
+          <w:szCs w:val="21"/>
+          <w:shd w:val="clear" w:color="auto" w:fill="FFFFFF"/>
+        </w:rPr>
+      </w:pPr>
+      <w:r>
+        <w:rPr>
+          <w:rFonts w:ascii="Segoe UI" w:hAnsi="Segoe UI" w:cs="Segoe UI"/>
+          <w:sz w:val="21"/>
+          <w:szCs w:val="21"/>
+          <w:shd w:val="clear" w:color="auto" w:fill="FFFFFF"/>
+        </w:rPr>
+        <w:t>Develop and implement innovative technology solutions to enhance the attendee experience.</w:t>
+      </w:r>
+    </w:p>
+    <w:p>
+      <w:pPr>
+        <w:pStyle w:val="ListParagraph"/>
+        <w:widowControl w:val="0"/>
+        <w:numPr>
+          <w:ilvl w:val="0"/>
+          <w:numId w:val="17"/>
+        </w:numPr>
+        <w:rPr>
+          <w:rFonts w:ascii="Segoe UI" w:hAnsi="Segoe UI" w:cs="Segoe UI"/>
+          <w:sz w:val="21"/>
+          <w:szCs w:val="21"/>
+          <w:shd w:val="clear" w:color="auto" w:fill="FFFFFF"/>
+        </w:rPr>
+      </w:pPr>
+      <w:r>
+        <w:rPr>
+          <w:rFonts w:ascii="Segoe UI" w:hAnsi="Segoe UI" w:cs="Segoe UI"/>
+          <w:sz w:val="21"/>
+          <w:szCs w:val="21"/>
+          <w:shd w:val="clear" w:color="auto" w:fill="FFFFFF"/>
+        </w:rPr>
+        <w:t>Ensure seamless audiovisual and technical support during TEDx talks and presentations.</w:t>
+      </w:r>
+    </w:p>
+    <w:p>
+      <w:pPr>
+        <w:pStyle w:val="ListParagraph"/>
+        <w:widowControl w:val="0"/>
+        <w:numPr>
+          <w:ilvl w:val="0"/>
+          <w:numId w:val="17"/>
+        </w:numPr>
+      </w:pPr>
+      <w:r>
+        <w:rPr>
+          <w:rFonts w:ascii="Segoe UI" w:hAnsi="Segoe UI" w:cs="Segoe UI"/>
+          <w:sz w:val="21"/>
+          <w:szCs w:val="21"/>
+          <w:shd w:val="clear" w:color="auto" w:fill="FFFFFF"/>
+        </w:rPr>
+        <w:t>Collaborate with internal teams and external partners to integrate technology</w:t>
+      </w:r>
+      <w:r>
+        <w:rPr>
+          <w:rFonts w:ascii="Segoe UI" w:hAnsi="Segoe UI" w:cs="Segoe UI"/>
+          <w:sz w:val="21"/>
+          <w:szCs w:val="21"/>
+          <w:shd w:val="clear" w:color="auto" w:fill="FFFFFF"/>
+        </w:rPr>
+        <w:t>.</w:t>
+      </w:r>
+    </w:p>
+    <w:p>
+      <w:pPr>
+        <w:widowControl w:val="0"/>
+      </w:pPr>
+    </w:p>
+    <w:p>
+      <w:pPr>
+        <w:pStyle w:val="Heading2"/>
+        <w:keepNext w:val="0"/>
+        <w:widowControl w:val="0"/>
+      </w:pPr>
+      <w:r>
+        <w:t>Photography, IT Management</w:t>
+      </w:r>
+    </w:p>
+    <w:p>
+      <w:pPr>
+        <w:pStyle w:val="Heading2"/>
+        <w:keepNext w:val="0"/>
+        <w:widowControl w:val="0"/>
+        <w:rPr>
+          <w:rStyle w:val="SubtleReference"/>
+          <w:color w:val="0070C0"/>
+        </w:rPr>
+      </w:pPr>
+      <w:r>
+        <w:rPr>
+          <w:rStyle w:val="SubtleReference"/>
+          <w:color w:val="0070C0"/>
+        </w:rPr>
+        <w:t>UNICEF – clean and green punjab</w:t>
+      </w:r>
+    </w:p>
+    <w:p>
+      <w:pPr>
+        <w:pStyle w:val="ListParagraph"/>
+        <w:widowControl w:val="0"/>
+        <w:numPr>
+          <w:ilvl w:val="0"/>
+          <w:numId w:val="23"/>
+        </w:numPr>
+        <w:rPr>
+          <w:rFonts w:ascii="Segoe UI" w:hAnsi="Segoe UI" w:cs="Segoe UI"/>
+          <w:sz w:val="21"/>
+          <w:szCs w:val="21"/>
+          <w:shd w:val="clear" w:color="auto" w:fill="FFFFFF"/>
+        </w:rPr>
+      </w:pPr>
+      <w:r>
+        <w:rPr>
+          <w:rFonts w:ascii="Segoe UI" w:hAnsi="Segoe UI" w:cs="Segoe UI"/>
+          <w:sz w:val="21"/>
+          <w:szCs w:val="21"/>
+          <w:shd w:val="clear" w:color="auto" w:fill="FFFFFF"/>
+        </w:rPr>
+        <w:t>Capture high-quality photographs of Clean and Green Punjab initiatives for promotional materials and documentation.</w:t>
+      </w:r>
+    </w:p>
+    <w:p>
+      <w:pPr>
+        <w:pStyle w:val="ListParagraph"/>
+        <w:widowControl w:val="0"/>
+        <w:numPr>
+          <w:ilvl w:val="0"/>
+          <w:numId w:val="23"/>
+        </w:numPr>
+        <w:rPr>
+          <w:rFonts w:ascii="Segoe UI" w:hAnsi="Segoe UI" w:cs="Segoe UI"/>
+          <w:sz w:val="21"/>
+          <w:szCs w:val="21"/>
+          <w:shd w:val="clear" w:color="auto" w:fill="FFFFFF"/>
+        </w:rPr>
+      </w:pPr>
+      <w:r>
+        <w:rPr>
+          <w:rFonts w:ascii="Segoe UI" w:hAnsi="Segoe UI" w:cs="Segoe UI"/>
+          <w:sz w:val="21"/>
+          <w:szCs w:val="21"/>
+          <w:shd w:val="clear" w:color="auto" w:fill="FFFFFF"/>
+        </w:rPr>
+        <w:t>Manage IT systems and support for the Clean and Green Punjab project, ensuring smooth operations and troubleshooting technical issues.</w:t>
+      </w:r>
+    </w:p>
+    <w:p>
+      <w:pPr>
+        <w:pStyle w:val="ListParagraph"/>
+        <w:widowControl w:val="0"/>
+        <w:numPr>
+          <w:ilvl w:val="0"/>
+          <w:numId w:val="23"/>
+        </w:numPr>
+        <w:rPr>
+          <w:rFonts w:ascii="Segoe UI" w:hAnsi="Segoe UI" w:cs="Segoe UI"/>
+          <w:sz w:val="21"/>
+          <w:szCs w:val="21"/>
+          <w:shd w:val="clear" w:color="auto" w:fill="FFFFFF"/>
+        </w:rPr>
+      </w:pPr>
+      <w:r>
+        <w:rPr>
+          <w:rFonts w:ascii="Segoe UI" w:hAnsi="Segoe UI" w:cs="Segoe UI"/>
+          <w:sz w:val="21"/>
+          <w:szCs w:val="21"/>
+          <w:shd w:val="clear" w:color="auto" w:fill="FFFFFF"/>
+        </w:rPr>
+        <w:t>Handle data collection, organization, and analysis to track the impact and progress of Clean and Green Punjab activities.</w:t>
+      </w:r>
+    </w:p>
+    <w:p>
+      <w:pPr>
+        <w:pStyle w:val="ListParagraph"/>
+        <w:widowControl w:val="0"/>
+        <w:numPr>
+          <w:ilvl w:val="0"/>
+          <w:numId w:val="23"/>
+        </w:numPr>
+        <w:rPr>
+          <w:rFonts w:ascii="Segoe UI" w:hAnsi="Segoe UI" w:cs="Segoe UI"/>
+          <w:sz w:val="21"/>
+          <w:szCs w:val="21"/>
+          <w:shd w:val="clear" w:color="auto" w:fill="FFFFFF"/>
+        </w:rPr>
+      </w:pPr>
+      <w:r>
+        <w:rPr>
+          <w:rFonts w:ascii="Segoe UI" w:hAnsi="Segoe UI" w:cs="Segoe UI"/>
+          <w:sz w:val="21"/>
+          <w:szCs w:val="21"/>
+          <w:shd w:val="clear" w:color="auto" w:fill="FFFFFF"/>
+        </w:rPr>
+        <w:t>Collaborate with team members to plan and execute events and campaigns, utilizing photography and data insights to drive engagement and raise awareness.</w:t>
+      </w:r>
+    </w:p>
+    <w:p>
+      <w:pPr>
+        <w:pStyle w:val="Heading1"/>
+        <w:keepNext w:val="0"/>
+        <w:keepLines w:val="0"/>
+        <w:widowControl w:val="0"/>
+      </w:pPr>
+    </w:p>
     <w:sdt>
       <w:sdtPr>
         <w:alias w:val="Skills:"/>
@@ -842,6 +2097,9 @@
         <w:p>
           <w:pPr>
             <w:pStyle w:val="Heading1"/>
+            <w:keepNext w:val="0"/>
+            <w:keepLines w:val="0"/>
+            <w:widowControl w:val="0"/>
           </w:pPr>
           <w:r>
             <w:t>Skills</w:t>
@@ -861,8 +2119,8 @@
         <w:tblDescription w:val="Skills layout table"/>
       </w:tblPr>
       <w:tblGrid>
-        <w:gridCol w:w="4680"/>
-        <w:gridCol w:w="4680"/>
+        <w:gridCol w:w="5400"/>
+        <w:gridCol w:w="5400"/>
       </w:tblGrid>
       <w:tr>
         <w:tc>
@@ -872,6 +2130,7 @@
           <w:p>
             <w:pPr>
               <w:pStyle w:val="ListBullet"/>
+              <w:widowControl w:val="0"/>
             </w:pPr>
             <w:r>
               <w:t>WordPress</w:t>
@@ -880,6 +2139,7 @@
           <w:p>
             <w:pPr>
               <w:pStyle w:val="ListBullet"/>
+              <w:widowControl w:val="0"/>
             </w:pPr>
             <w:r>
               <w:t>ReactJS</w:t>
@@ -888,6 +2148,7 @@
           <w:p>
             <w:pPr>
               <w:pStyle w:val="ListBullet"/>
+              <w:widowControl w:val="0"/>
             </w:pPr>
             <w:r>
               <w:t>UI/UX</w:t>
@@ -896,6 +2157,7 @@
           <w:p>
             <w:pPr>
               <w:pStyle w:val="ListBullet"/>
+              <w:widowControl w:val="0"/>
             </w:pPr>
             <w:r>
               <w:t>.NET Core (Basic)</w:t>
@@ -912,6 +2174,7 @@
           <w:p>
             <w:pPr>
               <w:pStyle w:val="ListBullet"/>
+              <w:widowControl w:val="0"/>
             </w:pPr>
             <w:r>
               <w:t>SEO</w:t>
@@ -920,6 +2183,7 @@
           <w:p>
             <w:pPr>
               <w:pStyle w:val="ListBullet"/>
+              <w:widowControl w:val="0"/>
             </w:pPr>
             <w:r>
               <w:t>Email Marketing</w:t>
@@ -928,6 +2192,7 @@
           <w:p>
             <w:pPr>
               <w:pStyle w:val="ListBullet"/>
+              <w:widowControl w:val="0"/>
             </w:pPr>
             <w:r>
               <w:t>Three. JS (Basic)</w:t>
@@ -938,109 +2203,48 @@
     </w:tbl>
     <w:p>
       <w:pPr>
-        <w:pStyle w:val="Heading1"/>
+        <w:pStyle w:val="ListBullet"/>
+        <w:widowControl w:val="0"/>
+        <w:numPr>
+          <w:ilvl w:val="0"/>
+          <w:numId w:val="0"/>
+        </w:numPr>
       </w:pPr>
-      <w:sdt>
-        <w:sdtPr>
-          <w:alias w:val="Activities:"/>
-          <w:tag w:val="Activities:"/>
-          <w:id w:val="1223332893"/>
-          <w:placeholder>
-            <w:docPart w:val="38CD017CAE804C879E556E3D9C321818"/>
-          </w:placeholder>
-          <w:temporary/>
-          <w:showingPlcHdr/>
-          <w15:appearance w15:val="hidden"/>
-        </w:sdtPr>
-        <w:sdtContent>
-          <w:r>
-            <w:t>Activities</w:t>
-          </w:r>
-          <w:r>
-            <w:t xml:space="preserve"> &amp; Interests</w:t>
-          </w:r>
-        </w:sdtContent>
-      </w:sdt>
     </w:p>
-    <w:tbl>
-      <w:tblPr>
-        <w:tblStyle w:val="TableGrid"/>
-        <w:tblW w:w="5000" w:type="pct"/>
-        <w:tblCellMar>
-          <w:left w:w="0" w:type="dxa"/>
-          <w:right w:w="0" w:type="dxa"/>
-        </w:tblCellMar>
-        <w:tblLook w:val="04A0" w:firstRow="1" w:lastRow="0" w:firstColumn="1" w:lastColumn="0" w:noHBand="0" w:noVBand="1"/>
-        <w:tblDescription w:val="Skills layout table"/>
-      </w:tblPr>
-      <w:tblGrid>
-        <w:gridCol w:w="4680"/>
-        <w:gridCol w:w="4680"/>
-      </w:tblGrid>
-      <w:tr>
-        <w:tc>
-          <w:tcPr>
-            <w:tcW w:w="4675" w:type="dxa"/>
-          </w:tcPr>
-          <w:p>
-            <w:pPr>
-              <w:pStyle w:val="ListBullet"/>
-              <w:contextualSpacing w:val="0"/>
-            </w:pPr>
-            <w:r>
-              <w:t>Literature</w:t>
-            </w:r>
-          </w:p>
-          <w:p>
-            <w:pPr>
-              <w:pStyle w:val="ListBullet"/>
-              <w:contextualSpacing w:val="0"/>
-            </w:pPr>
-            <w:r>
-              <w:t>Bike Trips</w:t>
-            </w:r>
-          </w:p>
-          <w:p>
-            <w:pPr>
-              <w:pStyle w:val="ListBullet"/>
-              <w:contextualSpacing w:val="0"/>
-            </w:pPr>
-            <w:r>
-              <w:t>Web Development</w:t>
-            </w:r>
-          </w:p>
-        </w:tc>
-        <w:tc>
-          <w:tcPr>
-            <w:tcW w:w="4675" w:type="dxa"/>
-            <w:tcMar>
-              <w:left w:w="360" w:type="dxa"/>
-            </w:tcMar>
-          </w:tcPr>
-          <w:p>
-            <w:pPr>
-              <w:pStyle w:val="ListBullet"/>
-              <w:contextualSpacing w:val="0"/>
-            </w:pPr>
-            <w:r>
-              <w:t>Photography</w:t>
-            </w:r>
-          </w:p>
-          <w:p>
-            <w:pPr>
-              <w:pStyle w:val="ListBullet"/>
-              <w:contextualSpacing w:val="0"/>
-            </w:pPr>
-            <w:r>
-              <w:t>Teaching</w:t>
-            </w:r>
-          </w:p>
-        </w:tc>
-      </w:tr>
-    </w:tbl>
     <w:p>
       <w:pPr>
         <w:pStyle w:val="ListBullet"/>
+        <w:widowControl w:val="0"/>
+        <w:numPr>
+          <w:ilvl w:val="0"/>
+          <w:numId w:val="0"/>
+        </w:numPr>
+      </w:pPr>
+    </w:p>
+    <w:p>
+      <w:pPr>
+        <w:pStyle w:val="ListBullet"/>
+        <w:widowControl w:val="0"/>
+        <w:numPr>
+          <w:ilvl w:val="0"/>
+          <w:numId w:val="0"/>
+        </w:numPr>
+      </w:pPr>
+    </w:p>
+    <w:p>
+      <w:pPr>
+        <w:pStyle w:val="ListBullet"/>
+        <w:widowControl w:val="0"/>
+        <w:numPr>
+          <w:ilvl w:val="0"/>
+          <w:numId w:val="0"/>
+        </w:numPr>
+      </w:pPr>
+    </w:p>
+    <w:p>
+      <w:pPr>
+        <w:pStyle w:val="ListBullet"/>
+        <w:widowControl w:val="0"/>
         <w:numPr>
           <w:ilvl w:val="0"/>
           <w:numId w:val="0"/>
@@ -1048,10 +2252,11 @@
       </w:pPr>
     </w:p>
     <w:sectPr>
-      <w:footerReference w:type="default" r:id="rId11"/>
-      <w:headerReference w:type="first" r:id="rId12"/>
+      <w:footerReference w:type="default" r:id="rId12"/>
+      <w:headerReference w:type="first" r:id="rId13"/>
+      <w:type w:val="continuous"/>
       <w:pgSz w:w="12240" w:h="15840" w:code="1"/>
-      <w:pgMar w:top="950" w:right="1440" w:bottom="1080" w:left="1440" w:header="576" w:footer="720" w:gutter="0"/>
+      <w:pgMar w:top="720" w:right="720" w:bottom="720" w:left="720" w:header="576" w:footer="720" w:gutter="0"/>
       <w:cols w:space="720"/>
       <w:titlePg/>
       <w:docGrid w:linePitch="360"/>
@@ -1061,7 +2266,7 @@
 </file>
 
 <file path=word/endnotes.xml><?xml version="1.0" encoding="utf-8"?>
-<w:endnotes xmlns:wpc="http://schemas.microsoft.com/office/word/2010/wordprocessingCanvas" xmlns:cx="http://schemas.microsoft.com/office/drawing/2014/chartex" xmlns:cx1="http://schemas.microsoft.com/office/drawing/2015/9/8/chartex" xmlns:cx2="http://schemas.microsoft.com/office/drawing/2015/10/21/chartex" xmlns:cx3="http://schemas.microsoft.com/office/drawing/2016/5/9/chartex" xmlns:cx4="http://schemas.microsoft.com/office/drawing/2016/5/10/chartex" xmlns:cx5="http://schemas.microsoft.com/office/drawing/2016/5/11/chartex" xmlns:cx6="http://schemas.microsoft.com/office/drawing/2016/5/12/chartex" xmlns:cx7="http://schemas.microsoft.com/office/drawing/2016/5/13/chartex" xmlns:cx8="http://schemas.microsoft.com/office/drawing/2016/5/14/chartex" xmlns:mc="http://schemas.openxmlformats.org/markup-compatibility/2006" xmlns:aink="http://schemas.microsoft.com/office/drawing/2016/ink" xmlns:am3d="http://schemas.microsoft.com/office/drawing/2017/model3d" xmlns:o="urn:schemas-microsoft-com:office:office" xmlns:oel="http://schemas.microsoft.com/office/2019/extlst" xmlns:r="http://schemas.openxmlformats.org/officeDocument/2006/relationships" xmlns:m="http://schemas.openxmlformats.org/officeDocument/2006/math" xmlns:v="urn:schemas-microsoft-com:vml" xmlns:wp14="http://schemas.microsoft.com/office/word/2010/wordprocessingDrawing" xmlns:wp="http://schemas.openxmlformats.org/drawingml/2006/wordprocessingDrawing" xmlns:w10="urn:schemas-microsoft-com:office:word" xmlns:w="http://schemas.openxmlformats.org/wordprocessingml/2006/main" xmlns:w14="http://schemas.microsoft.com/office/word/2010/wordml" xmlns:w15="http://schemas.microsoft.com/office/word/2012/wordml" xmlns:w16cex="http://schemas.microsoft.com/office/word/2018/wordml/cex" xmlns:w16cid="http://schemas.microsoft.com/office/word/2016/wordml/cid" xmlns:w16="http://schemas.microsoft.com/office/word/2018/wordml" xmlns:w16sdtdh="http://schemas.microsoft.com/office/word/2020/wordml/sdtdatahash" xmlns:w16se="http://schemas.microsoft.com/office/word/2015/wordml/symex" xmlns:wpg="http://schemas.microsoft.com/office/word/2010/wordprocessingGroup" xmlns:wpi="http://schemas.microsoft.com/office/word/2010/wordprocessingInk" xmlns:wne="http://schemas.microsoft.com/office/word/2006/wordml" xmlns:wps="http://schemas.microsoft.com/office/word/2010/wordprocessingShape" mc:Ignorable="w14 w15 w16se w16cid w16 w16cex w16sdtdh wp14">
+<w:endnotes xmlns:wpc="http://schemas.microsoft.com/office/word/2010/wordprocessingCanvas" xmlns:cx="http://schemas.microsoft.com/office/drawing/2014/chartex" xmlns:cx1="http://schemas.microsoft.com/office/drawing/2015/9/8/chartex" xmlns:cx2="http://schemas.microsoft.com/office/drawing/2015/10/21/chartex" xmlns:cx3="http://schemas.microsoft.com/office/drawing/2016/5/9/chartex" xmlns:cx4="http://schemas.microsoft.com/office/drawing/2016/5/10/chartex" xmlns:cx5="http://schemas.microsoft.com/office/drawing/2016/5/11/chartex" xmlns:cx6="http://schemas.microsoft.com/office/drawing/2016/5/12/chartex" xmlns:cx7="http://schemas.microsoft.com/office/drawing/2016/5/13/chartex" xmlns:cx8="http://schemas.microsoft.com/office/drawing/2016/5/14/chartex" xmlns:mc="http://schemas.openxmlformats.org/markup-compatibility/2006" xmlns:aink="http://schemas.microsoft.com/office/drawing/2016/ink" xmlns:am3d="http://schemas.microsoft.com/office/drawing/2017/model3d" xmlns:o="urn:schemas-microsoft-com:office:office" xmlns:oel="http://schemas.microsoft.com/office/2019/extlst" xmlns:r="http://schemas.openxmlformats.org/officeDocument/2006/relationships" xmlns:m="http://schemas.openxmlformats.org/officeDocument/2006/math" xmlns:v="urn:schemas-microsoft-com:vml" xmlns:wp14="http://schemas.microsoft.com/office/word/2010/wordprocessingDrawing" xmlns:wp="http://schemas.openxmlformats.org/drawingml/2006/wordprocessingDrawing" xmlns:w10="urn:schemas-microsoft-com:office:word" xmlns:w="http://schemas.openxmlformats.org/wordprocessingml/2006/main" xmlns:w14="http://schemas.microsoft.com/office/word/2010/wordml" xmlns:w15="http://schemas.microsoft.com/office/word/2012/wordml" xmlns:w16cex="http://schemas.microsoft.com/office/word/2018/wordml/cex" xmlns:w16cid="http://schemas.microsoft.com/office/word/2016/wordml/cid" xmlns:w16="http://schemas.microsoft.com/office/word/2018/wordml" xmlns:w16du="http://schemas.microsoft.com/office/word/2023/wordml/word16du" xmlns:w16sdtdh="http://schemas.microsoft.com/office/word/2020/wordml/sdtdatahash" xmlns:w16se="http://schemas.microsoft.com/office/word/2015/wordml/symex" xmlns:wpg="http://schemas.microsoft.com/office/word/2010/wordprocessingGroup" xmlns:wpi="http://schemas.microsoft.com/office/word/2010/wordprocessingInk" xmlns:wne="http://schemas.microsoft.com/office/word/2006/wordml" xmlns:wps="http://schemas.microsoft.com/office/word/2010/wordprocessingShape" mc:Ignorable="w14 w15 w16se w16cid w16 w16cex w16sdtdh wp14">
   <w:endnote w:type="separator" w:id="-1">
     <w:p>
       <w:r>
@@ -1084,7 +2289,7 @@
 </file>
 
 <file path=word/footer1.xml><?xml version="1.0" encoding="utf-8"?>
-<w:ftr xmlns:wpc="http://schemas.microsoft.com/office/word/2010/wordprocessingCanvas" xmlns:cx="http://schemas.microsoft.com/office/drawing/2014/chartex" xmlns:cx1="http://schemas.microsoft.com/office/drawing/2015/9/8/chartex" xmlns:cx2="http://schemas.microsoft.com/office/drawing/2015/10/21/chartex" xmlns:cx3="http://schemas.microsoft.com/office/drawing/2016/5/9/chartex" xmlns:cx4="http://schemas.microsoft.com/office/drawing/2016/5/10/chartex" xmlns:cx5="http://schemas.microsoft.com/office/drawing/2016/5/11/chartex" xmlns:cx6="http://schemas.microsoft.com/office/drawing/2016/5/12/chartex" xmlns:cx7="http://schemas.microsoft.com/office/drawing/2016/5/13/chartex" xmlns:cx8="http://schemas.microsoft.com/office/drawing/2016/5/14/chartex" xmlns:mc="http://schemas.openxmlformats.org/markup-compatibility/2006" xmlns:aink="http://schemas.microsoft.com/office/drawing/2016/ink" xmlns:am3d="http://schemas.microsoft.com/office/drawing/2017/model3d" xmlns:o="urn:schemas-microsoft-com:office:office" xmlns:oel="http://schemas.microsoft.com/office/2019/extlst" xmlns:r="http://schemas.openxmlformats.org/officeDocument/2006/relationships" xmlns:m="http://schemas.openxmlformats.org/officeDocument/2006/math" xmlns:v="urn:schemas-microsoft-com:vml" xmlns:wp14="http://schemas.microsoft.com/office/word/2010/wordprocessingDrawing" xmlns:wp="http://schemas.openxmlformats.org/drawingml/2006/wordprocessingDrawing" xmlns:w10="urn:schemas-microsoft-com:office:word" xmlns:w="http://schemas.openxmlformats.org/wordprocessingml/2006/main" xmlns:w14="http://schemas.microsoft.com/office/word/2010/wordml" xmlns:w15="http://schemas.microsoft.com/office/word/2012/wordml" xmlns:w16cex="http://schemas.microsoft.com/office/word/2018/wordml/cex" xmlns:w16cid="http://schemas.microsoft.com/office/word/2016/wordml/cid" xmlns:w16="http://schemas.microsoft.com/office/word/2018/wordml" xmlns:w16sdtdh="http://schemas.microsoft.com/office/word/2020/wordml/sdtdatahash" xmlns:w16se="http://schemas.microsoft.com/office/word/2015/wordml/symex" xmlns:wpg="http://schemas.microsoft.com/office/word/2010/wordprocessingGroup" xmlns:wpi="http://schemas.microsoft.com/office/word/2010/wordprocessingInk" xmlns:wne="http://schemas.microsoft.com/office/word/2006/wordml" xmlns:wps="http://schemas.microsoft.com/office/word/2010/wordprocessingShape" mc:Ignorable="w14 w15 w16se w16cid w16 w16cex w16sdtdh wp14">
+<w:ftr xmlns:wpc="http://schemas.microsoft.com/office/word/2010/wordprocessingCanvas" xmlns:cx="http://schemas.microsoft.com/office/drawing/2014/chartex" xmlns:cx1="http://schemas.microsoft.com/office/drawing/2015/9/8/chartex" xmlns:cx2="http://schemas.microsoft.com/office/drawing/2015/10/21/chartex" xmlns:cx3="http://schemas.microsoft.com/office/drawing/2016/5/9/chartex" xmlns:cx4="http://schemas.microsoft.com/office/drawing/2016/5/10/chartex" xmlns:cx5="http://schemas.microsoft.com/office/drawing/2016/5/11/chartex" xmlns:cx6="http://schemas.microsoft.com/office/drawing/2016/5/12/chartex" xmlns:cx7="http://schemas.microsoft.com/office/drawing/2016/5/13/chartex" xmlns:cx8="http://schemas.microsoft.com/office/drawing/2016/5/14/chartex" xmlns:mc="http://schemas.openxmlformats.org/markup-compatibility/2006" xmlns:aink="http://schemas.microsoft.com/office/drawing/2016/ink" xmlns:am3d="http://schemas.microsoft.com/office/drawing/2017/model3d" xmlns:o="urn:schemas-microsoft-com:office:office" xmlns:oel="http://schemas.microsoft.com/office/2019/extlst" xmlns:r="http://schemas.openxmlformats.org/officeDocument/2006/relationships" xmlns:m="http://schemas.openxmlformats.org/officeDocument/2006/math" xmlns:v="urn:schemas-microsoft-com:vml" xmlns:wp14="http://schemas.microsoft.com/office/word/2010/wordprocessingDrawing" xmlns:wp="http://schemas.openxmlformats.org/drawingml/2006/wordprocessingDrawing" xmlns:w10="urn:schemas-microsoft-com:office:word" xmlns:w="http://schemas.openxmlformats.org/wordprocessingml/2006/main" xmlns:w14="http://schemas.microsoft.com/office/word/2010/wordml" xmlns:w15="http://schemas.microsoft.com/office/word/2012/wordml" xmlns:w16cex="http://schemas.microsoft.com/office/word/2018/wordml/cex" xmlns:w16cid="http://schemas.microsoft.com/office/word/2016/wordml/cid" xmlns:w16="http://schemas.microsoft.com/office/word/2018/wordml" xmlns:w16du="http://schemas.microsoft.com/office/word/2023/wordml/word16du" xmlns:w16sdtdh="http://schemas.microsoft.com/office/word/2020/wordml/sdtdatahash" xmlns:w16se="http://schemas.microsoft.com/office/word/2015/wordml/symex" xmlns:wpg="http://schemas.microsoft.com/office/word/2010/wordprocessingGroup" xmlns:wpi="http://schemas.microsoft.com/office/word/2010/wordprocessingInk" xmlns:wne="http://schemas.microsoft.com/office/word/2006/wordml" xmlns:wps="http://schemas.microsoft.com/office/word/2010/wordprocessingShape" mc:Ignorable="w14 w15 w16se w16cid w16 w16cex w16sdtdh wp14">
   <w:sdt>
     <w:sdtPr>
       <w:id w:val="813606279"/>
@@ -1131,7 +2336,7 @@
 </file>
 
 <file path=word/footnotes.xml><?xml version="1.0" encoding="utf-8"?>
-<w:footnotes xmlns:wpc="http://schemas.microsoft.com/office/word/2010/wordprocessingCanvas" xmlns:cx="http://schemas.microsoft.com/office/drawing/2014/chartex" xmlns:cx1="http://schemas.microsoft.com/office/drawing/2015/9/8/chartex" xmlns:cx2="http://schemas.microsoft.com/office/drawing/2015/10/21/chartex" xmlns:cx3="http://schemas.microsoft.com/office/drawing/2016/5/9/chartex" xmlns:cx4="http://schemas.microsoft.com/office/drawing/2016/5/10/chartex" xmlns:cx5="http://schemas.microsoft.com/office/drawing/2016/5/11/chartex" xmlns:cx6="http://schemas.microsoft.com/office/drawing/2016/5/12/chartex" xmlns:cx7="http://schemas.microsoft.com/office/drawing/2016/5/13/chartex" xmlns:cx8="http://schemas.microsoft.com/office/drawing/2016/5/14/chartex" xmlns:mc="http://schemas.openxmlformats.org/markup-compatibility/2006" xmlns:aink="http://schemas.microsoft.com/office/drawing/2016/ink" xmlns:am3d="http://schemas.microsoft.com/office/drawing/2017/model3d" xmlns:o="urn:schemas-microsoft-com:office:office" xmlns:oel="http://schemas.microsoft.com/office/2019/extlst" xmlns:r="http://schemas.openxmlformats.org/officeDocument/2006/relationships" xmlns:m="http://schemas.openxmlformats.org/officeDocument/2006/math" xmlns:v="urn:schemas-microsoft-com:vml" xmlns:wp14="http://schemas.microsoft.com/office/word/2010/wordprocessingDrawing" xmlns:wp="http://schemas.openxmlformats.org/drawingml/2006/wordprocessingDrawing" xmlns:w10="urn:schemas-microsoft-com:office:word" xmlns:w="http://schemas.openxmlformats.org/wordprocessingml/2006/main" xmlns:w14="http://schemas.microsoft.com/office/word/2010/wordml" xmlns:w15="http://schemas.microsoft.com/office/word/2012/wordml" xmlns:w16cex="http://schemas.microsoft.com/office/word/2018/wordml/cex" xmlns:w16cid="http://schemas.microsoft.com/office/word/2016/wordml/cid" xmlns:w16="http://schemas.microsoft.com/office/word/2018/wordml" xmlns:w16sdtdh="http://schemas.microsoft.com/office/word/2020/wordml/sdtdatahash" xmlns:w16se="http://schemas.microsoft.com/office/word/2015/wordml/symex" xmlns:wpg="http://schemas.microsoft.com/office/word/2010/wordprocessingGroup" xmlns:wpi="http://schemas.microsoft.com/office/word/2010/wordprocessingInk" xmlns:wne="http://schemas.microsoft.com/office/word/2006/wordml" xmlns:wps="http://schemas.microsoft.com/office/word/2010/wordprocessingShape" mc:Ignorable="w14 w15 w16se w16cid w16 w16cex w16sdtdh wp14">
+<w:footnotes xmlns:wpc="http://schemas.microsoft.com/office/word/2010/wordprocessingCanvas" xmlns:cx="http://schemas.microsoft.com/office/drawing/2014/chartex" xmlns:cx1="http://schemas.microsoft.com/office/drawing/2015/9/8/chartex" xmlns:cx2="http://schemas.microsoft.com/office/drawing/2015/10/21/chartex" xmlns:cx3="http://schemas.microsoft.com/office/drawing/2016/5/9/chartex" xmlns:cx4="http://schemas.microsoft.com/office/drawing/2016/5/10/chartex" xmlns:cx5="http://schemas.microsoft.com/office/drawing/2016/5/11/chartex" xmlns:cx6="http://schemas.microsoft.com/office/drawing/2016/5/12/chartex" xmlns:cx7="http://schemas.microsoft.com/office/drawing/2016/5/13/chartex" xmlns:cx8="http://schemas.microsoft.com/office/drawing/2016/5/14/chartex" xmlns:mc="http://schemas.openxmlformats.org/markup-compatibility/2006" xmlns:aink="http://schemas.microsoft.com/office/drawing/2016/ink" xmlns:am3d="http://schemas.microsoft.com/office/drawing/2017/model3d" xmlns:o="urn:schemas-microsoft-com:office:office" xmlns:oel="http://schemas.microsoft.com/office/2019/extlst" xmlns:r="http://schemas.openxmlformats.org/officeDocument/2006/relationships" xmlns:m="http://schemas.openxmlformats.org/officeDocument/2006/math" xmlns:v="urn:schemas-microsoft-com:vml" xmlns:wp14="http://schemas.microsoft.com/office/word/2010/wordprocessingDrawing" xmlns:wp="http://schemas.openxmlformats.org/drawingml/2006/wordprocessingDrawing" xmlns:w10="urn:schemas-microsoft-com:office:word" xmlns:w="http://schemas.openxmlformats.org/wordprocessingml/2006/main" xmlns:w14="http://schemas.microsoft.com/office/word/2010/wordml" xmlns:w15="http://schemas.microsoft.com/office/word/2012/wordml" xmlns:w16cex="http://schemas.microsoft.com/office/word/2018/wordml/cex" xmlns:w16cid="http://schemas.microsoft.com/office/word/2016/wordml/cid" xmlns:w16="http://schemas.microsoft.com/office/word/2018/wordml" xmlns:w16du="http://schemas.microsoft.com/office/word/2023/wordml/word16du" xmlns:w16sdtdh="http://schemas.microsoft.com/office/word/2020/wordml/sdtdatahash" xmlns:w16se="http://schemas.microsoft.com/office/word/2015/wordml/symex" xmlns:wpg="http://schemas.microsoft.com/office/word/2010/wordprocessingGroup" xmlns:wpi="http://schemas.microsoft.com/office/word/2010/wordprocessingInk" xmlns:wne="http://schemas.microsoft.com/office/word/2006/wordml" xmlns:wps="http://schemas.microsoft.com/office/word/2010/wordprocessingShape" mc:Ignorable="w14 w15 w16se w16cid w16 w16cex w16sdtdh wp14">
   <w:footnote w:type="separator" w:id="-1">
     <w:p>
       <w:r>
@@ -1154,7 +2359,7 @@
 </file>
 
 <file path=word/header1.xml><?xml version="1.0" encoding="utf-8"?>
-<w:hdr xmlns:wpc="http://schemas.microsoft.com/office/word/2010/wordprocessingCanvas" xmlns:cx="http://schemas.microsoft.com/office/drawing/2014/chartex" xmlns:cx1="http://schemas.microsoft.com/office/drawing/2015/9/8/chartex" xmlns:cx2="http://schemas.microsoft.com/office/drawing/2015/10/21/chartex" xmlns:cx3="http://schemas.microsoft.com/office/drawing/2016/5/9/chartex" xmlns:cx4="http://schemas.microsoft.com/office/drawing/2016/5/10/chartex" xmlns:cx5="http://schemas.microsoft.com/office/drawing/2016/5/11/chartex" xmlns:cx6="http://schemas.microsoft.com/office/drawing/2016/5/12/chartex" xmlns:cx7="http://schemas.microsoft.com/office/drawing/2016/5/13/chartex" xmlns:cx8="http://schemas.microsoft.com/office/drawing/2016/5/14/chartex" xmlns:mc="http://schemas.openxmlformats.org/markup-compatibility/2006" xmlns:aink="http://schemas.microsoft.com/office/drawing/2016/ink" xmlns:am3d="http://schemas.microsoft.com/office/drawing/2017/model3d" xmlns:o="urn:schemas-microsoft-com:office:office" xmlns:oel="http://schemas.microsoft.com/office/2019/extlst" xmlns:r="http://schemas.openxmlformats.org/officeDocument/2006/relationships" xmlns:m="http://schemas.openxmlformats.org/officeDocument/2006/math" xmlns:v="urn:schemas-microsoft-com:vml" xmlns:wp14="http://schemas.microsoft.com/office/word/2010/wordprocessingDrawing" xmlns:wp="http://schemas.openxmlformats.org/drawingml/2006/wordprocessingDrawing" xmlns:w10="urn:schemas-microsoft-com:office:word" xmlns:w="http://schemas.openxmlformats.org/wordprocessingml/2006/main" xmlns:w14="http://schemas.microsoft.com/office/word/2010/wordml" xmlns:w15="http://schemas.microsoft.com/office/word/2012/wordml" xmlns:w16cex="http://schemas.microsoft.com/office/word/2018/wordml/cex" xmlns:w16cid="http://schemas.microsoft.com/office/word/2016/wordml/cid" xmlns:w16="http://schemas.microsoft.com/office/word/2018/wordml" xmlns:w16sdtdh="http://schemas.microsoft.com/office/word/2020/wordml/sdtdatahash" xmlns:w16se="http://schemas.microsoft.com/office/word/2015/wordml/symex" xmlns:wpg="http://schemas.microsoft.com/office/word/2010/wordprocessingGroup" xmlns:wpi="http://schemas.microsoft.com/office/word/2010/wordprocessingInk" xmlns:wne="http://schemas.microsoft.com/office/word/2006/wordml" xmlns:wps="http://schemas.microsoft.com/office/word/2010/wordprocessingShape" mc:Ignorable="w14 w15 w16se w16cid w16 w16cex w16sdtdh wp14">
+<w:hdr xmlns:wpc="http://schemas.microsoft.com/office/word/2010/wordprocessingCanvas" xmlns:cx="http://schemas.microsoft.com/office/drawing/2014/chartex" xmlns:cx1="http://schemas.microsoft.com/office/drawing/2015/9/8/chartex" xmlns:cx2="http://schemas.microsoft.com/office/drawing/2015/10/21/chartex" xmlns:cx3="http://schemas.microsoft.com/office/drawing/2016/5/9/chartex" xmlns:cx4="http://schemas.microsoft.com/office/drawing/2016/5/10/chartex" xmlns:cx5="http://schemas.microsoft.com/office/drawing/2016/5/11/chartex" xmlns:cx6="http://schemas.microsoft.com/office/drawing/2016/5/12/chartex" xmlns:cx7="http://schemas.microsoft.com/office/drawing/2016/5/13/chartex" xmlns:cx8="http://schemas.microsoft.com/office/drawing/2016/5/14/chartex" xmlns:mc="http://schemas.openxmlformats.org/markup-compatibility/2006" xmlns:aink="http://schemas.microsoft.com/office/drawing/2016/ink" xmlns:am3d="http://schemas.microsoft.com/office/drawing/2017/model3d" xmlns:o="urn:schemas-microsoft-com:office:office" xmlns:oel="http://schemas.microsoft.com/office/2019/extlst" xmlns:r="http://schemas.openxmlformats.org/officeDocument/2006/relationships" xmlns:m="http://schemas.openxmlformats.org/officeDocument/2006/math" xmlns:v="urn:schemas-microsoft-com:vml" xmlns:wp14="http://schemas.microsoft.com/office/word/2010/wordprocessingDrawing" xmlns:wp="http://schemas.openxmlformats.org/drawingml/2006/wordprocessingDrawing" xmlns:w10="urn:schemas-microsoft-com:office:word" xmlns:w="http://schemas.openxmlformats.org/wordprocessingml/2006/main" xmlns:w14="http://schemas.microsoft.com/office/word/2010/wordml" xmlns:w15="http://schemas.microsoft.com/office/word/2012/wordml" xmlns:w16cex="http://schemas.microsoft.com/office/word/2018/wordml/cex" xmlns:w16cid="http://schemas.microsoft.com/office/word/2016/wordml/cid" xmlns:w16="http://schemas.microsoft.com/office/word/2018/wordml" xmlns:w16du="http://schemas.microsoft.com/office/word/2023/wordml/word16du" xmlns:w16sdtdh="http://schemas.microsoft.com/office/word/2020/wordml/sdtdatahash" xmlns:w16se="http://schemas.microsoft.com/office/word/2015/wordml/symex" xmlns:wpg="http://schemas.microsoft.com/office/word/2010/wordprocessingGroup" xmlns:wpi="http://schemas.microsoft.com/office/word/2010/wordprocessingInk" xmlns:wne="http://schemas.microsoft.com/office/word/2006/wordml" xmlns:wps="http://schemas.microsoft.com/office/word/2010/wordprocessingShape" mc:Ignorable="w14 w15 w16se w16cid w16 w16cex w16sdtdh wp14">
   <w:p>
     <w:pPr>
       <w:pStyle w:val="Header"/>
@@ -1254,7 +2459,7 @@
 </file>
 
 <file path=word/numbering.xml><?xml version="1.0" encoding="utf-8"?>
-<w:numbering xmlns:wpc="http://schemas.microsoft.com/office/word/2010/wordprocessingCanvas" xmlns:cx="http://schemas.microsoft.com/office/drawing/2014/chartex" xmlns:cx1="http://schemas.microsoft.com/office/drawing/2015/9/8/chartex" xmlns:cx2="http://schemas.microsoft.com/office/drawing/2015/10/21/chartex" xmlns:cx3="http://schemas.microsoft.com/office/drawing/2016/5/9/chartex" xmlns:cx4="http://schemas.microsoft.com/office/drawing/2016/5/10/chartex" xmlns:cx5="http://schemas.microsoft.com/office/drawing/2016/5/11/chartex" xmlns:cx6="http://schemas.microsoft.com/office/drawing/2016/5/12/chartex" xmlns:cx7="http://schemas.microsoft.com/office/drawing/2016/5/13/chartex" xmlns:cx8="http://schemas.microsoft.com/office/drawing/2016/5/14/chartex" xmlns:mc="http://schemas.openxmlformats.org/markup-compatibility/2006" xmlns:aink="http://schemas.microsoft.com/office/drawing/2016/ink" xmlns:am3d="http://schemas.microsoft.com/office/drawing/2017/model3d" xmlns:o="urn:schemas-microsoft-com:office:office" xmlns:oel="http://schemas.microsoft.com/office/2019/extlst" xmlns:r="http://schemas.openxmlformats.org/officeDocument/2006/relationships" xmlns:m="http://schemas.openxmlformats.org/officeDocument/2006/math" xmlns:v="urn:schemas-microsoft-com:vml" xmlns:wp14="http://schemas.microsoft.com/office/word/2010/wordprocessingDrawing" xmlns:wp="http://schemas.openxmlformats.org/drawingml/2006/wordprocessingDrawing" xmlns:w10="urn:schemas-microsoft-com:office:word" xmlns:w="http://schemas.openxmlformats.org/wordprocessingml/2006/main" xmlns:w14="http://schemas.microsoft.com/office/word/2010/wordml" xmlns:w15="http://schemas.microsoft.com/office/word/2012/wordml" xmlns:w16cex="http://schemas.microsoft.com/office/word/2018/wordml/cex" xmlns:w16cid="http://schemas.microsoft.com/office/word/2016/wordml/cid" xmlns:w16="http://schemas.microsoft.com/office/word/2018/wordml" xmlns:w16sdtdh="http://schemas.microsoft.com/office/word/2020/wordml/sdtdatahash" xmlns:w16se="http://schemas.microsoft.com/office/word/2015/wordml/symex" xmlns:wpg="http://schemas.microsoft.com/office/word/2010/wordprocessingGroup" xmlns:wpi="http://schemas.microsoft.com/office/word/2010/wordprocessingInk" xmlns:wne="http://schemas.microsoft.com/office/word/2006/wordml" xmlns:wps="http://schemas.microsoft.com/office/word/2010/wordprocessingShape" mc:Ignorable="w14 w15 w16se w16cid w16 w16cex w16sdtdh wp14">
+<w:numbering xmlns:wpc="http://schemas.microsoft.com/office/word/2010/wordprocessingCanvas" xmlns:cx="http://schemas.microsoft.com/office/drawing/2014/chartex" xmlns:cx1="http://schemas.microsoft.com/office/drawing/2015/9/8/chartex" xmlns:cx2="http://schemas.microsoft.com/office/drawing/2015/10/21/chartex" xmlns:cx3="http://schemas.microsoft.com/office/drawing/2016/5/9/chartex" xmlns:cx4="http://schemas.microsoft.com/office/drawing/2016/5/10/chartex" xmlns:cx5="http://schemas.microsoft.com/office/drawing/2016/5/11/chartex" xmlns:cx6="http://schemas.microsoft.com/office/drawing/2016/5/12/chartex" xmlns:cx7="http://schemas.microsoft.com/office/drawing/2016/5/13/chartex" xmlns:cx8="http://schemas.microsoft.com/office/drawing/2016/5/14/chartex" xmlns:mc="http://schemas.openxmlformats.org/markup-compatibility/2006" xmlns:aink="http://schemas.microsoft.com/office/drawing/2016/ink" xmlns:am3d="http://schemas.microsoft.com/office/drawing/2017/model3d" xmlns:o="urn:schemas-microsoft-com:office:office" xmlns:oel="http://schemas.microsoft.com/office/2019/extlst" xmlns:r="http://schemas.openxmlformats.org/officeDocument/2006/relationships" xmlns:m="http://schemas.openxmlformats.org/officeDocument/2006/math" xmlns:v="urn:schemas-microsoft-com:vml" xmlns:wp14="http://schemas.microsoft.com/office/word/2010/wordprocessingDrawing" xmlns:wp="http://schemas.openxmlformats.org/drawingml/2006/wordprocessingDrawing" xmlns:w10="urn:schemas-microsoft-com:office:word" xmlns:w="http://schemas.openxmlformats.org/wordprocessingml/2006/main" xmlns:w14="http://schemas.microsoft.com/office/word/2010/wordml" xmlns:w15="http://schemas.microsoft.com/office/word/2012/wordml" xmlns:w16cex="http://schemas.microsoft.com/office/word/2018/wordml/cex" xmlns:w16cid="http://schemas.microsoft.com/office/word/2016/wordml/cid" xmlns:w16="http://schemas.microsoft.com/office/word/2018/wordml" xmlns:w16du="http://schemas.microsoft.com/office/word/2023/wordml/word16du" xmlns:w16sdtdh="http://schemas.microsoft.com/office/word/2020/wordml/sdtdatahash" xmlns:w16se="http://schemas.microsoft.com/office/word/2015/wordml/symex" xmlns:wpg="http://schemas.microsoft.com/office/word/2010/wordprocessingGroup" xmlns:wpi="http://schemas.microsoft.com/office/word/2010/wordprocessingInk" xmlns:wne="http://schemas.microsoft.com/office/word/2006/wordml" xmlns:wps="http://schemas.microsoft.com/office/word/2010/wordprocessingShape" mc:Ignorable="w14 w15 w16se w16cid w16 w16cex w16sdtdh wp14">
   <w:abstractNum w:abstractNumId="0" w15:restartNumberingAfterBreak="0">
     <w:nsid w:val="FFFFFF7C"/>
     <w:multiLevelType w:val="singleLevel"/>
@@ -1435,7 +2640,6 @@
     <w:lvl w:ilvl="0">
       <w:start w:val="1"/>
       <w:numFmt w:val="bullet"/>
-      <w:pStyle w:val="ListBullet"/>
       <w:lvlText w:val=""/>
       <w:lvlJc w:val="left"/>
       <w:pPr>
@@ -1450,6 +2654,119 @@
     </w:lvl>
   </w:abstractNum>
   <w:abstractNum w:abstractNumId="10" w15:restartNumberingAfterBreak="0">
+    <w:nsid w:val="18227A3F"/>
+    <w:multiLevelType w:val="hybridMultilevel"/>
+    <w:tmpl w:val="121863A4"/>
+    <w:lvl w:ilvl="0" w:tplc="04090001">
+      <w:start w:val="1"/>
+      <w:numFmt w:val="bullet"/>
+      <w:lvlText w:val=""/>
+      <w:lvlJc w:val="left"/>
+      <w:pPr>
+        <w:ind w:left="720" w:hanging="360"/>
+      </w:pPr>
+      <w:rPr>
+        <w:rFonts w:ascii="Symbol" w:hAnsi="Symbol" w:hint="default"/>
+      </w:rPr>
+    </w:lvl>
+    <w:lvl w:ilvl="1" w:tplc="04090003" w:tentative="1">
+      <w:start w:val="1"/>
+      <w:numFmt w:val="bullet"/>
+      <w:lvlText w:val="o"/>
+      <w:lvlJc w:val="left"/>
+      <w:pPr>
+        <w:ind w:left="1440" w:hanging="360"/>
+      </w:pPr>
+      <w:rPr>
+        <w:rFonts w:ascii="Courier New" w:hAnsi="Courier New" w:cs="Courier New" w:hint="default"/>
+      </w:rPr>
+    </w:lvl>
+    <w:lvl w:ilvl="2" w:tplc="04090005" w:tentative="1">
+      <w:start w:val="1"/>
+      <w:numFmt w:val="bullet"/>
+      <w:lvlText w:val=""/>
+      <w:lvlJc w:val="left"/>
+      <w:pPr>
+        <w:ind w:left="2160" w:hanging="360"/>
+      </w:pPr>
+      <w:rPr>
+        <w:rFonts w:ascii="Wingdings" w:hAnsi="Wingdings" w:hint="default"/>
+      </w:rPr>
+    </w:lvl>
+    <w:lvl w:ilvl="3" w:tplc="04090001" w:tentative="1">
+      <w:start w:val="1"/>
+      <w:numFmt w:val="bullet"/>
+      <w:lvlText w:val=""/>
+      <w:lvlJc w:val="left"/>
+      <w:pPr>
+        <w:ind w:left="2880" w:hanging="360"/>
+      </w:pPr>
+      <w:rPr>
+        <w:rFonts w:ascii="Symbol" w:hAnsi="Symbol" w:hint="default"/>
+      </w:rPr>
+    </w:lvl>
+    <w:lvl w:ilvl="4" w:tplc="04090003" w:tentative="1">
+      <w:start w:val="1"/>
+      <w:numFmt w:val="bullet"/>
+      <w:lvlText w:val="o"/>
+      <w:lvlJc w:val="left"/>
+      <w:pPr>
+        <w:ind w:left="3600" w:hanging="360"/>
+      </w:pPr>
+      <w:rPr>
+        <w:rFonts w:ascii="Courier New" w:hAnsi="Courier New" w:cs="Courier New" w:hint="default"/>
+      </w:rPr>
+    </w:lvl>
+    <w:lvl w:ilvl="5" w:tplc="04090005" w:tentative="1">
+      <w:start w:val="1"/>
+      <w:numFmt w:val="bullet"/>
+      <w:lvlText w:val=""/>
+      <w:lvlJc w:val="left"/>
+      <w:pPr>
+        <w:ind w:left="4320" w:hanging="360"/>
+      </w:pPr>
+      <w:rPr>
+        <w:rFonts w:ascii="Wingdings" w:hAnsi="Wingdings" w:hint="default"/>
+      </w:rPr>
+    </w:lvl>
+    <w:lvl w:ilvl="6" w:tplc="04090001" w:tentative="1">
+      <w:start w:val="1"/>
+      <w:numFmt w:val="bullet"/>
+      <w:lvlText w:val=""/>
+      <w:lvlJc w:val="left"/>
+      <w:pPr>
+        <w:ind w:left="5040" w:hanging="360"/>
+      </w:pPr>
+      <w:rPr>
+        <w:rFonts w:ascii="Symbol" w:hAnsi="Symbol" w:hint="default"/>
+      </w:rPr>
+    </w:lvl>
+    <w:lvl w:ilvl="7" w:tplc="04090003" w:tentative="1">
+      <w:start w:val="1"/>
+      <w:numFmt w:val="bullet"/>
+      <w:lvlText w:val="o"/>
+      <w:lvlJc w:val="left"/>
+      <w:pPr>
+        <w:ind w:left="5760" w:hanging="360"/>
+      </w:pPr>
+      <w:rPr>
+        <w:rFonts w:ascii="Courier New" w:hAnsi="Courier New" w:cs="Courier New" w:hint="default"/>
+      </w:rPr>
+    </w:lvl>
+    <w:lvl w:ilvl="8" w:tplc="04090005" w:tentative="1">
+      <w:start w:val="1"/>
+      <w:numFmt w:val="bullet"/>
+      <w:lvlText w:val=""/>
+      <w:lvlJc w:val="left"/>
+      <w:pPr>
+        <w:ind w:left="6480" w:hanging="360"/>
+      </w:pPr>
+      <w:rPr>
+        <w:rFonts w:ascii="Wingdings" w:hAnsi="Wingdings" w:hint="default"/>
+      </w:rPr>
+    </w:lvl>
+  </w:abstractNum>
+  <w:abstractNum w:abstractNumId="11" w15:restartNumberingAfterBreak="0">
     <w:nsid w:val="19FD4007"/>
     <w:multiLevelType w:val="multilevel"/>
     <w:tmpl w:val="9148F2AC"/>
@@ -1569,7 +2886,7 @@
       </w:rPr>
     </w:lvl>
   </w:abstractNum>
-  <w:abstractNum w:abstractNumId="11" w15:restartNumberingAfterBreak="0">
+  <w:abstractNum w:abstractNumId="12" w15:restartNumberingAfterBreak="0">
     <w:nsid w:val="28CE2DAE"/>
     <w:multiLevelType w:val="hybridMultilevel"/>
     <w:tmpl w:val="4A088F54"/>
@@ -1682,7 +2999,233 @@
       </w:rPr>
     </w:lvl>
   </w:abstractNum>
-  <w:abstractNum w:abstractNumId="12" w15:restartNumberingAfterBreak="0">
+  <w:abstractNum w:abstractNumId="13" w15:restartNumberingAfterBreak="0">
+    <w:nsid w:val="2A0006BB"/>
+    <w:multiLevelType w:val="hybridMultilevel"/>
+    <w:tmpl w:val="AAC2709C"/>
+    <w:lvl w:ilvl="0" w:tplc="04090001">
+      <w:start w:val="1"/>
+      <w:numFmt w:val="bullet"/>
+      <w:lvlText w:val=""/>
+      <w:lvlJc w:val="left"/>
+      <w:pPr>
+        <w:ind w:left="720" w:hanging="360"/>
+      </w:pPr>
+      <w:rPr>
+        <w:rFonts w:ascii="Symbol" w:hAnsi="Symbol" w:hint="default"/>
+      </w:rPr>
+    </w:lvl>
+    <w:lvl w:ilvl="1" w:tplc="04090003" w:tentative="1">
+      <w:start w:val="1"/>
+      <w:numFmt w:val="bullet"/>
+      <w:lvlText w:val="o"/>
+      <w:lvlJc w:val="left"/>
+      <w:pPr>
+        <w:ind w:left="1440" w:hanging="360"/>
+      </w:pPr>
+      <w:rPr>
+        <w:rFonts w:ascii="Courier New" w:hAnsi="Courier New" w:cs="Courier New" w:hint="default"/>
+      </w:rPr>
+    </w:lvl>
+    <w:lvl w:ilvl="2" w:tplc="04090005" w:tentative="1">
+      <w:start w:val="1"/>
+      <w:numFmt w:val="bullet"/>
+      <w:lvlText w:val=""/>
+      <w:lvlJc w:val="left"/>
+      <w:pPr>
+        <w:ind w:left="2160" w:hanging="360"/>
+      </w:pPr>
+      <w:rPr>
+        <w:rFonts w:ascii="Wingdings" w:hAnsi="Wingdings" w:hint="default"/>
+      </w:rPr>
+    </w:lvl>
+    <w:lvl w:ilvl="3" w:tplc="04090001" w:tentative="1">
+      <w:start w:val="1"/>
+      <w:numFmt w:val="bullet"/>
+      <w:lvlText w:val=""/>
+      <w:lvlJc w:val="left"/>
+      <w:pPr>
+        <w:ind w:left="2880" w:hanging="360"/>
+      </w:pPr>
+      <w:rPr>
+        <w:rFonts w:ascii="Symbol" w:hAnsi="Symbol" w:hint="default"/>
+      </w:rPr>
+    </w:lvl>
+    <w:lvl w:ilvl="4" w:tplc="04090003" w:tentative="1">
+      <w:start w:val="1"/>
+      <w:numFmt w:val="bullet"/>
+      <w:lvlText w:val="o"/>
+      <w:lvlJc w:val="left"/>
+      <w:pPr>
+        <w:ind w:left="3600" w:hanging="360"/>
+      </w:pPr>
+      <w:rPr>
+        <w:rFonts w:ascii="Courier New" w:hAnsi="Courier New" w:cs="Courier New" w:hint="default"/>
+      </w:rPr>
+    </w:lvl>
+    <w:lvl w:ilvl="5" w:tplc="04090005" w:tentative="1">
+      <w:start w:val="1"/>
+      <w:numFmt w:val="bullet"/>
+      <w:lvlText w:val=""/>
+      <w:lvlJc w:val="left"/>
+      <w:pPr>
+        <w:ind w:left="4320" w:hanging="360"/>
+      </w:pPr>
+      <w:rPr>
+        <w:rFonts w:ascii="Wingdings" w:hAnsi="Wingdings" w:hint="default"/>
+      </w:rPr>
+    </w:lvl>
+    <w:lvl w:ilvl="6" w:tplc="04090001" w:tentative="1">
+      <w:start w:val="1"/>
+      <w:numFmt w:val="bullet"/>
+      <w:lvlText w:val=""/>
+      <w:lvlJc w:val="left"/>
+      <w:pPr>
+        <w:ind w:left="5040" w:hanging="360"/>
+      </w:pPr>
+      <w:rPr>
+        <w:rFonts w:ascii="Symbol" w:hAnsi="Symbol" w:hint="default"/>
+      </w:rPr>
+    </w:lvl>
+    <w:lvl w:ilvl="7" w:tplc="04090003" w:tentative="1">
+      <w:start w:val="1"/>
+      <w:numFmt w:val="bullet"/>
+      <w:lvlText w:val="o"/>
+      <w:lvlJc w:val="left"/>
+      <w:pPr>
+        <w:ind w:left="5760" w:hanging="360"/>
+      </w:pPr>
+      <w:rPr>
+        <w:rFonts w:ascii="Courier New" w:hAnsi="Courier New" w:cs="Courier New" w:hint="default"/>
+      </w:rPr>
+    </w:lvl>
+    <w:lvl w:ilvl="8" w:tplc="04090005" w:tentative="1">
+      <w:start w:val="1"/>
+      <w:numFmt w:val="bullet"/>
+      <w:lvlText w:val=""/>
+      <w:lvlJc w:val="left"/>
+      <w:pPr>
+        <w:ind w:left="6480" w:hanging="360"/>
+      </w:pPr>
+      <w:rPr>
+        <w:rFonts w:ascii="Wingdings" w:hAnsi="Wingdings" w:hint="default"/>
+      </w:rPr>
+    </w:lvl>
+  </w:abstractNum>
+  <w:abstractNum w:abstractNumId="14" w15:restartNumberingAfterBreak="0">
+    <w:nsid w:val="2DE603F7"/>
+    <w:multiLevelType w:val="hybridMultilevel"/>
+    <w:tmpl w:val="A86E2848"/>
+    <w:lvl w:ilvl="0" w:tplc="04090001">
+      <w:start w:val="1"/>
+      <w:numFmt w:val="bullet"/>
+      <w:lvlText w:val=""/>
+      <w:lvlJc w:val="left"/>
+      <w:pPr>
+        <w:ind w:left="720" w:hanging="360"/>
+      </w:pPr>
+      <w:rPr>
+        <w:rFonts w:ascii="Symbol" w:hAnsi="Symbol" w:hint="default"/>
+      </w:rPr>
+    </w:lvl>
+    <w:lvl w:ilvl="1" w:tplc="04090003" w:tentative="1">
+      <w:start w:val="1"/>
+      <w:numFmt w:val="bullet"/>
+      <w:lvlText w:val="o"/>
+      <w:lvlJc w:val="left"/>
+      <w:pPr>
+        <w:ind w:left="1440" w:hanging="360"/>
+      </w:pPr>
+      <w:rPr>
+        <w:rFonts w:ascii="Courier New" w:hAnsi="Courier New" w:cs="Courier New" w:hint="default"/>
+      </w:rPr>
+    </w:lvl>
+    <w:lvl w:ilvl="2" w:tplc="04090005" w:tentative="1">
+      <w:start w:val="1"/>
+      <w:numFmt w:val="bullet"/>
+      <w:lvlText w:val=""/>
+      <w:lvlJc w:val="left"/>
+      <w:pPr>
+        <w:ind w:left="2160" w:hanging="360"/>
+      </w:pPr>
+      <w:rPr>
+        <w:rFonts w:ascii="Wingdings" w:hAnsi="Wingdings" w:hint="default"/>
+      </w:rPr>
+    </w:lvl>
+    <w:lvl w:ilvl="3" w:tplc="04090001" w:tentative="1">
+      <w:start w:val="1"/>
+      <w:numFmt w:val="bullet"/>
+      <w:lvlText w:val=""/>
+      <w:lvlJc w:val="left"/>
+      <w:pPr>
+        <w:ind w:left="2880" w:hanging="360"/>
+      </w:pPr>
+      <w:rPr>
+        <w:rFonts w:ascii="Symbol" w:hAnsi="Symbol" w:hint="default"/>
+      </w:rPr>
+    </w:lvl>
+    <w:lvl w:ilvl="4" w:tplc="04090003" w:tentative="1">
+      <w:start w:val="1"/>
+      <w:numFmt w:val="bullet"/>
+      <w:lvlText w:val="o"/>
+      <w:lvlJc w:val="left"/>
+      <w:pPr>
+        <w:ind w:left="3600" w:hanging="360"/>
+      </w:pPr>
+      <w:rPr>
+        <w:rFonts w:ascii="Courier New" w:hAnsi="Courier New" w:cs="Courier New" w:hint="default"/>
+      </w:rPr>
+    </w:lvl>
+    <w:lvl w:ilvl="5" w:tplc="04090005" w:tentative="1">
+      <w:start w:val="1"/>
+      <w:numFmt w:val="bullet"/>
+      <w:lvlText w:val=""/>
+      <w:lvlJc w:val="left"/>
+      <w:pPr>
+        <w:ind w:left="4320" w:hanging="360"/>
+      </w:pPr>
+      <w:rPr>
+        <w:rFonts w:ascii="Wingdings" w:hAnsi="Wingdings" w:hint="default"/>
+      </w:rPr>
+    </w:lvl>
+    <w:lvl w:ilvl="6" w:tplc="04090001" w:tentative="1">
+      <w:start w:val="1"/>
+      <w:numFmt w:val="bullet"/>
+      <w:lvlText w:val=""/>
+      <w:lvlJc w:val="left"/>
+      <w:pPr>
+        <w:ind w:left="5040" w:hanging="360"/>
+      </w:pPr>
+      <w:rPr>
+        <w:rFonts w:ascii="Symbol" w:hAnsi="Symbol" w:hint="default"/>
+      </w:rPr>
+    </w:lvl>
+    <w:lvl w:ilvl="7" w:tplc="04090003" w:tentative="1">
+      <w:start w:val="1"/>
+      <w:numFmt w:val="bullet"/>
+      <w:lvlText w:val="o"/>
+      <w:lvlJc w:val="left"/>
+      <w:pPr>
+        <w:ind w:left="5760" w:hanging="360"/>
+      </w:pPr>
+      <w:rPr>
+        <w:rFonts w:ascii="Courier New" w:hAnsi="Courier New" w:cs="Courier New" w:hint="default"/>
+      </w:rPr>
+    </w:lvl>
+    <w:lvl w:ilvl="8" w:tplc="04090005" w:tentative="1">
+      <w:start w:val="1"/>
+      <w:numFmt w:val="bullet"/>
+      <w:lvlText w:val=""/>
+      <w:lvlJc w:val="left"/>
+      <w:pPr>
+        <w:ind w:left="6480" w:hanging="360"/>
+      </w:pPr>
+      <w:rPr>
+        <w:rFonts w:ascii="Wingdings" w:hAnsi="Wingdings" w:hint="default"/>
+      </w:rPr>
+    </w:lvl>
+  </w:abstractNum>
+  <w:abstractNum w:abstractNumId="15" w15:restartNumberingAfterBreak="0">
     <w:nsid w:val="2F2D1265"/>
     <w:multiLevelType w:val="multilevel"/>
     <w:tmpl w:val="81228616"/>
@@ -1804,7 +3347,233 @@
       </w:rPr>
     </w:lvl>
   </w:abstractNum>
-  <w:abstractNum w:abstractNumId="13" w15:restartNumberingAfterBreak="0">
+  <w:abstractNum w:abstractNumId="16" w15:restartNumberingAfterBreak="0">
+    <w:nsid w:val="37DB0909"/>
+    <w:multiLevelType w:val="hybridMultilevel"/>
+    <w:tmpl w:val="7BE69168"/>
+    <w:lvl w:ilvl="0" w:tplc="04090001">
+      <w:start w:val="1"/>
+      <w:numFmt w:val="bullet"/>
+      <w:lvlText w:val=""/>
+      <w:lvlJc w:val="left"/>
+      <w:pPr>
+        <w:ind w:left="720" w:hanging="360"/>
+      </w:pPr>
+      <w:rPr>
+        <w:rFonts w:ascii="Symbol" w:hAnsi="Symbol" w:hint="default"/>
+      </w:rPr>
+    </w:lvl>
+    <w:lvl w:ilvl="1" w:tplc="04090003" w:tentative="1">
+      <w:start w:val="1"/>
+      <w:numFmt w:val="bullet"/>
+      <w:lvlText w:val="o"/>
+      <w:lvlJc w:val="left"/>
+      <w:pPr>
+        <w:ind w:left="1440" w:hanging="360"/>
+      </w:pPr>
+      <w:rPr>
+        <w:rFonts w:ascii="Courier New" w:hAnsi="Courier New" w:cs="Courier New" w:hint="default"/>
+      </w:rPr>
+    </w:lvl>
+    <w:lvl w:ilvl="2" w:tplc="04090005" w:tentative="1">
+      <w:start w:val="1"/>
+      <w:numFmt w:val="bullet"/>
+      <w:lvlText w:val=""/>
+      <w:lvlJc w:val="left"/>
+      <w:pPr>
+        <w:ind w:left="2160" w:hanging="360"/>
+      </w:pPr>
+      <w:rPr>
+        <w:rFonts w:ascii="Wingdings" w:hAnsi="Wingdings" w:hint="default"/>
+      </w:rPr>
+    </w:lvl>
+    <w:lvl w:ilvl="3" w:tplc="04090001" w:tentative="1">
+      <w:start w:val="1"/>
+      <w:numFmt w:val="bullet"/>
+      <w:lvlText w:val=""/>
+      <w:lvlJc w:val="left"/>
+      <w:pPr>
+        <w:ind w:left="2880" w:hanging="360"/>
+      </w:pPr>
+      <w:rPr>
+        <w:rFonts w:ascii="Symbol" w:hAnsi="Symbol" w:hint="default"/>
+      </w:rPr>
+    </w:lvl>
+    <w:lvl w:ilvl="4" w:tplc="04090003" w:tentative="1">
+      <w:start w:val="1"/>
+      <w:numFmt w:val="bullet"/>
+      <w:lvlText w:val="o"/>
+      <w:lvlJc w:val="left"/>
+      <w:pPr>
+        <w:ind w:left="3600" w:hanging="360"/>
+      </w:pPr>
+      <w:rPr>
+        <w:rFonts w:ascii="Courier New" w:hAnsi="Courier New" w:cs="Courier New" w:hint="default"/>
+      </w:rPr>
+    </w:lvl>
+    <w:lvl w:ilvl="5" w:tplc="04090005" w:tentative="1">
+      <w:start w:val="1"/>
+      <w:numFmt w:val="bullet"/>
+      <w:lvlText w:val=""/>
+      <w:lvlJc w:val="left"/>
+      <w:pPr>
+        <w:ind w:left="4320" w:hanging="360"/>
+      </w:pPr>
+      <w:rPr>
+        <w:rFonts w:ascii="Wingdings" w:hAnsi="Wingdings" w:hint="default"/>
+      </w:rPr>
+    </w:lvl>
+    <w:lvl w:ilvl="6" w:tplc="04090001" w:tentative="1">
+      <w:start w:val="1"/>
+      <w:numFmt w:val="bullet"/>
+      <w:lvlText w:val=""/>
+      <w:lvlJc w:val="left"/>
+      <w:pPr>
+        <w:ind w:left="5040" w:hanging="360"/>
+      </w:pPr>
+      <w:rPr>
+        <w:rFonts w:ascii="Symbol" w:hAnsi="Symbol" w:hint="default"/>
+      </w:rPr>
+    </w:lvl>
+    <w:lvl w:ilvl="7" w:tplc="04090003" w:tentative="1">
+      <w:start w:val="1"/>
+      <w:numFmt w:val="bullet"/>
+      <w:lvlText w:val="o"/>
+      <w:lvlJc w:val="left"/>
+      <w:pPr>
+        <w:ind w:left="5760" w:hanging="360"/>
+      </w:pPr>
+      <w:rPr>
+        <w:rFonts w:ascii="Courier New" w:hAnsi="Courier New" w:cs="Courier New" w:hint="default"/>
+      </w:rPr>
+    </w:lvl>
+    <w:lvl w:ilvl="8" w:tplc="04090005" w:tentative="1">
+      <w:start w:val="1"/>
+      <w:numFmt w:val="bullet"/>
+      <w:lvlText w:val=""/>
+      <w:lvlJc w:val="left"/>
+      <w:pPr>
+        <w:ind w:left="6480" w:hanging="360"/>
+      </w:pPr>
+      <w:rPr>
+        <w:rFonts w:ascii="Wingdings" w:hAnsi="Wingdings" w:hint="default"/>
+      </w:rPr>
+    </w:lvl>
+  </w:abstractNum>
+  <w:abstractNum w:abstractNumId="17" w15:restartNumberingAfterBreak="0">
+    <w:nsid w:val="48F22F2E"/>
+    <w:multiLevelType w:val="hybridMultilevel"/>
+    <w:tmpl w:val="94AC17C0"/>
+    <w:lvl w:ilvl="0" w:tplc="04090001">
+      <w:start w:val="1"/>
+      <w:numFmt w:val="bullet"/>
+      <w:lvlText w:val=""/>
+      <w:lvlJc w:val="left"/>
+      <w:pPr>
+        <w:ind w:left="720" w:hanging="360"/>
+      </w:pPr>
+      <w:rPr>
+        <w:rFonts w:ascii="Symbol" w:hAnsi="Symbol" w:hint="default"/>
+      </w:rPr>
+    </w:lvl>
+    <w:lvl w:ilvl="1" w:tplc="04090003" w:tentative="1">
+      <w:start w:val="1"/>
+      <w:numFmt w:val="bullet"/>
+      <w:lvlText w:val="o"/>
+      <w:lvlJc w:val="left"/>
+      <w:pPr>
+        <w:ind w:left="1440" w:hanging="360"/>
+      </w:pPr>
+      <w:rPr>
+        <w:rFonts w:ascii="Courier New" w:hAnsi="Courier New" w:cs="Courier New" w:hint="default"/>
+      </w:rPr>
+    </w:lvl>
+    <w:lvl w:ilvl="2" w:tplc="04090005" w:tentative="1">
+      <w:start w:val="1"/>
+      <w:numFmt w:val="bullet"/>
+      <w:lvlText w:val=""/>
+      <w:lvlJc w:val="left"/>
+      <w:pPr>
+        <w:ind w:left="2160" w:hanging="360"/>
+      </w:pPr>
+      <w:rPr>
+        <w:rFonts w:ascii="Wingdings" w:hAnsi="Wingdings" w:hint="default"/>
+      </w:rPr>
+    </w:lvl>
+    <w:lvl w:ilvl="3" w:tplc="04090001" w:tentative="1">
+      <w:start w:val="1"/>
+      <w:numFmt w:val="bullet"/>
+      <w:lvlText w:val=""/>
+      <w:lvlJc w:val="left"/>
+      <w:pPr>
+        <w:ind w:left="2880" w:hanging="360"/>
+      </w:pPr>
+      <w:rPr>
+        <w:rFonts w:ascii="Symbol" w:hAnsi="Symbol" w:hint="default"/>
+      </w:rPr>
+    </w:lvl>
+    <w:lvl w:ilvl="4" w:tplc="04090003" w:tentative="1">
+      <w:start w:val="1"/>
+      <w:numFmt w:val="bullet"/>
+      <w:lvlText w:val="o"/>
+      <w:lvlJc w:val="left"/>
+      <w:pPr>
+        <w:ind w:left="3600" w:hanging="360"/>
+      </w:pPr>
+      <w:rPr>
+        <w:rFonts w:ascii="Courier New" w:hAnsi="Courier New" w:cs="Courier New" w:hint="default"/>
+      </w:rPr>
+    </w:lvl>
+    <w:lvl w:ilvl="5" w:tplc="04090005" w:tentative="1">
+      <w:start w:val="1"/>
+      <w:numFmt w:val="bullet"/>
+      <w:lvlText w:val=""/>
+      <w:lvlJc w:val="left"/>
+      <w:pPr>
+        <w:ind w:left="4320" w:hanging="360"/>
+      </w:pPr>
+      <w:rPr>
+        <w:rFonts w:ascii="Wingdings" w:hAnsi="Wingdings" w:hint="default"/>
+      </w:rPr>
+    </w:lvl>
+    <w:lvl w:ilvl="6" w:tplc="04090001" w:tentative="1">
+      <w:start w:val="1"/>
+      <w:numFmt w:val="bullet"/>
+      <w:lvlText w:val=""/>
+      <w:lvlJc w:val="left"/>
+      <w:pPr>
+        <w:ind w:left="5040" w:hanging="360"/>
+      </w:pPr>
+      <w:rPr>
+        <w:rFonts w:ascii="Symbol" w:hAnsi="Symbol" w:hint="default"/>
+      </w:rPr>
+    </w:lvl>
+    <w:lvl w:ilvl="7" w:tplc="04090003" w:tentative="1">
+      <w:start w:val="1"/>
+      <w:numFmt w:val="bullet"/>
+      <w:lvlText w:val="o"/>
+      <w:lvlJc w:val="left"/>
+      <w:pPr>
+        <w:ind w:left="5760" w:hanging="360"/>
+      </w:pPr>
+      <w:rPr>
+        <w:rFonts w:ascii="Courier New" w:hAnsi="Courier New" w:cs="Courier New" w:hint="default"/>
+      </w:rPr>
+    </w:lvl>
+    <w:lvl w:ilvl="8" w:tplc="04090005" w:tentative="1">
+      <w:start w:val="1"/>
+      <w:numFmt w:val="bullet"/>
+      <w:lvlText w:val=""/>
+      <w:lvlJc w:val="left"/>
+      <w:pPr>
+        <w:ind w:left="6480" w:hanging="360"/>
+      </w:pPr>
+      <w:rPr>
+        <w:rFonts w:ascii="Wingdings" w:hAnsi="Wingdings" w:hint="default"/>
+      </w:rPr>
+    </w:lvl>
+  </w:abstractNum>
+  <w:abstractNum w:abstractNumId="18" w15:restartNumberingAfterBreak="0">
     <w:nsid w:val="4D2B202E"/>
     <w:multiLevelType w:val="multilevel"/>
     <w:tmpl w:val="04090023"/>
@@ -1891,10 +3660,123 @@
       </w:pPr>
     </w:lvl>
   </w:abstractNum>
-  <w:abstractNum w:abstractNumId="14" w15:restartNumberingAfterBreak="0">
+  <w:abstractNum w:abstractNumId="19" w15:restartNumberingAfterBreak="0">
     <w:nsid w:val="56F25141"/>
     <w:multiLevelType w:val="hybridMultilevel"/>
     <w:tmpl w:val="5F5CC61A"/>
+    <w:lvl w:ilvl="0" w:tplc="04090001">
+      <w:start w:val="1"/>
+      <w:numFmt w:val="bullet"/>
+      <w:lvlText w:val=""/>
+      <w:lvlJc w:val="left"/>
+      <w:pPr>
+        <w:ind w:left="720" w:hanging="360"/>
+      </w:pPr>
+      <w:rPr>
+        <w:rFonts w:ascii="Symbol" w:hAnsi="Symbol" w:hint="default"/>
+      </w:rPr>
+    </w:lvl>
+    <w:lvl w:ilvl="1" w:tplc="04090003" w:tentative="1">
+      <w:start w:val="1"/>
+      <w:numFmt w:val="bullet"/>
+      <w:lvlText w:val="o"/>
+      <w:lvlJc w:val="left"/>
+      <w:pPr>
+        <w:ind w:left="1440" w:hanging="360"/>
+      </w:pPr>
+      <w:rPr>
+        <w:rFonts w:ascii="Courier New" w:hAnsi="Courier New" w:cs="Courier New" w:hint="default"/>
+      </w:rPr>
+    </w:lvl>
+    <w:lvl w:ilvl="2" w:tplc="04090005" w:tentative="1">
+      <w:start w:val="1"/>
+      <w:numFmt w:val="bullet"/>
+      <w:lvlText w:val=""/>
+      <w:lvlJc w:val="left"/>
+      <w:pPr>
+        <w:ind w:left="2160" w:hanging="360"/>
+      </w:pPr>
+      <w:rPr>
+        <w:rFonts w:ascii="Wingdings" w:hAnsi="Wingdings" w:hint="default"/>
+      </w:rPr>
+    </w:lvl>
+    <w:lvl w:ilvl="3" w:tplc="04090001" w:tentative="1">
+      <w:start w:val="1"/>
+      <w:numFmt w:val="bullet"/>
+      <w:lvlText w:val=""/>
+      <w:lvlJc w:val="left"/>
+      <w:pPr>
+        <w:ind w:left="2880" w:hanging="360"/>
+      </w:pPr>
+      <w:rPr>
+        <w:rFonts w:ascii="Symbol" w:hAnsi="Symbol" w:hint="default"/>
+      </w:rPr>
+    </w:lvl>
+    <w:lvl w:ilvl="4" w:tplc="04090003" w:tentative="1">
+      <w:start w:val="1"/>
+      <w:numFmt w:val="bullet"/>
+      <w:lvlText w:val="o"/>
+      <w:lvlJc w:val="left"/>
+      <w:pPr>
+        <w:ind w:left="3600" w:hanging="360"/>
+      </w:pPr>
+      <w:rPr>
+        <w:rFonts w:ascii="Courier New" w:hAnsi="Courier New" w:cs="Courier New" w:hint="default"/>
+      </w:rPr>
+    </w:lvl>
+    <w:lvl w:ilvl="5" w:tplc="04090005" w:tentative="1">
+      <w:start w:val="1"/>
+      <w:numFmt w:val="bullet"/>
+      <w:lvlText w:val=""/>
+      <w:lvlJc w:val="left"/>
+      <w:pPr>
+        <w:ind w:left="4320" w:hanging="360"/>
+      </w:pPr>
+      <w:rPr>
+        <w:rFonts w:ascii="Wingdings" w:hAnsi="Wingdings" w:hint="default"/>
+      </w:rPr>
+    </w:lvl>
+    <w:lvl w:ilvl="6" w:tplc="04090001" w:tentative="1">
+      <w:start w:val="1"/>
+      <w:numFmt w:val="bullet"/>
+      <w:lvlText w:val=""/>
+      <w:lvlJc w:val="left"/>
+      <w:pPr>
+        <w:ind w:left="5040" w:hanging="360"/>
+      </w:pPr>
+      <w:rPr>
+        <w:rFonts w:ascii="Symbol" w:hAnsi="Symbol" w:hint="default"/>
+      </w:rPr>
+    </w:lvl>
+    <w:lvl w:ilvl="7" w:tplc="04090003" w:tentative="1">
+      <w:start w:val="1"/>
+      <w:numFmt w:val="bullet"/>
+      <w:lvlText w:val="o"/>
+      <w:lvlJc w:val="left"/>
+      <w:pPr>
+        <w:ind w:left="5760" w:hanging="360"/>
+      </w:pPr>
+      <w:rPr>
+        <w:rFonts w:ascii="Courier New" w:hAnsi="Courier New" w:cs="Courier New" w:hint="default"/>
+      </w:rPr>
+    </w:lvl>
+    <w:lvl w:ilvl="8" w:tplc="04090005" w:tentative="1">
+      <w:start w:val="1"/>
+      <w:numFmt w:val="bullet"/>
+      <w:lvlText w:val=""/>
+      <w:lvlJc w:val="left"/>
+      <w:pPr>
+        <w:ind w:left="6480" w:hanging="360"/>
+      </w:pPr>
+      <w:rPr>
+        <w:rFonts w:ascii="Wingdings" w:hAnsi="Wingdings" w:hint="default"/>
+      </w:rPr>
+    </w:lvl>
+  </w:abstractNum>
+  <w:abstractNum w:abstractNumId="20" w15:restartNumberingAfterBreak="0">
+    <w:nsid w:val="67A02829"/>
+    <w:multiLevelType w:val="hybridMultilevel"/>
+    <w:tmpl w:val="66E004A0"/>
     <w:lvl w:ilvl="0" w:tplc="04090001">
       <w:start w:val="1"/>
       <w:numFmt w:val="bullet"/>
@@ -2017,19 +3899,19 @@
     <w:abstractNumId w:val="6"/>
   </w:num>
   <w:num w:numId="5" w16cid:durableId="1725182364">
-    <w:abstractNumId w:val="10"/>
+    <w:abstractNumId w:val="11"/>
   </w:num>
   <w:num w:numId="6" w16cid:durableId="1109590300">
     <w:abstractNumId w:val="3"/>
   </w:num>
   <w:num w:numId="7" w16cid:durableId="263076351">
-    <w:abstractNumId w:val="12"/>
+    <w:abstractNumId w:val="15"/>
   </w:num>
   <w:num w:numId="8" w16cid:durableId="238250495">
     <w:abstractNumId w:val="2"/>
   </w:num>
   <w:num w:numId="9" w16cid:durableId="650913236">
-    <w:abstractNumId w:val="13"/>
+    <w:abstractNumId w:val="18"/>
   </w:num>
   <w:num w:numId="10" w16cid:durableId="1320889013">
     <w:abstractNumId w:val="5"/>
@@ -2044,13 +3926,43 @@
     <w:abstractNumId w:val="0"/>
   </w:num>
   <w:num w:numId="14" w16cid:durableId="1015956740">
-    <w:abstractNumId w:val="14"/>
+    <w:abstractNumId w:val="19"/>
   </w:num>
   <w:num w:numId="15" w16cid:durableId="1495799211">
-    <w:abstractNumId w:val="11"/>
+    <w:abstractNumId w:val="12"/>
   </w:num>
   <w:num w:numId="16" w16cid:durableId="1004361845">
     <w:abstractNumId w:val="9"/>
+  </w:num>
+  <w:num w:numId="17" w16cid:durableId="919407499">
+    <w:abstractNumId w:val="10"/>
+  </w:num>
+  <w:num w:numId="18" w16cid:durableId="303199499">
+    <w:abstractNumId w:val="20"/>
+  </w:num>
+  <w:num w:numId="19" w16cid:durableId="1111897732">
+    <w:abstractNumId w:val="13"/>
+  </w:num>
+  <w:num w:numId="20" w16cid:durableId="1840729968">
+    <w:abstractNumId w:val="16"/>
+  </w:num>
+  <w:num w:numId="21" w16cid:durableId="2125879617">
+    <w:abstractNumId w:val="17"/>
+  </w:num>
+  <w:num w:numId="22" w16cid:durableId="1273897298">
+    <w:abstractNumId w:val="17"/>
+    <w:lvlOverride w:ilvl="0"/>
+    <w:lvlOverride w:ilvl="1"/>
+    <w:lvlOverride w:ilvl="2"/>
+    <w:lvlOverride w:ilvl="3"/>
+    <w:lvlOverride w:ilvl="4"/>
+    <w:lvlOverride w:ilvl="5"/>
+    <w:lvlOverride w:ilvl="6"/>
+    <w:lvlOverride w:ilvl="7"/>
+    <w:lvlOverride w:ilvl="8"/>
+  </w:num>
+  <w:num w:numId="23" w16cid:durableId="477234570">
+    <w:abstractNumId w:val="14"/>
   </w:num>
 </w:numbering>
 </file>
@@ -2248,7 +4160,7 @@
     <w:lsdException w:name="Medium Shading 2 Accent 1" w:uiPriority="64"/>
     <w:lsdException w:name="Medium List 1 Accent 1" w:uiPriority="65"/>
     <w:lsdException w:name="Revision" w:semiHidden="1"/>
-    <w:lsdException w:name="List Paragraph" w:semiHidden="1" w:uiPriority="34" w:unhideWhenUsed="1"/>
+    <w:lsdException w:name="List Paragraph" w:semiHidden="1" w:uiPriority="34" w:unhideWhenUsed="1" w:qFormat="1"/>
     <w:lsdException w:name="Quote" w:semiHidden="1" w:uiPriority="29" w:unhideWhenUsed="1"/>
     <w:lsdException w:name="Intense Quote" w:semiHidden="1" w:uiPriority="30" w:unhideWhenUsed="1"/>
     <w:lsdException w:name="Medium List 2 Accent 1" w:uiPriority="66"/>
@@ -13336,7 +15248,7 @@
     <w:name w:val="List Paragraph"/>
     <w:basedOn w:val="Normal"/>
     <w:uiPriority w:val="34"/>
-    <w:semiHidden/>
+    <w:qFormat/>
     <w:rsid w:val="002647D3"/>
     <w:pPr>
       <w:ind w:left="720"/>
@@ -26720,7 +28632,7 @@
 </file>
 
 <file path=word/glossary/document.xml><?xml version="1.0" encoding="utf-8"?>
-<w:glossaryDocument xmlns:wpc="http://schemas.microsoft.com/office/word/2010/wordprocessingCanvas" xmlns:cx="http://schemas.microsoft.com/office/drawing/2014/chartex" xmlns:cx1="http://schemas.microsoft.com/office/drawing/2015/9/8/chartex" xmlns:cx2="http://schemas.microsoft.com/office/drawing/2015/10/21/chartex" xmlns:cx3="http://schemas.microsoft.com/office/drawing/2016/5/9/chartex" xmlns:cx4="http://schemas.microsoft.com/office/drawing/2016/5/10/chartex" xmlns:cx5="http://schemas.microsoft.com/office/drawing/2016/5/11/chartex" xmlns:cx6="http://schemas.microsoft.com/office/drawing/2016/5/12/chartex" xmlns:cx7="http://schemas.microsoft.com/office/drawing/2016/5/13/chartex" xmlns:cx8="http://schemas.microsoft.com/office/drawing/2016/5/14/chartex" xmlns:mc="http://schemas.openxmlformats.org/markup-compatibility/2006" xmlns:aink="http://schemas.microsoft.com/office/drawing/2016/ink" xmlns:am3d="http://schemas.microsoft.com/office/drawing/2017/model3d" xmlns:o="urn:schemas-microsoft-com:office:office" xmlns:oel="http://schemas.microsoft.com/office/2019/extlst" xmlns:r="http://schemas.openxmlformats.org/officeDocument/2006/relationships" xmlns:m="http://schemas.openxmlformats.org/officeDocument/2006/math" xmlns:v="urn:schemas-microsoft-com:vml" xmlns:wp14="http://schemas.microsoft.com/office/word/2010/wordprocessingDrawing" xmlns:wp="http://schemas.openxmlformats.org/drawingml/2006/wordprocessingDrawing" xmlns:w10="urn:schemas-microsoft-com:office:word" xmlns:w="http://schemas.openxmlformats.org/wordprocessingml/2006/main" xmlns:w14="http://schemas.microsoft.com/office/word/2010/wordml" xmlns:w15="http://schemas.microsoft.com/office/word/2012/wordml" xmlns:w16cex="http://schemas.microsoft.com/office/word/2018/wordml/cex" xmlns:w16cid="http://schemas.microsoft.com/office/word/2016/wordml/cid" xmlns:w16="http://schemas.microsoft.com/office/word/2018/wordml" xmlns:w16sdtdh="http://schemas.microsoft.com/office/word/2020/wordml/sdtdatahash" xmlns:w16se="http://schemas.microsoft.com/office/word/2015/wordml/symex" xmlns:wpg="http://schemas.microsoft.com/office/word/2010/wordprocessingGroup" xmlns:wpi="http://schemas.microsoft.com/office/word/2010/wordprocessingInk" xmlns:wne="http://schemas.microsoft.com/office/word/2006/wordml" xmlns:wps="http://schemas.microsoft.com/office/word/2010/wordprocessingShape" mc:Ignorable="w14 w15 w16se w16cid w16 w16cex w16sdtdh wp14">
+<w:glossaryDocument xmlns:wpc="http://schemas.microsoft.com/office/word/2010/wordprocessingCanvas" xmlns:cx="http://schemas.microsoft.com/office/drawing/2014/chartex" xmlns:cx1="http://schemas.microsoft.com/office/drawing/2015/9/8/chartex" xmlns:cx2="http://schemas.microsoft.com/office/drawing/2015/10/21/chartex" xmlns:cx3="http://schemas.microsoft.com/office/drawing/2016/5/9/chartex" xmlns:cx4="http://schemas.microsoft.com/office/drawing/2016/5/10/chartex" xmlns:cx5="http://schemas.microsoft.com/office/drawing/2016/5/11/chartex" xmlns:cx6="http://schemas.microsoft.com/office/drawing/2016/5/12/chartex" xmlns:cx7="http://schemas.microsoft.com/office/drawing/2016/5/13/chartex" xmlns:cx8="http://schemas.microsoft.com/office/drawing/2016/5/14/chartex" xmlns:mc="http://schemas.openxmlformats.org/markup-compatibility/2006" xmlns:aink="http://schemas.microsoft.com/office/drawing/2016/ink" xmlns:am3d="http://schemas.microsoft.com/office/drawing/2017/model3d" xmlns:o="urn:schemas-microsoft-com:office:office" xmlns:oel="http://schemas.microsoft.com/office/2019/extlst" xmlns:r="http://schemas.openxmlformats.org/officeDocument/2006/relationships" xmlns:m="http://schemas.openxmlformats.org/officeDocument/2006/math" xmlns:v="urn:schemas-microsoft-com:vml" xmlns:wp14="http://schemas.microsoft.com/office/word/2010/wordprocessingDrawing" xmlns:wp="http://schemas.openxmlformats.org/drawingml/2006/wordprocessingDrawing" xmlns:w10="urn:schemas-microsoft-com:office:word" xmlns:w="http://schemas.openxmlformats.org/wordprocessingml/2006/main" xmlns:w14="http://schemas.microsoft.com/office/word/2010/wordml" xmlns:w15="http://schemas.microsoft.com/office/word/2012/wordml" xmlns:w16cex="http://schemas.microsoft.com/office/word/2018/wordml/cex" xmlns:w16cid="http://schemas.microsoft.com/office/word/2016/wordml/cid" xmlns:w16="http://schemas.microsoft.com/office/word/2018/wordml" xmlns:w16du="http://schemas.microsoft.com/office/word/2023/wordml/word16du" xmlns:w16sdtdh="http://schemas.microsoft.com/office/word/2020/wordml/sdtdatahash" xmlns:w16se="http://schemas.microsoft.com/office/word/2015/wordml/symex" xmlns:wpg="http://schemas.microsoft.com/office/word/2010/wordprocessingGroup" xmlns:wpi="http://schemas.microsoft.com/office/word/2010/wordprocessingInk" xmlns:wne="http://schemas.microsoft.com/office/word/2006/wordml" xmlns:wps="http://schemas.microsoft.com/office/word/2010/wordprocessingShape" mc:Ignorable="w14 w15 w16se w16cid w16 w16cex w16sdtdh wp14">
   <w:docParts>
     <w:docPart>
       <w:docPartPr>
@@ -26829,35 +28741,6 @@
         </w:p>
       </w:docPartBody>
     </w:docPart>
-    <w:docPart>
-      <w:docPartPr>
-        <w:name w:val="38CD017CAE804C879E556E3D9C321818"/>
-        <w:category>
-          <w:name w:val="General"/>
-          <w:gallery w:val="placeholder"/>
-        </w:category>
-        <w:types>
-          <w:type w:val="bbPlcHdr"/>
-        </w:types>
-        <w:behaviors>
-          <w:behavior w:val="content"/>
-        </w:behaviors>
-        <w:guid w:val="{5663C6EB-FC2A-46E6-9A7D-13E18F2B5CB7}"/>
-      </w:docPartPr>
-      <w:docPartBody>
-        <w:p>
-          <w:pPr>
-            <w:pStyle w:val="38CD017CAE804C879E556E3D9C321818"/>
-          </w:pPr>
-          <w:r>
-            <w:t>Activities</w:t>
-          </w:r>
-          <w:r>
-            <w:t xml:space="preserve"> &amp; Interests</w:t>
-          </w:r>
-        </w:p>
-      </w:docPartBody>
-    </w:docPart>
   </w:docParts>
 </w:glossaryDocument>
 </file>
@@ -26897,7 +28780,7 @@
     <w:charset w:val="00"/>
     <w:family w:val="swiss"/>
     <w:pitch w:val="variable"/>
-    <w:sig w:usb0="E4002EFF" w:usb1="C000247B" w:usb2="00000009" w:usb3="00000000" w:csb0="000001FF" w:csb1="00000000"/>
+    <w:sig w:usb0="E4002EFF" w:usb1="C200247B" w:usb2="00000009" w:usb3="00000000" w:csb0="000001FF" w:csb1="00000000"/>
   </w:font>
   <w:font w:name="Georgia">
     <w:panose1 w:val="02040502050405020303"/>
@@ -26933,13 +28816,13 @@
     <w:charset w:val="00"/>
     <w:family w:val="swiss"/>
     <w:pitch w:val="variable"/>
-    <w:sig w:usb0="E4002EFF" w:usb1="C000247B" w:usb2="00000009" w:usb3="00000000" w:csb0="000001FF" w:csb1="00000000"/>
+    <w:sig w:usb0="E4002EFF" w:usb1="C200247B" w:usb2="00000009" w:usb3="00000000" w:csb0="000001FF" w:csb1="00000000"/>
   </w:font>
 </w:fonts>
 </file>
 
 <file path=word/glossary/numbering.xml><?xml version="1.0" encoding="utf-8"?>
-<w:numbering xmlns:wpc="http://schemas.microsoft.com/office/word/2010/wordprocessingCanvas" xmlns:cx="http://schemas.microsoft.com/office/drawing/2014/chartex" xmlns:cx1="http://schemas.microsoft.com/office/drawing/2015/9/8/chartex" xmlns:cx2="http://schemas.microsoft.com/office/drawing/2015/10/21/chartex" xmlns:cx3="http://schemas.microsoft.com/office/drawing/2016/5/9/chartex" xmlns:cx4="http://schemas.microsoft.com/office/drawing/2016/5/10/chartex" xmlns:cx5="http://schemas.microsoft.com/office/drawing/2016/5/11/chartex" xmlns:cx6="http://schemas.microsoft.com/office/drawing/2016/5/12/chartex" xmlns:cx7="http://schemas.microsoft.com/office/drawing/2016/5/13/chartex" xmlns:cx8="http://schemas.microsoft.com/office/drawing/2016/5/14/chartex" xmlns:mc="http://schemas.openxmlformats.org/markup-compatibility/2006" xmlns:aink="http://schemas.microsoft.com/office/drawing/2016/ink" xmlns:am3d="http://schemas.microsoft.com/office/drawing/2017/model3d" xmlns:o="urn:schemas-microsoft-com:office:office" xmlns:oel="http://schemas.microsoft.com/office/2019/extlst" xmlns:r="http://schemas.openxmlformats.org/officeDocument/2006/relationships" xmlns:m="http://schemas.openxmlformats.org/officeDocument/2006/math" xmlns:v="urn:schemas-microsoft-com:vml" xmlns:wp14="http://schemas.microsoft.com/office/word/2010/wordprocessingDrawing" xmlns:wp="http://schemas.openxmlformats.org/drawingml/2006/wordprocessingDrawing" xmlns:w10="urn:schemas-microsoft-com:office:word" xmlns:w="http://schemas.openxmlformats.org/wordprocessingml/2006/main" xmlns:w14="http://schemas.microsoft.com/office/word/2010/wordml" xmlns:w15="http://schemas.microsoft.com/office/word/2012/wordml" xmlns:w16cex="http://schemas.microsoft.com/office/word/2018/wordml/cex" xmlns:w16cid="http://schemas.microsoft.com/office/word/2016/wordml/cid" xmlns:w16="http://schemas.microsoft.com/office/word/2018/wordml" xmlns:w16sdtdh="http://schemas.microsoft.com/office/word/2020/wordml/sdtdatahash" xmlns:w16se="http://schemas.microsoft.com/office/word/2015/wordml/symex" xmlns:wpg="http://schemas.microsoft.com/office/word/2010/wordprocessingGroup" xmlns:wpi="http://schemas.microsoft.com/office/word/2010/wordprocessingInk" xmlns:wne="http://schemas.microsoft.com/office/word/2006/wordml" xmlns:wps="http://schemas.microsoft.com/office/word/2010/wordprocessingShape" mc:Ignorable="w14 w15 w16se w16cid w16 w16cex w16sdtdh wp14">
+<w:numbering xmlns:wpc="http://schemas.microsoft.com/office/word/2010/wordprocessingCanvas" xmlns:cx="http://schemas.microsoft.com/office/drawing/2014/chartex" xmlns:cx1="http://schemas.microsoft.com/office/drawing/2015/9/8/chartex" xmlns:cx2="http://schemas.microsoft.com/office/drawing/2015/10/21/chartex" xmlns:cx3="http://schemas.microsoft.com/office/drawing/2016/5/9/chartex" xmlns:cx4="http://schemas.microsoft.com/office/drawing/2016/5/10/chartex" xmlns:cx5="http://schemas.microsoft.com/office/drawing/2016/5/11/chartex" xmlns:cx6="http://schemas.microsoft.com/office/drawing/2016/5/12/chartex" xmlns:cx7="http://schemas.microsoft.com/office/drawing/2016/5/13/chartex" xmlns:cx8="http://schemas.microsoft.com/office/drawing/2016/5/14/chartex" xmlns:mc="http://schemas.openxmlformats.org/markup-compatibility/2006" xmlns:aink="http://schemas.microsoft.com/office/drawing/2016/ink" xmlns:am3d="http://schemas.microsoft.com/office/drawing/2017/model3d" xmlns:o="urn:schemas-microsoft-com:office:office" xmlns:oel="http://schemas.microsoft.com/office/2019/extlst" xmlns:r="http://schemas.openxmlformats.org/officeDocument/2006/relationships" xmlns:m="http://schemas.openxmlformats.org/officeDocument/2006/math" xmlns:v="urn:schemas-microsoft-com:vml" xmlns:wp14="http://schemas.microsoft.com/office/word/2010/wordprocessingDrawing" xmlns:wp="http://schemas.openxmlformats.org/drawingml/2006/wordprocessingDrawing" xmlns:w10="urn:schemas-microsoft-com:office:word" xmlns:w="http://schemas.openxmlformats.org/wordprocessingml/2006/main" xmlns:w14="http://schemas.microsoft.com/office/word/2010/wordml" xmlns:w15="http://schemas.microsoft.com/office/word/2012/wordml" xmlns:w16cex="http://schemas.microsoft.com/office/word/2018/wordml/cex" xmlns:w16cid="http://schemas.microsoft.com/office/word/2016/wordml/cid" xmlns:w16="http://schemas.microsoft.com/office/word/2018/wordml" xmlns:w16du="http://schemas.microsoft.com/office/word/2023/wordml/word16du" xmlns:w16sdtdh="http://schemas.microsoft.com/office/word/2020/wordml/sdtdatahash" xmlns:w16se="http://schemas.microsoft.com/office/word/2015/wordml/symex" xmlns:wpg="http://schemas.microsoft.com/office/word/2010/wordprocessingGroup" xmlns:wpi="http://schemas.microsoft.com/office/word/2010/wordprocessingInk" xmlns:wne="http://schemas.microsoft.com/office/word/2006/wordml" xmlns:wps="http://schemas.microsoft.com/office/word/2010/wordprocessingShape" mc:Ignorable="w14 w15 w16se w16cid w16 w16cex w16sdtdh wp14">
   <w:abstractNum w:abstractNumId="0" w15:restartNumberingAfterBreak="0">
     <w:nsid w:val="19FD4007"/>
     <w:multiLevelType w:val="multilevel"/>
@@ -27083,16 +28966,20 @@
   <w:rsids>
     <w:rsidRoot w:val="00683EB1"/>
     <w:rsid w:val="00180E51"/>
+    <w:rsid w:val="002F2E4F"/>
     <w:rsid w:val="005A67C3"/>
+    <w:rsid w:val="00643C97"/>
     <w:rsid w:val="00683EB1"/>
     <w:rsid w:val="006B27B2"/>
     <w:rsid w:val="006C37B6"/>
     <w:rsid w:val="00722B75"/>
     <w:rsid w:val="007A11B3"/>
     <w:rsid w:val="007C41D2"/>
+    <w:rsid w:val="00815E8F"/>
     <w:rsid w:val="00822493"/>
     <w:rsid w:val="00894051"/>
     <w:rsid w:val="0099295A"/>
+    <w:rsid w:val="00A34F37"/>
     <w:rsid w:val="00AC4600"/>
     <w:rsid w:val="00BB7966"/>
     <w:rsid w:val="00BD0CCA"/>
@@ -27570,123 +29457,8 @@
       <w:color w:val="262626" w:themeColor="text1" w:themeTint="D9"/>
     </w:rPr>
   </w:style>
-  <w:style w:type="paragraph" w:customStyle="1" w:styleId="5E0F5A4E172243D6B61F2076E53D58C5">
-    <w:name w:val="5E0F5A4E172243D6B61F2076E53D58C5"/>
-    <w:rsid w:val="00D94FB9"/>
-    <w:pPr>
-      <w:spacing w:after="0" w:line="240" w:lineRule="auto"/>
-      <w:contextualSpacing/>
-      <w:jc w:val="center"/>
-    </w:pPr>
-    <w:rPr>
-      <w:rFonts w:asciiTheme="majorHAnsi" w:eastAsiaTheme="majorEastAsia" w:hAnsiTheme="majorHAnsi" w:cstheme="majorBidi"/>
-      <w:caps/>
-      <w:color w:val="595959" w:themeColor="text1" w:themeTint="A6"/>
-      <w:kern w:val="28"/>
-      <w:sz w:val="70"/>
-      <w:szCs w:val="56"/>
-    </w:rPr>
-  </w:style>
-  <w:style w:type="paragraph" w:customStyle="1" w:styleId="D83AC8C9F65644088D6B4B7D3C17B01E">
-    <w:name w:val="D83AC8C9F65644088D6B4B7D3C17B01E"/>
-    <w:rsid w:val="005A67C3"/>
-  </w:style>
-  <w:style w:type="paragraph" w:customStyle="1" w:styleId="D1A4F9E2097B40D89004055810EA8A74">
-    <w:name w:val="D1A4F9E2097B40D89004055810EA8A74"/>
-  </w:style>
-  <w:style w:type="paragraph" w:customStyle="1" w:styleId="81FC3A58D274479D8FB996724DFCC82E">
-    <w:name w:val="81FC3A58D274479D8FB996724DFCC82E"/>
-    <w:rsid w:val="005A67C3"/>
-  </w:style>
-  <w:style w:type="paragraph" w:customStyle="1" w:styleId="5332FD208B3742A1A44FD17E9F16A440">
-    <w:name w:val="5332FD208B3742A1A44FD17E9F16A440"/>
-    <w:rsid w:val="005A67C3"/>
-  </w:style>
-  <w:style w:type="paragraph" w:customStyle="1" w:styleId="9009E7F246F8453192523ACC7EA5ACC2">
-    <w:name w:val="9009E7F246F8453192523ACC7EA5ACC2"/>
-  </w:style>
-  <w:style w:type="paragraph" w:customStyle="1" w:styleId="0FE883BFD0F54B698DBE6073AE324B0E">
-    <w:name w:val="0FE883BFD0F54B698DBE6073AE324B0E"/>
-    <w:rsid w:val="005A67C3"/>
-  </w:style>
-  <w:style w:type="paragraph" w:customStyle="1" w:styleId="0E31351ED5FA47BA86B14B7DC0060396">
-    <w:name w:val="0E31351ED5FA47BA86B14B7DC0060396"/>
-    <w:rsid w:val="00D94FB9"/>
-    <w:pPr>
-      <w:keepNext/>
-      <w:spacing w:after="40" w:line="240" w:lineRule="auto"/>
-      <w:outlineLvl w:val="1"/>
-    </w:pPr>
-    <w:rPr>
-      <w:rFonts w:eastAsiaTheme="majorEastAsia" w:cstheme="majorBidi"/>
-      <w:b/>
-      <w:caps/>
-      <w:color w:val="4472C4" w:themeColor="accent1"/>
-      <w:sz w:val="26"/>
-      <w:szCs w:val="26"/>
-    </w:rPr>
-  </w:style>
-  <w:style w:type="paragraph" w:customStyle="1" w:styleId="54DDDAA0F3084BF88B2851E10B9882B6">
-    <w:name w:val="54DDDAA0F3084BF88B2851E10B9882B6"/>
-    <w:rsid w:val="00D94FB9"/>
-    <w:pPr>
-      <w:keepNext/>
-      <w:spacing w:after="40" w:line="240" w:lineRule="auto"/>
-      <w:outlineLvl w:val="1"/>
-    </w:pPr>
-    <w:rPr>
-      <w:rFonts w:eastAsiaTheme="majorEastAsia" w:cstheme="majorBidi"/>
-      <w:b/>
-      <w:caps/>
-      <w:color w:val="4472C4" w:themeColor="accent1"/>
-      <w:sz w:val="26"/>
-      <w:szCs w:val="26"/>
-    </w:rPr>
-  </w:style>
-  <w:style w:type="paragraph" w:customStyle="1" w:styleId="5B88D59E61044D4B9F85C0B7BCC8738C">
-    <w:name w:val="5B88D59E61044D4B9F85C0B7BCC8738C"/>
-    <w:rsid w:val="00D94FB9"/>
-    <w:pPr>
-      <w:keepNext/>
-      <w:spacing w:after="40" w:line="240" w:lineRule="auto"/>
-      <w:outlineLvl w:val="1"/>
-    </w:pPr>
-    <w:rPr>
-      <w:rFonts w:eastAsiaTheme="majorEastAsia" w:cstheme="majorBidi"/>
-      <w:b/>
-      <w:caps/>
-      <w:color w:val="4472C4" w:themeColor="accent1"/>
-      <w:sz w:val="26"/>
-      <w:szCs w:val="26"/>
-    </w:rPr>
-  </w:style>
   <w:style w:type="paragraph" w:customStyle="1" w:styleId="C4AB09A93CB449C79F01DB72CD62DC05">
     <w:name w:val="C4AB09A93CB449C79F01DB72CD62DC05"/>
-  </w:style>
-  <w:style w:type="paragraph" w:customStyle="1" w:styleId="9C2A795548E84E159341EACBEBEE1A3E">
-    <w:name w:val="9C2A795548E84E159341EACBEBEE1A3E"/>
-    <w:rsid w:val="005A67C3"/>
-  </w:style>
-  <w:style w:type="paragraph" w:customStyle="1" w:styleId="5E0F5A4E172243D6B61F2076E53D58C51">
-    <w:name w:val="5E0F5A4E172243D6B61F2076E53D58C51"/>
-    <w:rsid w:val="00D94FB9"/>
-    <w:pPr>
-      <w:spacing w:after="0" w:line="240" w:lineRule="auto"/>
-      <w:contextualSpacing/>
-      <w:jc w:val="center"/>
-    </w:pPr>
-    <w:rPr>
-      <w:rFonts w:asciiTheme="majorHAnsi" w:eastAsiaTheme="majorEastAsia" w:hAnsiTheme="majorHAnsi" w:cstheme="majorBidi"/>
-      <w:caps/>
-      <w:color w:val="595959" w:themeColor="text1" w:themeTint="A6"/>
-      <w:kern w:val="28"/>
-      <w:sz w:val="70"/>
-      <w:szCs w:val="56"/>
-    </w:rPr>
-  </w:style>
-  <w:style w:type="paragraph" w:customStyle="1" w:styleId="FBD73F42FCB64993BF4273B767F4B90C">
-    <w:name w:val="FBD73F42FCB64993BF4273B767F4B90C"/>
-    <w:rsid w:val="005A67C3"/>
   </w:style>
   <w:style w:type="character" w:styleId="SubtleReference">
     <w:name w:val="Subtle Reference"/>
@@ -27701,146 +29473,14 @@
       <w:color w:val="595959" w:themeColor="text1" w:themeTint="A6"/>
     </w:rPr>
   </w:style>
-  <w:style w:type="paragraph" w:customStyle="1" w:styleId="0E31351ED5FA47BA86B14B7DC00603961">
-    <w:name w:val="0E31351ED5FA47BA86B14B7DC00603961"/>
-    <w:rsid w:val="00D94FB9"/>
-    <w:pPr>
-      <w:keepNext/>
-      <w:spacing w:after="40" w:line="240" w:lineRule="auto"/>
-      <w:outlineLvl w:val="1"/>
-    </w:pPr>
-    <w:rPr>
-      <w:rFonts w:eastAsiaTheme="majorEastAsia" w:cstheme="majorBidi"/>
-      <w:b/>
-      <w:caps/>
-      <w:color w:val="4472C4" w:themeColor="accent1"/>
-      <w:sz w:val="26"/>
-      <w:szCs w:val="26"/>
-    </w:rPr>
-  </w:style>
-  <w:style w:type="paragraph" w:customStyle="1" w:styleId="B63B9D9C61AB424EA573084BA7D3E5B6">
-    <w:name w:val="B63B9D9C61AB424EA573084BA7D3E5B6"/>
-    <w:rsid w:val="005A67C3"/>
-  </w:style>
-  <w:style w:type="paragraph" w:customStyle="1" w:styleId="54DDDAA0F3084BF88B2851E10B9882B61">
-    <w:name w:val="54DDDAA0F3084BF88B2851E10B9882B61"/>
-    <w:rsid w:val="00D94FB9"/>
-    <w:pPr>
-      <w:keepNext/>
-      <w:spacing w:after="40" w:line="240" w:lineRule="auto"/>
-      <w:outlineLvl w:val="1"/>
-    </w:pPr>
-    <w:rPr>
-      <w:rFonts w:eastAsiaTheme="majorEastAsia" w:cstheme="majorBidi"/>
-      <w:b/>
-      <w:caps/>
-      <w:color w:val="4472C4" w:themeColor="accent1"/>
-      <w:sz w:val="26"/>
-      <w:szCs w:val="26"/>
-    </w:rPr>
-  </w:style>
-  <w:style w:type="paragraph" w:customStyle="1" w:styleId="8DD4A86D211044E18882BE763701173C">
-    <w:name w:val="8DD4A86D211044E18882BE763701173C"/>
-    <w:rsid w:val="005A67C3"/>
-  </w:style>
-  <w:style w:type="paragraph" w:customStyle="1" w:styleId="045594A8993E4DC8BD0710EBC06645BD">
-    <w:name w:val="045594A8993E4DC8BD0710EBC06645BD"/>
-    <w:rsid w:val="00D94FB9"/>
-    <w:pPr>
-      <w:keepNext/>
-      <w:spacing w:after="40" w:line="240" w:lineRule="auto"/>
-      <w:outlineLvl w:val="1"/>
-    </w:pPr>
-    <w:rPr>
-      <w:rFonts w:eastAsiaTheme="majorEastAsia" w:cstheme="majorBidi"/>
-      <w:b/>
-      <w:caps/>
-      <w:color w:val="4472C4" w:themeColor="accent1"/>
-      <w:sz w:val="26"/>
-      <w:szCs w:val="26"/>
-    </w:rPr>
-  </w:style>
-  <w:style w:type="paragraph" w:customStyle="1" w:styleId="93345FE0550845E8BF53D31E5B580F10">
-    <w:name w:val="93345FE0550845E8BF53D31E5B580F10"/>
-    <w:rsid w:val="005A67C3"/>
-  </w:style>
-  <w:style w:type="paragraph" w:customStyle="1" w:styleId="DE5F19DB1C804299ACD6E0A25CCA528B">
-    <w:name w:val="DE5F19DB1C804299ACD6E0A25CCA528B"/>
-    <w:rsid w:val="005A67C3"/>
-  </w:style>
   <w:style w:type="paragraph" w:customStyle="1" w:styleId="F312A3017D8E4D62AD6C07E81B6C2B7F">
     <w:name w:val="F312A3017D8E4D62AD6C07E81B6C2B7F"/>
   </w:style>
-  <w:style w:type="paragraph" w:customStyle="1" w:styleId="9BEB921AB9414A86A88089C19F8042DF">
-    <w:name w:val="9BEB921AB9414A86A88089C19F8042DF"/>
-    <w:rsid w:val="005A67C3"/>
-  </w:style>
-  <w:style w:type="paragraph" w:customStyle="1" w:styleId="5B88D59E61044D4B9F85C0B7BCC8738C1">
-    <w:name w:val="5B88D59E61044D4B9F85C0B7BCC8738C1"/>
-    <w:rsid w:val="00D94FB9"/>
-    <w:pPr>
-      <w:keepNext/>
-      <w:spacing w:after="40" w:line="240" w:lineRule="auto"/>
-      <w:outlineLvl w:val="1"/>
-    </w:pPr>
-    <w:rPr>
-      <w:rFonts w:eastAsiaTheme="majorEastAsia" w:cstheme="majorBidi"/>
-      <w:b/>
-      <w:caps/>
-      <w:color w:val="4472C4" w:themeColor="accent1"/>
-      <w:sz w:val="26"/>
-      <w:szCs w:val="26"/>
-    </w:rPr>
-  </w:style>
-  <w:style w:type="paragraph" w:customStyle="1" w:styleId="45F7D65095B74D838A3CD3DEBC6AF420">
-    <w:name w:val="45F7D65095B74D838A3CD3DEBC6AF420"/>
-    <w:rsid w:val="005A67C3"/>
-  </w:style>
-  <w:style w:type="paragraph" w:customStyle="1" w:styleId="99DBDA0CA583421EB552BA7684234CCD">
-    <w:name w:val="99DBDA0CA583421EB552BA7684234CCD"/>
-    <w:rsid w:val="005A67C3"/>
-  </w:style>
-  <w:style w:type="paragraph" w:customStyle="1" w:styleId="4B0EED3975954262B882284D61162739">
-    <w:name w:val="4B0EED3975954262B882284D61162739"/>
-    <w:rsid w:val="005A67C3"/>
-  </w:style>
-  <w:style w:type="paragraph" w:customStyle="1" w:styleId="761D5FD223BC4025828F7E82DCFF6B86">
-    <w:name w:val="761D5FD223BC4025828F7E82DCFF6B86"/>
-    <w:rsid w:val="005A67C3"/>
-  </w:style>
-  <w:style w:type="paragraph" w:customStyle="1" w:styleId="0AD16CCBB7374D3AB8F02231C5919A35">
-    <w:name w:val="0AD16CCBB7374D3AB8F02231C5919A35"/>
-    <w:rsid w:val="005A67C3"/>
-  </w:style>
-  <w:style w:type="paragraph" w:customStyle="1" w:styleId="B058F70DA633407BA7209C3B5EBDF4E8">
-    <w:name w:val="B058F70DA633407BA7209C3B5EBDF4E8"/>
-    <w:rsid w:val="005A67C3"/>
-  </w:style>
   <w:style w:type="paragraph" w:customStyle="1" w:styleId="E52D25312D52474494D3CC6D51672202">
     <w:name w:val="E52D25312D52474494D3CC6D51672202"/>
   </w:style>
   <w:style w:type="paragraph" w:customStyle="1" w:styleId="38CD017CAE804C879E556E3D9C321818">
     <w:name w:val="38CD017CAE804C879E556E3D9C321818"/>
-  </w:style>
-  <w:style w:type="paragraph" w:customStyle="1" w:styleId="C6C0B6F578124003B4E06B22A420A4F5">
-    <w:name w:val="C6C0B6F578124003B4E06B22A420A4F5"/>
-    <w:rsid w:val="005A67C3"/>
-  </w:style>
-  <w:style w:type="paragraph" w:customStyle="1" w:styleId="0691BC89FFE047DA8CBF9379F309515F">
-    <w:name w:val="0691BC89FFE047DA8CBF9379F309515F"/>
-    <w:rsid w:val="005A67C3"/>
-  </w:style>
-  <w:style w:type="paragraph" w:customStyle="1" w:styleId="6C31B921EF7B429089B08DB75823904E">
-    <w:name w:val="6C31B921EF7B429089B08DB75823904E"/>
-    <w:rsid w:val="005A67C3"/>
-  </w:style>
-  <w:style w:type="paragraph" w:customStyle="1" w:styleId="8EE18AC682974FDF9C23138F3FC4D871">
-    <w:name w:val="8EE18AC682974FDF9C23138F3FC4D871"/>
-    <w:rsid w:val="005A67C3"/>
-  </w:style>
-  <w:style w:type="paragraph" w:customStyle="1" w:styleId="6B40D81C0F554742A5B12669FDB4E682">
-    <w:name w:val="6B40D81C0F554742A5B12669FDB4E682"/>
-    <w:rsid w:val="005A67C3"/>
   </w:style>
   <w:style w:type="paragraph" w:styleId="Quote">
     <w:name w:val="Quote"/>
@@ -27967,183 +29607,6 @@
       <w:szCs w:val="20"/>
     </w:rPr>
   </w:style>
-  <w:style w:type="paragraph" w:customStyle="1" w:styleId="3D23265AC33B4361BF26EC7021D284062">
-    <w:name w:val="3D23265AC33B4361BF26EC7021D284062"/>
-    <w:rsid w:val="005A67C3"/>
-    <w:pPr>
-      <w:spacing w:after="0" w:line="240" w:lineRule="auto"/>
-    </w:pPr>
-    <w:rPr>
-      <w:rFonts w:eastAsiaTheme="minorHAnsi"/>
-      <w:color w:val="595959" w:themeColor="text1" w:themeTint="A6"/>
-    </w:rPr>
-  </w:style>
-  <w:style w:type="paragraph" w:customStyle="1" w:styleId="5E0F5A4E172243D6B61F2076E53D58C58">
-    <w:name w:val="5E0F5A4E172243D6B61F2076E53D58C58"/>
-    <w:rsid w:val="005A67C3"/>
-    <w:pPr>
-      <w:spacing w:after="0" w:line="240" w:lineRule="auto"/>
-      <w:contextualSpacing/>
-      <w:jc w:val="center"/>
-    </w:pPr>
-    <w:rPr>
-      <w:rFonts w:asciiTheme="majorHAnsi" w:eastAsiaTheme="majorEastAsia" w:hAnsiTheme="majorHAnsi" w:cstheme="majorBidi"/>
-      <w:caps/>
-      <w:color w:val="595959" w:themeColor="text1" w:themeTint="A6"/>
-      <w:kern w:val="28"/>
-      <w:sz w:val="70"/>
-      <w:szCs w:val="56"/>
-    </w:rPr>
-  </w:style>
-  <w:style w:type="paragraph" w:customStyle="1" w:styleId="0E31351ED5FA47BA86B14B7DC00603963">
-    <w:name w:val="0E31351ED5FA47BA86B14B7DC00603963"/>
-    <w:rsid w:val="005A67C3"/>
-    <w:pPr>
-      <w:spacing w:after="40" w:line="240" w:lineRule="auto"/>
-      <w:outlineLvl w:val="1"/>
-    </w:pPr>
-    <w:rPr>
-      <w:rFonts w:eastAsiaTheme="majorEastAsia" w:cstheme="majorBidi"/>
-      <w:b/>
-      <w:caps/>
-      <w:color w:val="4472C4" w:themeColor="accent1"/>
-      <w:sz w:val="26"/>
-      <w:szCs w:val="26"/>
-    </w:rPr>
-  </w:style>
-  <w:style w:type="paragraph" w:customStyle="1" w:styleId="54DDDAA0F3084BF88B2851E10B9882B63">
-    <w:name w:val="54DDDAA0F3084BF88B2851E10B9882B63"/>
-    <w:rsid w:val="005A67C3"/>
-    <w:pPr>
-      <w:spacing w:after="40" w:line="240" w:lineRule="auto"/>
-      <w:outlineLvl w:val="1"/>
-    </w:pPr>
-    <w:rPr>
-      <w:rFonts w:eastAsiaTheme="majorEastAsia" w:cstheme="majorBidi"/>
-      <w:b/>
-      <w:caps/>
-      <w:color w:val="4472C4" w:themeColor="accent1"/>
-      <w:sz w:val="26"/>
-      <w:szCs w:val="26"/>
-    </w:rPr>
-  </w:style>
-  <w:style w:type="paragraph" w:customStyle="1" w:styleId="045594A8993E4DC8BD0710EBC06645BD3">
-    <w:name w:val="045594A8993E4DC8BD0710EBC06645BD3"/>
-    <w:rsid w:val="005A67C3"/>
-    <w:pPr>
-      <w:spacing w:after="40" w:line="240" w:lineRule="auto"/>
-      <w:outlineLvl w:val="1"/>
-    </w:pPr>
-    <w:rPr>
-      <w:rFonts w:eastAsiaTheme="majorEastAsia" w:cstheme="majorBidi"/>
-      <w:b/>
-      <w:caps/>
-      <w:color w:val="4472C4" w:themeColor="accent1"/>
-      <w:sz w:val="26"/>
-      <w:szCs w:val="26"/>
-    </w:rPr>
-  </w:style>
-  <w:style w:type="paragraph" w:customStyle="1" w:styleId="5B88D59E61044D4B9F85C0B7BCC8738C3">
-    <w:name w:val="5B88D59E61044D4B9F85C0B7BCC8738C3"/>
-    <w:rsid w:val="005A67C3"/>
-    <w:pPr>
-      <w:spacing w:after="40" w:line="240" w:lineRule="auto"/>
-      <w:outlineLvl w:val="1"/>
-    </w:pPr>
-    <w:rPr>
-      <w:rFonts w:eastAsiaTheme="majorEastAsia" w:cstheme="majorBidi"/>
-      <w:b/>
-      <w:caps/>
-      <w:color w:val="4472C4" w:themeColor="accent1"/>
-      <w:sz w:val="26"/>
-      <w:szCs w:val="26"/>
-    </w:rPr>
-  </w:style>
-  <w:style w:type="paragraph" w:customStyle="1" w:styleId="5E0F5A4E172243D6B61F2076E53D58C52">
-    <w:name w:val="5E0F5A4E172243D6B61F2076E53D58C52"/>
-    <w:rsid w:val="00722B75"/>
-    <w:pPr>
-      <w:spacing w:after="0" w:line="240" w:lineRule="auto"/>
-      <w:contextualSpacing/>
-      <w:jc w:val="center"/>
-    </w:pPr>
-    <w:rPr>
-      <w:rFonts w:asciiTheme="majorHAnsi" w:eastAsiaTheme="majorEastAsia" w:hAnsiTheme="majorHAnsi" w:cstheme="majorBidi"/>
-      <w:caps/>
-      <w:color w:val="595959" w:themeColor="text1" w:themeTint="A6"/>
-      <w:kern w:val="28"/>
-      <w:sz w:val="70"/>
-      <w:szCs w:val="56"/>
-    </w:rPr>
-  </w:style>
-  <w:style w:type="paragraph" w:customStyle="1" w:styleId="0E31351ED5FA47BA86B14B7DC00603962">
-    <w:name w:val="0E31351ED5FA47BA86B14B7DC00603962"/>
-    <w:rsid w:val="00722B75"/>
-    <w:pPr>
-      <w:keepNext/>
-      <w:spacing w:after="40" w:line="240" w:lineRule="auto"/>
-      <w:outlineLvl w:val="1"/>
-    </w:pPr>
-    <w:rPr>
-      <w:rFonts w:eastAsiaTheme="majorEastAsia" w:cstheme="majorBidi"/>
-      <w:b/>
-      <w:caps/>
-      <w:color w:val="4472C4" w:themeColor="accent1"/>
-      <w:sz w:val="26"/>
-      <w:szCs w:val="26"/>
-    </w:rPr>
-  </w:style>
-  <w:style w:type="paragraph" w:customStyle="1" w:styleId="54DDDAA0F3084BF88B2851E10B9882B62">
-    <w:name w:val="54DDDAA0F3084BF88B2851E10B9882B62"/>
-    <w:rsid w:val="00722B75"/>
-    <w:pPr>
-      <w:keepNext/>
-      <w:spacing w:after="40" w:line="240" w:lineRule="auto"/>
-      <w:outlineLvl w:val="1"/>
-    </w:pPr>
-    <w:rPr>
-      <w:rFonts w:eastAsiaTheme="majorEastAsia" w:cstheme="majorBidi"/>
-      <w:b/>
-      <w:caps/>
-      <w:color w:val="4472C4" w:themeColor="accent1"/>
-      <w:sz w:val="26"/>
-      <w:szCs w:val="26"/>
-    </w:rPr>
-  </w:style>
-  <w:style w:type="paragraph" w:customStyle="1" w:styleId="045594A8993E4DC8BD0710EBC06645BD1">
-    <w:name w:val="045594A8993E4DC8BD0710EBC06645BD1"/>
-    <w:rsid w:val="00722B75"/>
-    <w:pPr>
-      <w:keepNext/>
-      <w:spacing w:after="40" w:line="240" w:lineRule="auto"/>
-      <w:outlineLvl w:val="1"/>
-    </w:pPr>
-    <w:rPr>
-      <w:rFonts w:eastAsiaTheme="majorEastAsia" w:cstheme="majorBidi"/>
-      <w:b/>
-      <w:caps/>
-      <w:color w:val="4472C4" w:themeColor="accent1"/>
-      <w:sz w:val="26"/>
-      <w:szCs w:val="26"/>
-    </w:rPr>
-  </w:style>
-  <w:style w:type="paragraph" w:customStyle="1" w:styleId="5B88D59E61044D4B9F85C0B7BCC8738C2">
-    <w:name w:val="5B88D59E61044D4B9F85C0B7BCC8738C2"/>
-    <w:rsid w:val="00722B75"/>
-    <w:pPr>
-      <w:keepNext/>
-      <w:spacing w:after="40" w:line="240" w:lineRule="auto"/>
-      <w:outlineLvl w:val="1"/>
-    </w:pPr>
-    <w:rPr>
-      <w:rFonts w:eastAsiaTheme="majorEastAsia" w:cstheme="majorBidi"/>
-      <w:b/>
-      <w:caps/>
-      <w:color w:val="4472C4" w:themeColor="accent1"/>
-      <w:sz w:val="26"/>
-      <w:szCs w:val="26"/>
-    </w:rPr>
-  </w:style>
   <w:style w:type="character" w:styleId="CommentReference">
     <w:name w:val="annotation reference"/>
     <w:basedOn w:val="DefaultParagraphFont"/>
@@ -28215,259 +29678,6 @@
       <w:szCs w:val="20"/>
     </w:rPr>
   </w:style>
-  <w:style w:type="paragraph" w:customStyle="1" w:styleId="5E0F5A4E172243D6B61F2076E53D58C53">
-    <w:name w:val="5E0F5A4E172243D6B61F2076E53D58C53"/>
-    <w:rsid w:val="006B27B2"/>
-    <w:pPr>
-      <w:spacing w:after="0" w:line="240" w:lineRule="auto"/>
-      <w:contextualSpacing/>
-      <w:jc w:val="center"/>
-    </w:pPr>
-    <w:rPr>
-      <w:rFonts w:asciiTheme="majorHAnsi" w:eastAsiaTheme="majorEastAsia" w:hAnsiTheme="majorHAnsi" w:cstheme="majorBidi"/>
-      <w:caps/>
-      <w:color w:val="595959" w:themeColor="text1" w:themeTint="A6"/>
-      <w:kern w:val="28"/>
-      <w:sz w:val="70"/>
-      <w:szCs w:val="56"/>
-    </w:rPr>
-  </w:style>
-  <w:style w:type="paragraph" w:customStyle="1" w:styleId="0E31351ED5FA47BA86B14B7DC00603964">
-    <w:name w:val="0E31351ED5FA47BA86B14B7DC00603964"/>
-    <w:rsid w:val="006B27B2"/>
-    <w:pPr>
-      <w:keepNext/>
-      <w:spacing w:after="40" w:line="240" w:lineRule="auto"/>
-      <w:outlineLvl w:val="1"/>
-    </w:pPr>
-    <w:rPr>
-      <w:rFonts w:eastAsiaTheme="majorEastAsia" w:cstheme="majorBidi"/>
-      <w:b/>
-      <w:caps/>
-      <w:color w:val="4472C4" w:themeColor="accent1"/>
-      <w:sz w:val="26"/>
-      <w:szCs w:val="26"/>
-    </w:rPr>
-  </w:style>
-  <w:style w:type="paragraph" w:customStyle="1" w:styleId="54DDDAA0F3084BF88B2851E10B9882B64">
-    <w:name w:val="54DDDAA0F3084BF88B2851E10B9882B64"/>
-    <w:rsid w:val="006B27B2"/>
-    <w:pPr>
-      <w:keepNext/>
-      <w:spacing w:after="40" w:line="240" w:lineRule="auto"/>
-      <w:outlineLvl w:val="1"/>
-    </w:pPr>
-    <w:rPr>
-      <w:rFonts w:eastAsiaTheme="majorEastAsia" w:cstheme="majorBidi"/>
-      <w:b/>
-      <w:caps/>
-      <w:color w:val="4472C4" w:themeColor="accent1"/>
-      <w:sz w:val="26"/>
-      <w:szCs w:val="26"/>
-    </w:rPr>
-  </w:style>
-  <w:style w:type="paragraph" w:customStyle="1" w:styleId="045594A8993E4DC8BD0710EBC06645BD2">
-    <w:name w:val="045594A8993E4DC8BD0710EBC06645BD2"/>
-    <w:rsid w:val="006B27B2"/>
-    <w:pPr>
-      <w:keepNext/>
-      <w:spacing w:after="40" w:line="240" w:lineRule="auto"/>
-      <w:outlineLvl w:val="1"/>
-    </w:pPr>
-    <w:rPr>
-      <w:rFonts w:eastAsiaTheme="majorEastAsia" w:cstheme="majorBidi"/>
-      <w:b/>
-      <w:caps/>
-      <w:color w:val="4472C4" w:themeColor="accent1"/>
-      <w:sz w:val="26"/>
-      <w:szCs w:val="26"/>
-    </w:rPr>
-  </w:style>
-  <w:style w:type="paragraph" w:customStyle="1" w:styleId="5B88D59E61044D4B9F85C0B7BCC8738C4">
-    <w:name w:val="5B88D59E61044D4B9F85C0B7BCC8738C4"/>
-    <w:rsid w:val="006B27B2"/>
-    <w:pPr>
-      <w:keepNext/>
-      <w:spacing w:after="40" w:line="240" w:lineRule="auto"/>
-      <w:outlineLvl w:val="1"/>
-    </w:pPr>
-    <w:rPr>
-      <w:rFonts w:eastAsiaTheme="majorEastAsia" w:cstheme="majorBidi"/>
-      <w:b/>
-      <w:caps/>
-      <w:color w:val="4472C4" w:themeColor="accent1"/>
-      <w:sz w:val="26"/>
-      <w:szCs w:val="26"/>
-    </w:rPr>
-  </w:style>
-  <w:style w:type="paragraph" w:customStyle="1" w:styleId="5E0F5A4E172243D6B61F2076E53D58C54">
-    <w:name w:val="5E0F5A4E172243D6B61F2076E53D58C54"/>
-    <w:rsid w:val="007C41D2"/>
-    <w:pPr>
-      <w:spacing w:after="0" w:line="240" w:lineRule="auto"/>
-      <w:contextualSpacing/>
-      <w:jc w:val="center"/>
-    </w:pPr>
-    <w:rPr>
-      <w:rFonts w:asciiTheme="majorHAnsi" w:eastAsiaTheme="majorEastAsia" w:hAnsiTheme="majorHAnsi" w:cstheme="majorBidi"/>
-      <w:caps/>
-      <w:color w:val="595959" w:themeColor="text1" w:themeTint="A6"/>
-      <w:kern w:val="28"/>
-      <w:sz w:val="70"/>
-      <w:szCs w:val="56"/>
-    </w:rPr>
-  </w:style>
-  <w:style w:type="paragraph" w:customStyle="1" w:styleId="0E31351ED5FA47BA86B14B7DC00603965">
-    <w:name w:val="0E31351ED5FA47BA86B14B7DC00603965"/>
-    <w:rsid w:val="007C41D2"/>
-    <w:pPr>
-      <w:keepNext/>
-      <w:spacing w:after="40" w:line="240" w:lineRule="auto"/>
-      <w:outlineLvl w:val="1"/>
-    </w:pPr>
-    <w:rPr>
-      <w:rFonts w:eastAsiaTheme="majorEastAsia" w:cstheme="majorBidi"/>
-      <w:b/>
-      <w:caps/>
-      <w:color w:val="4472C4" w:themeColor="accent1"/>
-      <w:sz w:val="26"/>
-      <w:szCs w:val="26"/>
-    </w:rPr>
-  </w:style>
-  <w:style w:type="paragraph" w:customStyle="1" w:styleId="54DDDAA0F3084BF88B2851E10B9882B65">
-    <w:name w:val="54DDDAA0F3084BF88B2851E10B9882B65"/>
-    <w:rsid w:val="007C41D2"/>
-    <w:pPr>
-      <w:keepNext/>
-      <w:spacing w:after="40" w:line="240" w:lineRule="auto"/>
-      <w:outlineLvl w:val="1"/>
-    </w:pPr>
-    <w:rPr>
-      <w:rFonts w:eastAsiaTheme="majorEastAsia" w:cstheme="majorBidi"/>
-      <w:b/>
-      <w:caps/>
-      <w:color w:val="4472C4" w:themeColor="accent1"/>
-      <w:sz w:val="26"/>
-      <w:szCs w:val="26"/>
-    </w:rPr>
-  </w:style>
-  <w:style w:type="paragraph" w:customStyle="1" w:styleId="045594A8993E4DC8BD0710EBC06645BD4">
-    <w:name w:val="045594A8993E4DC8BD0710EBC06645BD4"/>
-    <w:rsid w:val="007C41D2"/>
-    <w:pPr>
-      <w:keepNext/>
-      <w:spacing w:after="40" w:line="240" w:lineRule="auto"/>
-      <w:outlineLvl w:val="1"/>
-    </w:pPr>
-    <w:rPr>
-      <w:rFonts w:eastAsiaTheme="majorEastAsia" w:cstheme="majorBidi"/>
-      <w:b/>
-      <w:caps/>
-      <w:color w:val="4472C4" w:themeColor="accent1"/>
-      <w:sz w:val="26"/>
-      <w:szCs w:val="26"/>
-    </w:rPr>
-  </w:style>
-  <w:style w:type="paragraph" w:customStyle="1" w:styleId="5B88D59E61044D4B9F85C0B7BCC8738C5">
-    <w:name w:val="5B88D59E61044D4B9F85C0B7BCC8738C5"/>
-    <w:rsid w:val="007C41D2"/>
-    <w:pPr>
-      <w:keepNext/>
-      <w:spacing w:after="40" w:line="240" w:lineRule="auto"/>
-      <w:outlineLvl w:val="1"/>
-    </w:pPr>
-    <w:rPr>
-      <w:rFonts w:eastAsiaTheme="majorEastAsia" w:cstheme="majorBidi"/>
-      <w:b/>
-      <w:caps/>
-      <w:color w:val="4472C4" w:themeColor="accent1"/>
-      <w:sz w:val="26"/>
-      <w:szCs w:val="26"/>
-    </w:rPr>
-  </w:style>
-  <w:style w:type="paragraph" w:customStyle="1" w:styleId="E77D39F213CC45EB8200AF78F3C27880">
-    <w:name w:val="E77D39F213CC45EB8200AF78F3C27880"/>
-    <w:rsid w:val="00180E51"/>
-    <w:pPr>
-      <w:spacing w:after="0" w:line="240" w:lineRule="auto"/>
-      <w:contextualSpacing/>
-      <w:jc w:val="center"/>
-    </w:pPr>
-    <w:rPr>
-      <w:rFonts w:asciiTheme="majorHAnsi" w:eastAsiaTheme="majorEastAsia" w:hAnsiTheme="majorHAnsi" w:cstheme="majorBidi"/>
-      <w:caps/>
-      <w:color w:val="595959" w:themeColor="text1" w:themeTint="A6"/>
-      <w:kern w:val="28"/>
-      <w:sz w:val="70"/>
-      <w:szCs w:val="56"/>
-    </w:rPr>
-  </w:style>
-  <w:style w:type="paragraph" w:customStyle="1" w:styleId="5E0F5A4E172243D6B61F2076E53D58C55">
-    <w:name w:val="5E0F5A4E172243D6B61F2076E53D58C55"/>
-    <w:rsid w:val="00180E51"/>
-    <w:pPr>
-      <w:spacing w:after="0" w:line="240" w:lineRule="auto"/>
-      <w:contextualSpacing/>
-      <w:jc w:val="center"/>
-    </w:pPr>
-    <w:rPr>
-      <w:rFonts w:asciiTheme="majorHAnsi" w:eastAsiaTheme="majorEastAsia" w:hAnsiTheme="majorHAnsi" w:cstheme="majorBidi"/>
-      <w:caps/>
-      <w:color w:val="595959" w:themeColor="text1" w:themeTint="A6"/>
-      <w:kern w:val="28"/>
-      <w:sz w:val="70"/>
-      <w:szCs w:val="56"/>
-    </w:rPr>
-  </w:style>
-  <w:style w:type="paragraph" w:customStyle="1" w:styleId="D83AC8C9F65644088D6B4B7D3C17B01E1">
-    <w:name w:val="D83AC8C9F65644088D6B4B7D3C17B01E1"/>
-    <w:rsid w:val="00180E51"/>
-    <w:pPr>
-      <w:spacing w:after="0" w:line="240" w:lineRule="auto"/>
-      <w:jc w:val="center"/>
-    </w:pPr>
-    <w:rPr>
-      <w:rFonts w:eastAsiaTheme="minorHAnsi"/>
-      <w:color w:val="595959" w:themeColor="text1" w:themeTint="A6"/>
-    </w:rPr>
-  </w:style>
-  <w:style w:type="paragraph" w:customStyle="1" w:styleId="D1A4F9E2097B40D89004055810EA8A741">
-    <w:name w:val="D1A4F9E2097B40D89004055810EA8A741"/>
-    <w:rsid w:val="00180E51"/>
-    <w:pPr>
-      <w:spacing w:after="0" w:line="240" w:lineRule="auto"/>
-      <w:jc w:val="center"/>
-    </w:pPr>
-    <w:rPr>
-      <w:rFonts w:eastAsiaTheme="minorHAnsi"/>
-      <w:color w:val="595959" w:themeColor="text1" w:themeTint="A6"/>
-    </w:rPr>
-  </w:style>
-  <w:style w:type="paragraph" w:customStyle="1" w:styleId="81FC3A58D274479D8FB996724DFCC82E1">
-    <w:name w:val="81FC3A58D274479D8FB996724DFCC82E1"/>
-    <w:rsid w:val="00180E51"/>
-    <w:pPr>
-      <w:spacing w:after="0" w:line="240" w:lineRule="auto"/>
-      <w:jc w:val="center"/>
-    </w:pPr>
-    <w:rPr>
-      <w:rFonts w:eastAsiaTheme="minorHAnsi"/>
-      <w:color w:val="595959" w:themeColor="text1" w:themeTint="A6"/>
-    </w:rPr>
-  </w:style>
-  <w:style w:type="paragraph" w:customStyle="1" w:styleId="5332FD208B3742A1A44FD17E9F16A4401">
-    <w:name w:val="5332FD208B3742A1A44FD17E9F16A4401"/>
-    <w:rsid w:val="00180E51"/>
-    <w:pPr>
-      <w:spacing w:after="0" w:line="240" w:lineRule="auto"/>
-      <w:jc w:val="center"/>
-    </w:pPr>
-    <w:rPr>
-      <w:rFonts w:eastAsiaTheme="minorHAnsi"/>
-      <w:b/>
-      <w:color w:val="4472C4" w:themeColor="accent1"/>
-    </w:rPr>
-  </w:style>
   <w:style w:type="paragraph" w:customStyle="1" w:styleId="9009E7F246F8453192523ACC7EA5ACC21">
     <w:name w:val="9009E7F246F8453192523ACC7EA5ACC21"/>
     <w:rsid w:val="00180E51"/>
@@ -28481,122 +29691,13 @@
       <w:color w:val="4472C4" w:themeColor="accent1"/>
     </w:rPr>
   </w:style>
-  <w:style w:type="paragraph" w:customStyle="1" w:styleId="0FE883BFD0F54B698DBE6073AE324B0E1">
-    <w:name w:val="0FE883BFD0F54B698DBE6073AE324B0E1"/>
-    <w:rsid w:val="00180E51"/>
-    <w:pPr>
-      <w:spacing w:after="0" w:line="240" w:lineRule="auto"/>
-      <w:jc w:val="center"/>
-    </w:pPr>
+  <w:style w:type="paragraph" w:customStyle="1" w:styleId="CCC69BA9DE8C462CBFD075D9570A2CCA">
+    <w:name w:val="CCC69BA9DE8C462CBFD075D9570A2CCA"/>
+    <w:rsid w:val="00A34F37"/>
     <w:rPr>
-      <w:rFonts w:eastAsiaTheme="minorHAnsi"/>
-      <w:b/>
-      <w:color w:val="4472C4" w:themeColor="accent1"/>
+      <w:kern w:val="2"/>
+      <w14:ligatures w14:val="standardContextual"/>
     </w:rPr>
-  </w:style>
-  <w:style w:type="paragraph" w:customStyle="1" w:styleId="0E31351ED5FA47BA86B14B7DC00603966">
-    <w:name w:val="0E31351ED5FA47BA86B14B7DC00603966"/>
-    <w:rsid w:val="00180E51"/>
-    <w:pPr>
-      <w:keepNext/>
-      <w:spacing w:after="40" w:line="240" w:lineRule="auto"/>
-      <w:outlineLvl w:val="1"/>
-    </w:pPr>
-    <w:rPr>
-      <w:rFonts w:eastAsiaTheme="majorEastAsia" w:cstheme="majorBidi"/>
-      <w:b/>
-      <w:caps/>
-      <w:color w:val="4472C4" w:themeColor="accent1"/>
-      <w:sz w:val="26"/>
-      <w:szCs w:val="26"/>
-    </w:rPr>
-  </w:style>
-  <w:style w:type="paragraph" w:customStyle="1" w:styleId="54DDDAA0F3084BF88B2851E10B9882B66">
-    <w:name w:val="54DDDAA0F3084BF88B2851E10B9882B66"/>
-    <w:rsid w:val="00180E51"/>
-    <w:pPr>
-      <w:keepNext/>
-      <w:spacing w:after="40" w:line="240" w:lineRule="auto"/>
-      <w:outlineLvl w:val="1"/>
-    </w:pPr>
-    <w:rPr>
-      <w:rFonts w:eastAsiaTheme="majorEastAsia" w:cstheme="majorBidi"/>
-      <w:b/>
-      <w:caps/>
-      <w:color w:val="4472C4" w:themeColor="accent1"/>
-      <w:sz w:val="26"/>
-      <w:szCs w:val="26"/>
-    </w:rPr>
-  </w:style>
-  <w:style w:type="paragraph" w:customStyle="1" w:styleId="045594A8993E4DC8BD0710EBC06645BD5">
-    <w:name w:val="045594A8993E4DC8BD0710EBC06645BD5"/>
-    <w:rsid w:val="00180E51"/>
-    <w:pPr>
-      <w:keepNext/>
-      <w:spacing w:after="40" w:line="240" w:lineRule="auto"/>
-      <w:outlineLvl w:val="1"/>
-    </w:pPr>
-    <w:rPr>
-      <w:rFonts w:eastAsiaTheme="majorEastAsia" w:cstheme="majorBidi"/>
-      <w:b/>
-      <w:caps/>
-      <w:color w:val="4472C4" w:themeColor="accent1"/>
-      <w:sz w:val="26"/>
-      <w:szCs w:val="26"/>
-    </w:rPr>
-  </w:style>
-  <w:style w:type="paragraph" w:customStyle="1" w:styleId="5B88D59E61044D4B9F85C0B7BCC8738C6">
-    <w:name w:val="5B88D59E61044D4B9F85C0B7BCC8738C6"/>
-    <w:rsid w:val="00180E51"/>
-    <w:pPr>
-      <w:keepNext/>
-      <w:spacing w:after="40" w:line="240" w:lineRule="auto"/>
-      <w:outlineLvl w:val="1"/>
-    </w:pPr>
-    <w:rPr>
-      <w:rFonts w:eastAsiaTheme="majorEastAsia" w:cstheme="majorBidi"/>
-      <w:b/>
-      <w:caps/>
-      <w:color w:val="4472C4" w:themeColor="accent1"/>
-      <w:sz w:val="26"/>
-      <w:szCs w:val="26"/>
-    </w:rPr>
-  </w:style>
-  <w:style w:type="paragraph" w:customStyle="1" w:styleId="B53D67ED04C440E08BF0879976C37E25">
-    <w:name w:val="B53D67ED04C440E08BF0879976C37E25"/>
-    <w:rsid w:val="00AC4600"/>
-  </w:style>
-  <w:style w:type="paragraph" w:customStyle="1" w:styleId="AB369B944C854941BCF74D9F3DC30F2B">
-    <w:name w:val="AB369B944C854941BCF74D9F3DC30F2B"/>
-    <w:rsid w:val="00AC4600"/>
-  </w:style>
-  <w:style w:type="paragraph" w:customStyle="1" w:styleId="A298D18E29574678A240321BDFB5363E">
-    <w:name w:val="A298D18E29574678A240321BDFB5363E"/>
-    <w:rsid w:val="00AC4600"/>
-  </w:style>
-  <w:style w:type="paragraph" w:customStyle="1" w:styleId="06E05C0397794417A2092609DEC1CEDB">
-    <w:name w:val="06E05C0397794417A2092609DEC1CEDB"/>
-    <w:rsid w:val="00AC4600"/>
-  </w:style>
-  <w:style w:type="paragraph" w:customStyle="1" w:styleId="D5FA9843353444BE93DFFF2E8A9B6C92">
-    <w:name w:val="D5FA9843353444BE93DFFF2E8A9B6C92"/>
-    <w:rsid w:val="00AC4600"/>
-  </w:style>
-  <w:style w:type="paragraph" w:customStyle="1" w:styleId="9389A1C9CDC94B40BAE1AABD0611CB61">
-    <w:name w:val="9389A1C9CDC94B40BAE1AABD0611CB61"/>
-    <w:rsid w:val="00AC4600"/>
-  </w:style>
-  <w:style w:type="paragraph" w:customStyle="1" w:styleId="F9B28CB15C4E445A9BFD3579623C5E4A">
-    <w:name w:val="F9B28CB15C4E445A9BFD3579623C5E4A"/>
-    <w:rsid w:val="00AC4600"/>
-  </w:style>
-  <w:style w:type="paragraph" w:customStyle="1" w:styleId="6B1D328C051941DA8E49E75DCA35AD69">
-    <w:name w:val="6B1D328C051941DA8E49E75DCA35AD69"/>
-    <w:rsid w:val="00AC4600"/>
-  </w:style>
-  <w:style w:type="paragraph" w:customStyle="1" w:styleId="F00172F16AE94B608B65141FE620B767">
-    <w:name w:val="F00172F16AE94B608B65141FE620B767"/>
-    <w:rsid w:val="00AC4600"/>
   </w:style>
 </w:styles>
 </file>

</xml_diff>